<commit_message>
Finished draft of MAG for 4.1; review still needed.
</commit_message>
<xml_diff>
--- a/docs/dev/mag.docx
+++ b/docs/dev/mag.docx
@@ -2604,6 +2604,11 @@
         <w:rPr>
           <w:noProof/>
         </w:rPr>
+      </w:r>
+      <w:r>
+        <w:rPr>
+          <w:noProof/>
+        </w:rPr>
         <w:fldChar w:fldCharType="separate"/>
       </w:r>
       <w:r>
@@ -2684,6 +2689,11 @@
         <w:rPr>
           <w:noProof/>
         </w:rPr>
+      </w:r>
+      <w:r>
+        <w:rPr>
+          <w:noProof/>
+        </w:rPr>
         <w:fldChar w:fldCharType="separate"/>
       </w:r>
       <w:r>
@@ -2764,6 +2774,11 @@
         <w:rPr>
           <w:noProof/>
         </w:rPr>
+      </w:r>
+      <w:r>
+        <w:rPr>
+          <w:noProof/>
+        </w:rPr>
         <w:fldChar w:fldCharType="separate"/>
       </w:r>
       <w:r>
@@ -2833,6 +2848,11 @@
           <w:noProof/>
         </w:rPr>
         <w:instrText xml:space="preserve"> PAGEREF _Toc316025572 \h </w:instrText>
+      </w:r>
+      <w:r>
+        <w:rPr>
+          <w:noProof/>
+        </w:rPr>
       </w:r>
       <w:r>
         <w:rPr>
@@ -2918,6 +2938,11 @@
         <w:rPr>
           <w:noProof/>
         </w:rPr>
+      </w:r>
+      <w:r>
+        <w:rPr>
+          <w:noProof/>
+        </w:rPr>
         <w:fldChar w:fldCharType="separate"/>
       </w:r>
       <w:r>
@@ -2998,6 +3023,11 @@
         <w:rPr>
           <w:noProof/>
         </w:rPr>
+      </w:r>
+      <w:r>
+        <w:rPr>
+          <w:noProof/>
+        </w:rPr>
         <w:fldChar w:fldCharType="separate"/>
       </w:r>
       <w:r>
@@ -3078,6 +3108,11 @@
         <w:rPr>
           <w:noProof/>
         </w:rPr>
+      </w:r>
+      <w:r>
+        <w:rPr>
+          <w:noProof/>
+        </w:rPr>
         <w:fldChar w:fldCharType="separate"/>
       </w:r>
       <w:r>
@@ -3152,6 +3187,11 @@
         <w:rPr>
           <w:noProof/>
         </w:rPr>
+      </w:r>
+      <w:r>
+        <w:rPr>
+          <w:noProof/>
+        </w:rPr>
         <w:fldChar w:fldCharType="separate"/>
       </w:r>
       <w:r>
@@ -3226,6 +3266,11 @@
         <w:rPr>
           <w:noProof/>
         </w:rPr>
+      </w:r>
+      <w:r>
+        <w:rPr>
+          <w:noProof/>
+        </w:rPr>
         <w:fldChar w:fldCharType="separate"/>
       </w:r>
       <w:r>
@@ -3295,6 +3340,11 @@
           <w:noProof/>
         </w:rPr>
         <w:instrText xml:space="preserve"> PAGEREF _Toc316025578 \h </w:instrText>
+      </w:r>
+      <w:r>
+        <w:rPr>
+          <w:noProof/>
+        </w:rPr>
       </w:r>
       <w:r>
         <w:rPr>
@@ -3482,6 +3532,11 @@
         <w:rPr>
           <w:noProof/>
         </w:rPr>
+      </w:r>
+      <w:r>
+        <w:rPr>
+          <w:noProof/>
+        </w:rPr>
         <w:fldChar w:fldCharType="separate"/>
       </w:r>
       <w:r>
@@ -3556,6 +3611,11 @@
         <w:rPr>
           <w:noProof/>
         </w:rPr>
+      </w:r>
+      <w:r>
+        <w:rPr>
+          <w:noProof/>
+        </w:rPr>
         <w:fldChar w:fldCharType="separate"/>
       </w:r>
       <w:r>
@@ -3630,6 +3690,11 @@
         <w:rPr>
           <w:noProof/>
         </w:rPr>
+      </w:r>
+      <w:r>
+        <w:rPr>
+          <w:noProof/>
+        </w:rPr>
         <w:fldChar w:fldCharType="separate"/>
       </w:r>
       <w:r>
@@ -3699,6 +3764,11 @@
           <w:noProof/>
         </w:rPr>
         <w:instrText xml:space="preserve"> PAGEREF _Toc316025584 \h </w:instrText>
+      </w:r>
+      <w:r>
+        <w:rPr>
+          <w:noProof/>
+        </w:rPr>
       </w:r>
       <w:r>
         <w:rPr>
@@ -3832,6 +3902,11 @@
         <w:rPr>
           <w:noProof/>
         </w:rPr>
+      </w:r>
+      <w:r>
+        <w:rPr>
+          <w:noProof/>
+        </w:rPr>
         <w:fldChar w:fldCharType="separate"/>
       </w:r>
       <w:r>
@@ -3901,6 +3976,11 @@
           <w:noProof/>
         </w:rPr>
         <w:instrText xml:space="preserve"> PAGEREF _Toc316025587 \h </w:instrText>
+      </w:r>
+      <w:r>
+        <w:rPr>
+          <w:noProof/>
+        </w:rPr>
       </w:r>
       <w:r>
         <w:rPr>
@@ -4035,6 +4115,11 @@
         <w:rPr>
           <w:noProof/>
         </w:rPr>
+      </w:r>
+      <w:r>
+        <w:rPr>
+          <w:noProof/>
+        </w:rPr>
         <w:fldChar w:fldCharType="separate"/>
       </w:r>
       <w:r>
@@ -4109,6 +4194,11 @@
         <w:rPr>
           <w:noProof/>
         </w:rPr>
+      </w:r>
+      <w:r>
+        <w:rPr>
+          <w:noProof/>
+        </w:rPr>
         <w:fldChar w:fldCharType="separate"/>
       </w:r>
       <w:r>
@@ -4183,6 +4273,11 @@
         <w:rPr>
           <w:noProof/>
         </w:rPr>
+      </w:r>
+      <w:r>
+        <w:rPr>
+          <w:noProof/>
+        </w:rPr>
         <w:fldChar w:fldCharType="separate"/>
       </w:r>
       <w:r>
@@ -4257,6 +4352,11 @@
         <w:rPr>
           <w:noProof/>
         </w:rPr>
+      </w:r>
+      <w:r>
+        <w:rPr>
+          <w:noProof/>
+        </w:rPr>
         <w:fldChar w:fldCharType="separate"/>
       </w:r>
       <w:r>
@@ -4331,6 +4431,11 @@
         <w:rPr>
           <w:noProof/>
         </w:rPr>
+      </w:r>
+      <w:r>
+        <w:rPr>
+          <w:noProof/>
+        </w:rPr>
         <w:fldChar w:fldCharType="separate"/>
       </w:r>
       <w:r>
@@ -4405,6 +4510,11 @@
         <w:rPr>
           <w:noProof/>
         </w:rPr>
+      </w:r>
+      <w:r>
+        <w:rPr>
+          <w:noProof/>
+        </w:rPr>
         <w:fldChar w:fldCharType="separate"/>
       </w:r>
       <w:r>
@@ -4474,6 +4584,11 @@
           <w:noProof/>
         </w:rPr>
         <w:instrText xml:space="preserve"> PAGEREF _Toc316025595 \h </w:instrText>
+      </w:r>
+      <w:r>
+        <w:rPr>
+          <w:noProof/>
+        </w:rPr>
       </w:r>
       <w:r>
         <w:rPr>
@@ -4607,6 +4722,11 @@
         <w:rPr>
           <w:noProof/>
         </w:rPr>
+      </w:r>
+      <w:r>
+        <w:rPr>
+          <w:noProof/>
+        </w:rPr>
         <w:fldChar w:fldCharType="separate"/>
       </w:r>
       <w:r>
@@ -4681,6 +4801,11 @@
         <w:rPr>
           <w:noProof/>
         </w:rPr>
+      </w:r>
+      <w:r>
+        <w:rPr>
+          <w:noProof/>
+        </w:rPr>
         <w:fldChar w:fldCharType="separate"/>
       </w:r>
       <w:r>
@@ -4755,6 +4880,11 @@
         <w:rPr>
           <w:noProof/>
         </w:rPr>
+      </w:r>
+      <w:r>
+        <w:rPr>
+          <w:noProof/>
+        </w:rPr>
         <w:fldChar w:fldCharType="separate"/>
       </w:r>
       <w:r>
@@ -4829,6 +4959,11 @@
         <w:rPr>
           <w:noProof/>
         </w:rPr>
+      </w:r>
+      <w:r>
+        <w:rPr>
+          <w:noProof/>
+        </w:rPr>
         <w:fldChar w:fldCharType="separate"/>
       </w:r>
       <w:r>
@@ -4903,6 +5038,11 @@
         <w:rPr>
           <w:noProof/>
         </w:rPr>
+      </w:r>
+      <w:r>
+        <w:rPr>
+          <w:noProof/>
+        </w:rPr>
         <w:fldChar w:fldCharType="separate"/>
       </w:r>
       <w:r>
@@ -4977,6 +5117,11 @@
         <w:rPr>
           <w:noProof/>
         </w:rPr>
+      </w:r>
+      <w:r>
+        <w:rPr>
+          <w:noProof/>
+        </w:rPr>
         <w:fldChar w:fldCharType="separate"/>
       </w:r>
       <w:r>
@@ -5046,6 +5191,11 @@
           <w:noProof/>
         </w:rPr>
         <w:instrText xml:space="preserve"> PAGEREF _Toc316025603 \h </w:instrText>
+      </w:r>
+      <w:r>
+        <w:rPr>
+          <w:noProof/>
+        </w:rPr>
       </w:r>
       <w:r>
         <w:rPr>
@@ -7006,15 +7156,7 @@
         </m:r>
       </m:oMath>
       <w:r>
-        <w:t>.  The relationship used by a client simulation might then be exactly equal to this affinity, or mig</w:t>
-      </w:r>
-      <w:proofErr w:type="spellStart"/>
-      <w:r>
-        <w:t>ht</w:t>
-      </w:r>
-      <w:proofErr w:type="spellEnd"/>
-      <w:r>
-        <w:t xml:space="preserve"> be a function of it.</w:t>
+        <w:t>.  The relationship used by a client simulation might then be exactly equal to this affinity, or might be a function of it.</w:t>
       </w:r>
     </w:p>
     <w:p>
@@ -13766,13 +13908,7 @@
                         <w:rPr>
                           <w:rFonts w:ascii="Cambria Math" w:hAnsi="Cambria Math"/>
                         </w:rPr>
-                        <m:t>f</m:t>
-                      </m:r>
-                      <m:r>
-                        <w:rPr>
-                          <w:rFonts w:ascii="Cambria Math" w:hAnsi="Cambria Math"/>
-                        </w:rPr>
-                        <m:t>gi</m:t>
+                        <m:t>fgi</m:t>
                       </m:r>
                     </m:sub>
                   </m:sSub>
@@ -14922,7 +15058,13 @@
               <w:rPr>
                 <w:rFonts w:ascii="Cambria Math" w:hAnsi="Cambria Math"/>
               </w:rPr>
-              <m:t>playbox</m:t>
+              <m:t>pl</m:t>
+            </m:r>
+            <m:r>
+              <w:rPr>
+                <w:rFonts w:ascii="Cambria Math" w:hAnsi="Cambria Math"/>
+              </w:rPr>
+              <m:t>aybox</m:t>
             </m:r>
           </m:sub>
         </m:sSub>
@@ -15939,15 +16081,7 @@
         </m:r>
       </m:oMath>
       <w:r>
-        <w:t xml:space="preserve"> will tend to increase or decrease affinities acr</w:t>
-      </w:r>
-      <w:proofErr w:type="spellStart"/>
-      <w:r>
-        <w:t>oss</w:t>
-      </w:r>
-      <w:proofErr w:type="spellEnd"/>
-      <w:r>
-        <w:t xml:space="preserve"> the board, to the extent that the groups involved participate in the playbox commonality.</w:t>
+        <w:t xml:space="preserve"> will tend to increase or decrease affinities across the board, to the extent that the groups involved participate in the playbox commonality.</w:t>
       </w:r>
     </w:p>
     <w:p/>
@@ -15980,15 +16114,7 @@
         </m:r>
       </m:oMath>
       <w:r>
-        <w:t xml:space="preserve"> retains its me</w:t>
-      </w:r>
-      <w:proofErr w:type="spellStart"/>
-      <w:r>
-        <w:t>aning</w:t>
-      </w:r>
-      <w:proofErr w:type="spellEnd"/>
-      <w:r>
-        <w:t xml:space="preserve"> as the number of topics changes.</w:t>
+        <w:t xml:space="preserve"> retains its meaning as the number of topics changes.</w:t>
       </w:r>
     </w:p>
     <w:p/>
@@ -18887,19 +19013,8 @@
           <w:rPr>
             <w:rFonts w:ascii="Cambria Math" w:hAnsi="Cambria Math"/>
           </w:rPr>
-          <m:t>a</m:t>
+          <m:t>and</m:t>
         </m:r>
-        <w:proofErr w:type="spellStart"/>
-        <m:r>
-          <m:rPr>
-            <m:nor/>
-          </m:rPr>
-          <w:rPr>
-            <w:rFonts w:ascii="Cambria Math" w:hAnsi="Cambria Math"/>
-          </w:rPr>
-          <m:t>nd</m:t>
-        </m:r>
-        <w:proofErr w:type="spellEnd"/>
         <m:r>
           <w:rPr>
             <w:rFonts w:ascii="Cambria Math" w:hAnsi="Cambria Math"/>
@@ -19459,13 +19574,7 @@
               <w:rPr>
                 <w:rFonts w:ascii="Cambria Math" w:hAnsi="Cambria Math"/>
               </w:rPr>
-              <m:t>f</m:t>
-            </m:r>
-            <m:r>
-              <w:rPr>
-                <w:rFonts w:ascii="Cambria Math" w:hAnsi="Cambria Math"/>
-              </w:rPr>
-              <m:t>g</m:t>
+              <m:t>fg</m:t>
             </m:r>
           </m:sub>
         </m:sSub>
@@ -22254,15 +22363,7 @@
         </m:sSub>
       </m:oMath>
       <w:r>
-        <w:t xml:space="preserve"> between time advances.  Because they occur between time advances, they are not inc</w:t>
-      </w:r>
-      <w:proofErr w:type="spellStart"/>
-      <w:r>
-        <w:t>luded</w:t>
-      </w:r>
-      <w:proofErr w:type="spellEnd"/>
-      <w:r>
-        <w:t xml:space="preserve"> in the equation shown above.</w:t>
+        <w:t xml:space="preserve"> between time advances.  Because they occur between time advances, they are not included in the equation shown above.</w:t>
       </w:r>
     </w:p>
     <w:p>
@@ -22522,15 +22623,7 @@
       </w:r>
       <w:r>
         <w:tab/>
-        <w:t>The ver</w:t>
-      </w:r>
-      <w:proofErr w:type="spellStart"/>
-      <w:r>
-        <w:t>tical</w:t>
-      </w:r>
-      <w:proofErr w:type="spellEnd"/>
-      <w:r>
-        <w:t xml:space="preserve"> relationship at time </w:t>
+        <w:t xml:space="preserve">The vertical relationship at time </w:t>
       </w:r>
       <w:r>
         <w:rPr>
@@ -23588,15 +23681,7 @@
         </m:r>
       </m:oMath>
       <w:r>
-        <w:t xml:space="preserve"> as the smoothing coefficient: the new baseline is a moving average of the current value with past history, which is represented by the old baseline.  Thus, we can see that in GRAM we throw away past history when computing the baseline; only the current le</w:t>
-      </w:r>
-      <w:proofErr w:type="spellStart"/>
-      <w:r>
-        <w:t>vel</w:t>
-      </w:r>
-      <w:proofErr w:type="spellEnd"/>
-      <w:r>
-        <w:t xml:space="preserve"> matters.  With vertical relationships we only look at past history when computing the baseline.  But we can easily pick values of </w:t>
+        <w:t xml:space="preserve"> as the smoothing coefficient: the new baseline is a moving average of the current value with past history, which is represented by the old baseline.  Thus, we can see that in GRAM we throw away past history when computing the baseline; only the current level matters.  With vertical relationships we only look at past history when computing the baseline.  But we can easily pick values of </w:t>
       </w:r>
       <m:oMath>
         <m:r>
@@ -24516,15 +24601,7 @@
         </m:sSub>
       </m:oMath>
       <w:r>
-        <w:t xml:space="preserve">.  We can also support persistent changes, i.e., changes made directly to the baseline.  The </w:t>
-      </w:r>
-      <w:proofErr w:type="spellStart"/>
-      <w:r>
-        <w:t>new</w:t>
-      </w:r>
-      <w:proofErr w:type="spellEnd"/>
-      <w:r>
-        <w:t xml:space="preserve"> equations look like this:</w:t>
+        <w:t>.  We can also support persistent changes, i.e., changes made directly to the baseline.  The new equations look like this:</w:t>
       </w:r>
     </w:p>
     <w:p/>
@@ -26463,15 +26540,7 @@
       </w:r>
       <w:r>
         <w:tab/>
-        <w:t>The curr</w:t>
-      </w:r>
-      <w:proofErr w:type="spellStart"/>
-      <w:r>
-        <w:t>ent</w:t>
-      </w:r>
-      <w:proofErr w:type="spellEnd"/>
-      <w:r>
-        <w:t xml:space="preserve"> level multiplier</w:t>
+        <w:t>The current level multiplier</w:t>
       </w:r>
     </w:p>
     <w:p>
@@ -27392,15 +27461,7 @@
         </m:sSub>
       </m:oMath>
       <w:r>
-        <w:t xml:space="preserve"> directly.  The adjustme</w:t>
-      </w:r>
-      <w:proofErr w:type="spellStart"/>
-      <w:r>
-        <w:t>nt</w:t>
-      </w:r>
-      <w:proofErr w:type="spellEnd"/>
-      <w:r>
-        <w:t xml:space="preserve"> delta is ascribed to the driver at the next time advance (See Section </w:t>
+        <w:t xml:space="preserve"> directly.  The adjustment delta is ascribed to the driver at the next time advance (See Section </w:t>
       </w:r>
       <w:r>
         <w:fldChar w:fldCharType="begin"/>
@@ -31112,15 +31173,7 @@
         </m:sSub>
       </m:oMath>
       <w:r>
-        <w:t>, along with the resulting positive and negative scal</w:t>
-      </w:r>
-      <w:proofErr w:type="spellStart"/>
-      <w:r>
-        <w:t>ing</w:t>
-      </w:r>
-      <w:proofErr w:type="spellEnd"/>
-      <w:r>
-        <w:t xml:space="preserve"> factors.</w:t>
+        <w:t>, along with the resulting positive and negative scaling factors.</w:t>
       </w:r>
     </w:p>
     <w:p>
@@ -32146,12 +32199,12 @@
       <w:pPr>
         <w:pStyle w:val="Heading4"/>
       </w:pPr>
-      <w:bookmarkStart w:id="57" w:name="_Toc316025589"/>
-      <w:bookmarkStart w:id="58" w:name="_Toc316025592"/>
+      <w:bookmarkStart w:id="57" w:name="_Toc316025592"/>
+      <w:bookmarkStart w:id="58" w:name="_Toc316025589"/>
       <w:r>
         <w:t>Influence</w:t>
       </w:r>
-      <w:bookmarkEnd w:id="58"/>
+      <w:bookmarkEnd w:id="57"/>
     </w:p>
     <w:p>
       <w:r>
@@ -32186,8 +32239,58 @@
     <w:p/>
     <w:p>
       <w:r>
-        <w:t xml:space="preserve">Influence is computed differently for cooperation curves and satisfaction curves; see Sections TBD and TBD for the details.  </w:t>
-      </w:r>
+        <w:t xml:space="preserve">Influence is computed differently for </w:t>
+      </w:r>
+      <w:r>
+        <w:t>satisfaction</w:t>
+      </w:r>
+      <w:r>
+        <w:t xml:space="preserve"> curves and </w:t>
+      </w:r>
+      <w:r>
+        <w:t>cooperation</w:t>
+      </w:r>
+      <w:r>
+        <w:t xml:space="preserve"> curves; see Sections </w:t>
+      </w:r>
+      <w:r>
+        <w:fldChar w:fldCharType="begin"/>
+      </w:r>
+      <w:r>
+        <w:instrText xml:space="preserve"> REF _Ref339353566 \r \h </w:instrText>
+      </w:r>
+      <w:r>
+        <w:fldChar w:fldCharType="separate"/>
+      </w:r>
+      <w:r>
+        <w:t>5.4.3</w:t>
+      </w:r>
+      <w:r>
+        <w:fldChar w:fldCharType="end"/>
+      </w:r>
+      <w:r>
+        <w:t xml:space="preserve"> and </w:t>
+      </w:r>
+      <w:r>
+        <w:fldChar w:fldCharType="begin"/>
+      </w:r>
+      <w:r>
+        <w:instrText xml:space="preserve"> REF _Ref339354534 \r \h </w:instrText>
+      </w:r>
+      <w:r>
+        <w:fldChar w:fldCharType="separate"/>
+      </w:r>
+      <w:r>
+        <w:t>5.5.2</w:t>
+      </w:r>
+      <w:r>
+        <w:fldChar w:fldCharType="end"/>
+      </w:r>
+      <w:r>
+        <w:t xml:space="preserve"> for the details.  </w:t>
+      </w:r>
+      <w:bookmarkStart w:id="59" w:name="_GoBack"/>
+      <w:bookmarkEnd w:id="59"/>
     </w:p>
     <w:p>
       <w:pPr>
@@ -32196,7 +32299,7 @@
       <w:r>
         <w:t>Neighborhood Proximities</w:t>
       </w:r>
-      <w:bookmarkEnd w:id="57"/>
+      <w:bookmarkEnd w:id="58"/>
     </w:p>
     <w:p>
       <w:r>
@@ -33011,13 +33114,7 @@
                                 <w:rPr>
                                   <w:rFonts w:ascii="Cambria Math" w:hAnsi="Cambria Math"/>
                                 </w:rPr>
-                                <m:t>pro</m:t>
-                              </m:r>
-                              <m:r>
-                                <w:rPr>
-                                  <w:rFonts w:ascii="Cambria Math" w:hAnsi="Cambria Math"/>
-                                </w:rPr>
-                                <m:t>ximity</m:t>
+                                <m:t>proximity</m:t>
                               </m:r>
                             </m:e>
                             <m:sub>
@@ -33334,7 +33431,13 @@
                       <w:rPr>
                         <w:rFonts w:ascii="Cambria Math" w:hAnsi="Cambria Math"/>
                       </w:rPr>
-                      <m:t>mn</m:t>
+                      <m:t>m</m:t>
+                    </m:r>
+                    <m:r>
+                      <w:rPr>
+                        <w:rFonts w:ascii="Cambria Math" w:hAnsi="Cambria Math"/>
+                      </w:rPr>
+                      <m:t>n</m:t>
                     </m:r>
                   </m:sub>
                 </m:sSub>
@@ -33536,13 +33639,7 @@
                       <w:rPr>
                         <w:rFonts w:ascii="Cambria Math" w:hAnsi="Cambria Math"/>
                       </w:rPr>
-                      <m:t>m</m:t>
-                    </m:r>
-                    <m:r>
-                      <w:rPr>
-                        <w:rFonts w:ascii="Cambria Math" w:hAnsi="Cambria Math"/>
-                      </w:rPr>
-                      <m:t>n</m:t>
+                      <m:t>mn</m:t>
                     </m:r>
                   </m:sub>
                 </m:sSub>
@@ -33845,15 +33942,15 @@
       <w:pPr>
         <w:pStyle w:val="Heading4"/>
       </w:pPr>
-      <w:bookmarkStart w:id="59" w:name="__RefHeading__33451605"/>
-      <w:bookmarkStart w:id="60" w:name="_Ref315957410"/>
-      <w:bookmarkStart w:id="61" w:name="_Toc316025594"/>
-      <w:bookmarkEnd w:id="59"/>
+      <w:bookmarkStart w:id="60" w:name="__RefHeading__33451605"/>
+      <w:bookmarkStart w:id="61" w:name="_Ref315957410"/>
+      <w:bookmarkStart w:id="62" w:name="_Toc316025594"/>
+      <w:bookmarkEnd w:id="60"/>
       <w:r>
         <w:t>Here, Near, and Far Factors</w:t>
       </w:r>
-      <w:bookmarkEnd w:id="60"/>
       <w:bookmarkEnd w:id="61"/>
+      <w:bookmarkEnd w:id="62"/>
     </w:p>
     <w:p>
       <w:r>
@@ -34091,8 +34188,8 @@
       <w:pPr>
         <w:pStyle w:val="Heading4"/>
       </w:pPr>
-      <w:bookmarkStart w:id="62" w:name="__RefHeading__31183108"/>
-      <w:bookmarkEnd w:id="62"/>
+      <w:bookmarkStart w:id="63" w:name="__RefHeading__31183108"/>
+      <w:bookmarkEnd w:id="63"/>
       <w:r>
         <w:t>Magnitude of Indirect Effects</w:t>
       </w:r>
@@ -34458,13 +34555,7 @@
                 <w:rPr>
                   <w:rFonts w:ascii="Cambria Math" w:hAnsi="Cambria Math"/>
                 </w:rPr>
-                <m:t>fa</m:t>
-              </m:r>
-              <m:r>
-                <w:rPr>
-                  <w:rFonts w:ascii="Cambria Math" w:hAnsi="Cambria Math"/>
-                </w:rPr>
-                <m:t>r</m:t>
+                <m:t>far</m:t>
               </m:r>
             </m:e>
             <m:sub>
@@ -34814,8 +34905,856 @@
         <w:t xml:space="preserve"> as appropriate.</w:t>
       </w:r>
     </w:p>
-    <w:bookmarkEnd w:id="53"/>
-    <w:bookmarkEnd w:id="54"/>
+    <w:p>
+      <w:pPr>
+        <w:pStyle w:val="Heading3"/>
+      </w:pPr>
+      <w:bookmarkStart w:id="64" w:name="_Ref323715756"/>
+      <w:bookmarkEnd w:id="53"/>
+      <w:bookmarkEnd w:id="54"/>
+      <w:r>
+        <w:t>Horizontal Relationships</w:t>
+      </w:r>
+      <w:bookmarkEnd w:id="64"/>
+    </w:p>
+    <w:p>
+      <w:r>
+        <w:t xml:space="preserve">Each group </w:t>
+      </w:r>
+      <w:r>
+        <w:rPr>
+          <w:i/>
+        </w:rPr>
+        <w:t xml:space="preserve">f </w:t>
+      </w:r>
+      <w:r>
+        <w:t xml:space="preserve">has a horizontal relationship </w:t>
+      </w:r>
+      <m:oMath>
+        <m:sSub>
+          <m:sSubPr>
+            <m:ctrlPr>
+              <w:rPr>
+                <w:rFonts w:ascii="Cambria Math" w:hAnsi="Cambria Math"/>
+                <w:i/>
+              </w:rPr>
+            </m:ctrlPr>
+          </m:sSubPr>
+          <m:e>
+            <m:r>
+              <w:rPr>
+                <w:rFonts w:ascii="Cambria Math" w:hAnsi="Cambria Math"/>
+              </w:rPr>
+              <m:t>R</m:t>
+            </m:r>
+          </m:e>
+          <m:sub>
+            <m:r>
+              <w:rPr>
+                <w:rFonts w:ascii="Cambria Math" w:hAnsi="Cambria Math"/>
+              </w:rPr>
+              <m:t>fg</m:t>
+            </m:r>
+          </m:sub>
+        </m:sSub>
+      </m:oMath>
+      <w:r>
+        <w:t xml:space="preserve"> with every other group </w:t>
+      </w:r>
+      <w:r>
+        <w:rPr>
+          <w:i/>
+        </w:rPr>
+        <w:t>g</w:t>
+      </w:r>
+      <w:r>
+        <w:t xml:space="preserve">.  The horizontal relationship (sometimes abbreviated the </w:t>
+      </w:r>
+      <w:proofErr w:type="spellStart"/>
+      <w:r>
+        <w:rPr>
+          <w:i/>
+        </w:rPr>
+        <w:t>hrel</w:t>
+      </w:r>
+      <w:proofErr w:type="spellEnd"/>
+      <w:r>
+        <w:t xml:space="preserve">) is a number </w:t>
+      </w:r>
+      <m:oMath>
+        <m:r>
+          <w:rPr>
+            <w:rFonts w:ascii="Cambria Math" w:hAnsi="Cambria Math"/>
+          </w:rPr>
+          <m:t>-1.0≤</m:t>
+        </m:r>
+        <m:sSub>
+          <m:sSubPr>
+            <m:ctrlPr>
+              <w:rPr>
+                <w:rFonts w:ascii="Cambria Math" w:hAnsi="Cambria Math"/>
+                <w:i/>
+              </w:rPr>
+            </m:ctrlPr>
+          </m:sSubPr>
+          <m:e>
+            <m:r>
+              <w:rPr>
+                <w:rFonts w:ascii="Cambria Math" w:hAnsi="Cambria Math"/>
+              </w:rPr>
+              <m:t>R</m:t>
+            </m:r>
+          </m:e>
+          <m:sub>
+            <m:r>
+              <w:rPr>
+                <w:rFonts w:ascii="Cambria Math" w:hAnsi="Cambria Math"/>
+              </w:rPr>
+              <m:t>fg</m:t>
+            </m:r>
+          </m:sub>
+        </m:sSub>
+        <m:r>
+          <w:rPr>
+            <w:rFonts w:ascii="Cambria Math" w:hAnsi="Cambria Math"/>
+          </w:rPr>
+          <m:t>≤ +1.0</m:t>
+        </m:r>
+      </m:oMath>
+      <w:r>
+        <w:t xml:space="preserve"> where +1.0 indicates that </w:t>
+      </w:r>
+      <w:r>
+        <w:rPr>
+          <w:i/>
+        </w:rPr>
+        <w:t>f</w:t>
+      </w:r>
+      <w:r>
+        <w:t xml:space="preserve"> regards </w:t>
+      </w:r>
+      <w:r>
+        <w:rPr>
+          <w:i/>
+        </w:rPr>
+        <w:t>g</w:t>
+      </w:r>
+      <w:r>
+        <w:t xml:space="preserve"> as a perfect friend and −1.0 indicates that </w:t>
+      </w:r>
+      <w:r>
+        <w:rPr>
+          <w:i/>
+        </w:rPr>
+        <w:t>f</w:t>
+      </w:r>
+      <w:r>
+        <w:t xml:space="preserve"> regards </w:t>
+      </w:r>
+      <w:r>
+        <w:rPr>
+          <w:i/>
+        </w:rPr>
+        <w:t>g</w:t>
+      </w:r>
+      <w:r>
+        <w:t xml:space="preserve"> as a perfect enemy.  </w:t>
+      </w:r>
+    </w:p>
+    <w:p/>
+    <w:p>
+      <w:r>
+        <w:t>The following narrative scale is often used with relationship values:</w:t>
+      </w:r>
+      <w:r>
+        <w:rPr>
+          <w:rStyle w:val="FootnoteReference"/>
+        </w:rPr>
+        <w:footnoteReference w:id="11"/>
+      </w:r>
+    </w:p>
+    <w:p/>
+    <w:tbl>
+      <w:tblPr>
+        <w:tblStyle w:val="TableGrid"/>
+        <w:tblW w:w="0" w:type="auto"/>
+        <w:jc w:val="center"/>
+        <w:tblLook w:val="04A0" w:firstRow="1" w:lastRow="0" w:firstColumn="1" w:lastColumn="0" w:noHBand="0" w:noVBand="1"/>
+      </w:tblPr>
+      <w:tblGrid>
+        <w:gridCol w:w="2484"/>
+        <w:gridCol w:w="1224"/>
+        <w:gridCol w:w="793"/>
+        <w:gridCol w:w="2196"/>
+      </w:tblGrid>
+      <w:tr>
+        <w:trPr>
+          <w:cantSplit/>
+          <w:tblHeader/>
+          <w:jc w:val="center"/>
+        </w:trPr>
+        <w:tc>
+          <w:tcPr>
+            <w:tcW w:w="2484" w:type="dxa"/>
+            <w:shd w:val="clear" w:color="auto" w:fill="000000" w:themeFill="text1"/>
+          </w:tcPr>
+          <w:p>
+            <w:r>
+              <w:t>Narrative</w:t>
+            </w:r>
+          </w:p>
+        </w:tc>
+        <w:tc>
+          <w:tcPr>
+            <w:tcW w:w="1224" w:type="dxa"/>
+            <w:shd w:val="clear" w:color="auto" w:fill="000000" w:themeFill="text1"/>
+          </w:tcPr>
+          <w:p>
+            <w:r>
+              <w:t>Symbol</w:t>
+            </w:r>
+          </w:p>
+        </w:tc>
+        <w:tc>
+          <w:tcPr>
+            <w:tcW w:w="793" w:type="dxa"/>
+            <w:shd w:val="clear" w:color="auto" w:fill="000000" w:themeFill="text1"/>
+          </w:tcPr>
+          <w:p>
+            <w:pPr>
+              <w:jc w:val="right"/>
+            </w:pPr>
+            <w:r>
+              <w:t>Value</w:t>
+            </w:r>
+          </w:p>
+        </w:tc>
+        <w:tc>
+          <w:tcPr>
+            <w:tcW w:w="2196" w:type="dxa"/>
+            <w:shd w:val="clear" w:color="auto" w:fill="000000" w:themeFill="text1"/>
+          </w:tcPr>
+          <w:p>
+            <w:r>
+              <w:t>Range</w:t>
+            </w:r>
+          </w:p>
+        </w:tc>
+      </w:tr>
+      <w:tr>
+        <w:trPr>
+          <w:cantSplit/>
+          <w:jc w:val="center"/>
+        </w:trPr>
+        <w:tc>
+          <w:tcPr>
+            <w:tcW w:w="2484" w:type="dxa"/>
+          </w:tcPr>
+          <w:p>
+            <w:pPr>
+              <w:rPr>
+                <w:i/>
+              </w:rPr>
+            </w:pPr>
+            <w:r>
+              <w:rPr>
+                <w:i/>
+              </w:rPr>
+              <w:t>a</w:t>
+            </w:r>
+            <w:r>
+              <w:t xml:space="preserve"> supports </w:t>
+            </w:r>
+            <w:r>
+              <w:rPr>
+                <w:i/>
+              </w:rPr>
+              <w:t>b</w:t>
+            </w:r>
+          </w:p>
+        </w:tc>
+        <w:tc>
+          <w:tcPr>
+            <w:tcW w:w="1224" w:type="dxa"/>
+          </w:tcPr>
+          <w:p>
+            <w:r>
+              <w:t>SUPPORT</w:t>
+            </w:r>
+          </w:p>
+        </w:tc>
+        <w:tc>
+          <w:tcPr>
+            <w:tcW w:w="793" w:type="dxa"/>
+          </w:tcPr>
+          <w:p>
+            <w:pPr>
+              <w:jc w:val="right"/>
+            </w:pPr>
+            <w:r>
+              <w:t>0.8</w:t>
+            </w:r>
+          </w:p>
+        </w:tc>
+        <w:tc>
+          <w:tcPr>
+            <w:tcW w:w="2196" w:type="dxa"/>
+          </w:tcPr>
+          <w:p>
+            <w:r>
+              <w:t xml:space="preserve">+0.7 &lt; </w:t>
+            </w:r>
+            <w:r>
+              <w:rPr>
+                <w:i/>
+              </w:rPr>
+              <w:t>value</w:t>
+            </w:r>
+            <w:r>
+              <w:t xml:space="preserve"> ≤ +1.0</w:t>
+            </w:r>
+          </w:p>
+        </w:tc>
+      </w:tr>
+      <w:tr>
+        <w:trPr>
+          <w:cantSplit/>
+          <w:jc w:val="center"/>
+        </w:trPr>
+        <w:tc>
+          <w:tcPr>
+            <w:tcW w:w="2484" w:type="dxa"/>
+          </w:tcPr>
+          <w:p>
+            <w:pPr>
+              <w:rPr>
+                <w:i/>
+              </w:rPr>
+            </w:pPr>
+            <w:r>
+              <w:rPr>
+                <w:i/>
+              </w:rPr>
+              <w:t xml:space="preserve">a </w:t>
+            </w:r>
+            <w:r>
+              <w:t xml:space="preserve">likes </w:t>
+            </w:r>
+            <w:r>
+              <w:rPr>
+                <w:i/>
+              </w:rPr>
+              <w:t>b</w:t>
+            </w:r>
+          </w:p>
+        </w:tc>
+        <w:tc>
+          <w:tcPr>
+            <w:tcW w:w="1224" w:type="dxa"/>
+          </w:tcPr>
+          <w:p>
+            <w:r>
+              <w:t>LIKE</w:t>
+            </w:r>
+          </w:p>
+        </w:tc>
+        <w:tc>
+          <w:tcPr>
+            <w:tcW w:w="793" w:type="dxa"/>
+          </w:tcPr>
+          <w:p>
+            <w:pPr>
+              <w:jc w:val="right"/>
+            </w:pPr>
+            <w:r>
+              <w:t>0.4</w:t>
+            </w:r>
+          </w:p>
+        </w:tc>
+        <w:tc>
+          <w:tcPr>
+            <w:tcW w:w="2196" w:type="dxa"/>
+          </w:tcPr>
+          <w:p>
+            <w:r>
+              <w:t xml:space="preserve">+0.2 &lt; </w:t>
+            </w:r>
+            <w:r>
+              <w:rPr>
+                <w:i/>
+              </w:rPr>
+              <w:t>value</w:t>
+            </w:r>
+            <w:r>
+              <w:t xml:space="preserve"> ≤ +0.7</w:t>
+            </w:r>
+          </w:p>
+        </w:tc>
+      </w:tr>
+      <w:tr>
+        <w:trPr>
+          <w:cantSplit/>
+          <w:jc w:val="center"/>
+        </w:trPr>
+        <w:tc>
+          <w:tcPr>
+            <w:tcW w:w="2484" w:type="dxa"/>
+          </w:tcPr>
+          <w:p>
+            <w:r>
+              <w:rPr>
+                <w:i/>
+              </w:rPr>
+              <w:t>a</w:t>
+            </w:r>
+            <w:r>
+              <w:t xml:space="preserve"> is indifferent to </w:t>
+            </w:r>
+            <w:r>
+              <w:rPr>
+                <w:i/>
+              </w:rPr>
+              <w:t>b</w:t>
+            </w:r>
+          </w:p>
+        </w:tc>
+        <w:tc>
+          <w:tcPr>
+            <w:tcW w:w="1224" w:type="dxa"/>
+          </w:tcPr>
+          <w:p>
+            <w:r>
+              <w:t>INDIFF</w:t>
+            </w:r>
+          </w:p>
+        </w:tc>
+        <w:tc>
+          <w:tcPr>
+            <w:tcW w:w="793" w:type="dxa"/>
+          </w:tcPr>
+          <w:p>
+            <w:pPr>
+              <w:jc w:val="right"/>
+            </w:pPr>
+            <w:r>
+              <w:t>0.0</w:t>
+            </w:r>
+          </w:p>
+        </w:tc>
+        <w:tc>
+          <w:tcPr>
+            <w:tcW w:w="2196" w:type="dxa"/>
+          </w:tcPr>
+          <w:p>
+            <w:r>
+              <w:t xml:space="preserve">–0.2 &lt; </w:t>
+            </w:r>
+            <w:r>
+              <w:rPr>
+                <w:i/>
+              </w:rPr>
+              <w:t>value</w:t>
+            </w:r>
+            <w:r>
+              <w:t xml:space="preserve"> ≤ +0.2</w:t>
+            </w:r>
+          </w:p>
+        </w:tc>
+      </w:tr>
+      <w:tr>
+        <w:trPr>
+          <w:cantSplit/>
+          <w:jc w:val="center"/>
+        </w:trPr>
+        <w:tc>
+          <w:tcPr>
+            <w:tcW w:w="2484" w:type="dxa"/>
+          </w:tcPr>
+          <w:p>
+            <w:r>
+              <w:rPr>
+                <w:i/>
+              </w:rPr>
+              <w:t>a</w:t>
+            </w:r>
+            <w:r>
+              <w:t xml:space="preserve"> dislikes </w:t>
+            </w:r>
+            <w:r>
+              <w:rPr>
+                <w:i/>
+              </w:rPr>
+              <w:t>b</w:t>
+            </w:r>
+          </w:p>
+        </w:tc>
+        <w:tc>
+          <w:tcPr>
+            <w:tcW w:w="1224" w:type="dxa"/>
+          </w:tcPr>
+          <w:p>
+            <w:r>
+              <w:t>DISLIKE</w:t>
+            </w:r>
+          </w:p>
+        </w:tc>
+        <w:tc>
+          <w:tcPr>
+            <w:tcW w:w="793" w:type="dxa"/>
+          </w:tcPr>
+          <w:p>
+            <w:pPr>
+              <w:jc w:val="right"/>
+            </w:pPr>
+            <w:r>
+              <w:t>–0.4</w:t>
+            </w:r>
+          </w:p>
+        </w:tc>
+        <w:tc>
+          <w:tcPr>
+            <w:tcW w:w="2196" w:type="dxa"/>
+          </w:tcPr>
+          <w:p>
+            <w:r>
+              <w:t xml:space="preserve">–0.7 &lt; </w:t>
+            </w:r>
+            <w:r>
+              <w:rPr>
+                <w:i/>
+              </w:rPr>
+              <w:t>value</w:t>
+            </w:r>
+            <w:r>
+              <w:t xml:space="preserve"> ≤ –0.2</w:t>
+            </w:r>
+          </w:p>
+        </w:tc>
+      </w:tr>
+      <w:tr>
+        <w:trPr>
+          <w:cantSplit/>
+          <w:jc w:val="center"/>
+        </w:trPr>
+        <w:tc>
+          <w:tcPr>
+            <w:tcW w:w="2484" w:type="dxa"/>
+          </w:tcPr>
+          <w:p>
+            <w:pPr>
+              <w:rPr>
+                <w:i/>
+              </w:rPr>
+            </w:pPr>
+            <w:proofErr w:type="spellStart"/>
+            <w:r>
+              <w:rPr>
+                <w:i/>
+              </w:rPr>
+              <w:t>a</w:t>
+            </w:r>
+            <w:proofErr w:type="spellEnd"/>
+            <w:r>
+              <w:t xml:space="preserve"> opposes </w:t>
+            </w:r>
+            <w:r>
+              <w:rPr>
+                <w:i/>
+              </w:rPr>
+              <w:t>b</w:t>
+            </w:r>
+          </w:p>
+        </w:tc>
+        <w:tc>
+          <w:tcPr>
+            <w:tcW w:w="1224" w:type="dxa"/>
+          </w:tcPr>
+          <w:p>
+            <w:r>
+              <w:t>OPPOSE</w:t>
+            </w:r>
+          </w:p>
+        </w:tc>
+        <w:tc>
+          <w:tcPr>
+            <w:tcW w:w="793" w:type="dxa"/>
+          </w:tcPr>
+          <w:p>
+            <w:pPr>
+              <w:jc w:val="right"/>
+            </w:pPr>
+            <w:r>
+              <w:t>–0.8</w:t>
+            </w:r>
+          </w:p>
+        </w:tc>
+        <w:tc>
+          <w:tcPr>
+            <w:tcW w:w="2196" w:type="dxa"/>
+          </w:tcPr>
+          <w:p>
+            <w:r>
+              <w:t xml:space="preserve">–1.0 ≤ </w:t>
+            </w:r>
+            <w:r>
+              <w:rPr>
+                <w:i/>
+              </w:rPr>
+              <w:t>value</w:t>
+            </w:r>
+            <w:r>
+              <w:t xml:space="preserve"> ≤ –0.7</w:t>
+            </w:r>
+          </w:p>
+        </w:tc>
+      </w:tr>
+    </w:tbl>
+    <w:p/>
+    <w:p>
+      <w:r>
+        <w:t xml:space="preserve">Horizontal relationships are usually asymmetric, i.e., </w:t>
+      </w:r>
+      <m:oMath>
+        <m:sSub>
+          <m:sSubPr>
+            <m:ctrlPr>
+              <w:rPr>
+                <w:rFonts w:ascii="Cambria Math" w:hAnsi="Cambria Math"/>
+                <w:i/>
+              </w:rPr>
+            </m:ctrlPr>
+          </m:sSubPr>
+          <m:e>
+            <m:r>
+              <w:rPr>
+                <w:rFonts w:ascii="Cambria Math" w:hAnsi="Cambria Math"/>
+              </w:rPr>
+              <m:t>R</m:t>
+            </m:r>
+          </m:e>
+          <m:sub>
+            <m:r>
+              <w:rPr>
+                <w:rFonts w:ascii="Cambria Math" w:hAnsi="Cambria Math"/>
+              </w:rPr>
+              <m:t>fg</m:t>
+            </m:r>
+          </m:sub>
+        </m:sSub>
+      </m:oMath>
+      <w:r>
+        <w:t xml:space="preserve"> need not (and usually will not) </w:t>
+      </w:r>
+      <w:proofErr w:type="gramStart"/>
+      <w:r>
+        <w:t xml:space="preserve">equal </w:t>
+      </w:r>
+      <w:proofErr w:type="gramEnd"/>
+      <m:oMath>
+        <m:sSub>
+          <m:sSubPr>
+            <m:ctrlPr>
+              <w:rPr>
+                <w:rFonts w:ascii="Cambria Math" w:hAnsi="Cambria Math"/>
+                <w:i/>
+              </w:rPr>
+            </m:ctrlPr>
+          </m:sSubPr>
+          <m:e>
+            <m:r>
+              <w:rPr>
+                <w:rFonts w:ascii="Cambria Math" w:hAnsi="Cambria Math"/>
+              </w:rPr>
+              <m:t>R</m:t>
+            </m:r>
+          </m:e>
+          <m:sub>
+            <m:r>
+              <w:rPr>
+                <w:rFonts w:ascii="Cambria Math" w:hAnsi="Cambria Math"/>
+              </w:rPr>
+              <m:t>gf</m:t>
+            </m:r>
+          </m:sub>
+        </m:sSub>
+      </m:oMath>
+      <w:r>
+        <w:t xml:space="preserve">.  A group’s horizontal relationship with itself is always perfect, i.e., </w:t>
+      </w:r>
+      <m:oMath>
+        <m:sSub>
+          <m:sSubPr>
+            <m:ctrlPr>
+              <w:rPr>
+                <w:rFonts w:ascii="Cambria Math" w:hAnsi="Cambria Math"/>
+                <w:i/>
+              </w:rPr>
+            </m:ctrlPr>
+          </m:sSubPr>
+          <m:e>
+            <m:r>
+              <w:rPr>
+                <w:rFonts w:ascii="Cambria Math" w:hAnsi="Cambria Math"/>
+              </w:rPr>
+              <m:t>R</m:t>
+            </m:r>
+          </m:e>
+          <m:sub>
+            <m:r>
+              <w:rPr>
+                <w:rFonts w:ascii="Cambria Math" w:hAnsi="Cambria Math"/>
+              </w:rPr>
+              <m:t>gg</m:t>
+            </m:r>
+          </m:sub>
+        </m:sSub>
+        <m:r>
+          <w:rPr>
+            <w:rFonts w:ascii="Cambria Math" w:hAnsi="Cambria Math"/>
+          </w:rPr>
+          <m:t>=+1.0</m:t>
+        </m:r>
+      </m:oMath>
+      <w:r>
+        <w:t xml:space="preserve"> for all </w:t>
+      </w:r>
+      <w:r>
+        <w:rPr>
+          <w:i/>
+        </w:rPr>
+        <w:t>g</w:t>
+      </w:r>
+      <w:r>
+        <w:t>.</w:t>
+      </w:r>
+    </w:p>
+    <w:p/>
+    <w:p>
+      <w:pPr>
+        <w:pStyle w:val="Heading4"/>
+      </w:pPr>
+      <w:r>
+        <w:t xml:space="preserve">Type </w:t>
+      </w:r>
+      <w:r>
+        <w:t>Parameters</w:t>
+      </w:r>
+    </w:p>
+    <w:p>
+      <w:r>
+        <w:t>The baseline and natural levels for horizontal relationships are specified by the client simulation; they will often be based on affinities computed by the Mars Affinity Model (MAM).</w:t>
+      </w:r>
+    </w:p>
+    <w:p/>
+    <w:p>
+      <w:r>
+        <w:t xml:space="preserve">The horizontal relationship between two groups can change dynamically based on the actions of one of the groups or other attitude drivers; however, we assume that the baseline will change only slowly, and that the relationship will regress to its natural level over time.  Thus, </w:t>
+      </w:r>
+      <w:proofErr w:type="gramStart"/>
+      <w:r>
+        <w:t xml:space="preserve">the </w:t>
+      </w:r>
+      <w:r>
+        <w:rPr>
+          <w:i/>
+        </w:rPr>
+        <w:t>α</w:t>
+      </w:r>
+      <w:proofErr w:type="gramEnd"/>
+      <w:r>
+        <w:t xml:space="preserve">, </w:t>
+      </w:r>
+      <w:r>
+        <w:rPr>
+          <w:i/>
+        </w:rPr>
+        <w:t>β</w:t>
+      </w:r>
+      <w:r>
+        <w:t xml:space="preserve">, and </w:t>
+      </w:r>
+      <w:r>
+        <w:rPr>
+          <w:i/>
+        </w:rPr>
+        <w:t>γ</w:t>
+      </w:r>
+      <w:r>
+        <w:t xml:space="preserve"> parameters default to the following:</w:t>
+      </w:r>
+      <w:r>
+        <w:rPr>
+          <w:rStyle w:val="FootnoteReference"/>
+        </w:rPr>
+        <w:footnoteReference w:id="12"/>
+      </w:r>
+    </w:p>
+    <w:p/>
+    <w:p>
+      <w:pPr>
+        <w:ind w:left="360"/>
+      </w:pPr>
+      <m:oMathPara>
+        <m:oMath>
+          <m:r>
+            <w:rPr>
+              <w:rFonts w:ascii="Cambria Math" w:hAnsi="Cambria Math"/>
+            </w:rPr>
+            <m:t>α=0.05</m:t>
+          </m:r>
+        </m:oMath>
+      </m:oMathPara>
+    </w:p>
+    <w:p>
+      <w:pPr>
+        <w:ind w:left="360"/>
+      </w:pPr>
+      <m:oMathPara>
+        <m:oMath>
+          <m:r>
+            <w:rPr>
+              <w:rFonts w:ascii="Cambria Math" w:hAnsi="Cambria Math"/>
+            </w:rPr>
+            <w:lastRenderedPageBreak/>
+            <m:t>β=0.93</m:t>
+          </m:r>
+        </m:oMath>
+      </m:oMathPara>
+    </w:p>
+    <w:p>
+      <w:pPr>
+        <w:ind w:left="360"/>
+      </w:pPr>
+      <m:oMathPara>
+        <m:oMath>
+          <m:r>
+            <w:rPr>
+              <w:rFonts w:ascii="Cambria Math" w:hAnsi="Cambria Math"/>
+            </w:rPr>
+            <m:t>γ=0.02</m:t>
+          </m:r>
+        </m:oMath>
+      </m:oMathPara>
+    </w:p>
+    <w:p>
+      <w:pPr>
+        <w:pStyle w:val="Heading4"/>
+      </w:pPr>
+      <w:r>
+        <w:t>Spread of Indirect Effects</w:t>
+      </w:r>
+    </w:p>
+    <w:p>
+      <w:r>
+        <w:t>URAM does not at present define a spread algorithm for horizontal relationship inputs.  A direct effect on a horizontal relationship curve affects only that curve.</w:t>
+      </w:r>
+    </w:p>
+    <w:p/>
+    <w:p>
+      <w:r>
+        <w:t>However, horizontal relationships have a significant effect on the spread of satisfaction and cooperation indirect effects.</w:t>
+      </w:r>
+    </w:p>
     <w:p>
       <w:pPr>
         <w:pStyle w:val="Heading3"/>
@@ -34874,7 +35813,7 @@
         <w:rPr>
           <w:rStyle w:val="FootnoteReference"/>
         </w:rPr>
-        <w:footnoteReference w:id="11"/>
+        <w:footnoteReference w:id="13"/>
       </w:r>
     </w:p>
     <w:p/>
@@ -35679,11 +36618,11 @@
       <w:pPr>
         <w:pStyle w:val="Heading4"/>
       </w:pPr>
-      <w:bookmarkStart w:id="63" w:name="_Toc316025582"/>
+      <w:bookmarkStart w:id="65" w:name="_Toc316025582"/>
       <w:r>
         <w:t>Concerns</w:t>
       </w:r>
-      <w:bookmarkEnd w:id="63"/>
+      <w:bookmarkEnd w:id="65"/>
     </w:p>
     <w:p>
       <w:r>
@@ -35707,6 +36646,7 @@
           <w:b/>
           <w:bCs/>
         </w:rPr>
+        <w:lastRenderedPageBreak/>
         <w:t>Autonomy (AUT):</w:t>
       </w:r>
       <w:r>
@@ -35727,7 +36667,6 @@
           <w:b/>
           <w:bCs/>
         </w:rPr>
-        <w:lastRenderedPageBreak/>
         <w:t>Safety (SFT):</w:t>
       </w:r>
       <w:r>
@@ -35822,7 +36761,7 @@
         <w:rPr>
           <w:rStyle w:val="FootnoteReference"/>
         </w:rPr>
-        <w:footnoteReference w:id="12"/>
+        <w:footnoteReference w:id="14"/>
       </w:r>
     </w:p>
     <w:p/>
@@ -35932,13 +36871,13 @@
       <w:pPr>
         <w:pStyle w:val="Heading4"/>
       </w:pPr>
-      <w:bookmarkStart w:id="64" w:name="__RefHeading__35395923"/>
-      <w:bookmarkStart w:id="65" w:name="_Ref339353566"/>
-      <w:bookmarkEnd w:id="64"/>
+      <w:bookmarkStart w:id="66" w:name="__RefHeading__35395923"/>
+      <w:bookmarkStart w:id="67" w:name="_Ref339353566"/>
+      <w:bookmarkEnd w:id="66"/>
       <w:r>
         <w:t>Satisfaction Influence</w:t>
       </w:r>
-      <w:bookmarkEnd w:id="65"/>
+      <w:bookmarkEnd w:id="67"/>
     </w:p>
     <w:p>
       <w:r>
@@ -36157,7 +37096,6 @@
       </w:r>
       <w:proofErr w:type="spellStart"/>
       <w:r>
-        <w:lastRenderedPageBreak/>
         <w:t>from</w:t>
       </w:r>
       <w:proofErr w:type="spellEnd"/>
@@ -36202,19 +37140,13 @@
         <w:t>g</w:t>
       </w:r>
       <w:r>
-        <w:t xml:space="preserve"> as a perfect enemy.  The relationship betwe</w:t>
-      </w:r>
-      <w:r>
-        <w:t>en a group and itself is +1.0.</w:t>
+        <w:t xml:space="preserve"> as a perfect enemy.  The relationship between a group and itself is +1.0.</w:t>
       </w:r>
     </w:p>
     <w:p/>
     <w:p>
       <w:r>
-        <w:t>In GRAM, t</w:t>
-      </w:r>
-      <w:r>
-        <w:t xml:space="preserve">he influence of </w:t>
+        <w:t xml:space="preserve">In GRAM, the influence of </w:t>
       </w:r>
       <w:r>
         <w:rPr>
@@ -36265,13 +37197,7 @@
         </m:sSub>
       </m:oMath>
       <w:r>
-        <w:t xml:space="preserve">, </w:t>
-      </w:r>
-      <w:r>
-        <w:t>wa</w:t>
-      </w:r>
-      <w:r>
-        <w:t>s simply the relationship between them</w:t>
+        <w:t>, was simply the relationship between them</w:t>
       </w:r>
       <w:r>
         <w:t>:</w:t>
@@ -36489,7 +37415,7 @@
         <w:rPr>
           <w:rStyle w:val="FootnoteReference"/>
         </w:rPr>
-        <w:footnoteReference w:id="13"/>
+        <w:footnoteReference w:id="15"/>
       </w:r>
       <w:r>
         <w:t xml:space="preserve"> denoted </w:t>
@@ -36922,23 +37848,20 @@
       </w:r>
       <w:proofErr w:type="gramEnd"/>
       <w:r>
-        <w:t xml:space="preserve"> </w:t>
-      </w:r>
-      <w:r>
-        <w:t>1.0 and 0.5 respectively, so negative indirect effects are lessened.</w:t>
+        <w:t xml:space="preserve"> 1.0 and 0.5 respectively, so negative indirect effects are lessened.</w:t>
       </w:r>
     </w:p>
     <w:p>
       <w:pPr>
         <w:pStyle w:val="Heading4"/>
       </w:pPr>
-      <w:bookmarkStart w:id="66" w:name="_Ref315955905"/>
-      <w:bookmarkStart w:id="67" w:name="_Toc316025583"/>
+      <w:bookmarkStart w:id="68" w:name="_Ref315955905"/>
+      <w:bookmarkStart w:id="69" w:name="_Toc316025583"/>
       <w:r>
         <w:t>Composite Satisfaction, Weights, and Saliencies</w:t>
       </w:r>
-      <w:bookmarkEnd w:id="66"/>
-      <w:bookmarkEnd w:id="67"/>
+      <w:bookmarkEnd w:id="68"/>
+      <w:bookmarkEnd w:id="69"/>
     </w:p>
     <w:p>
       <w:r>
@@ -37114,7 +38037,7 @@
         <w:rPr>
           <w:rStyle w:val="FootnoteReference"/>
         </w:rPr>
-        <w:footnoteReference w:id="14"/>
+        <w:footnoteReference w:id="16"/>
       </w:r>
       <w:r>
         <w:t xml:space="preserve"> a group places on a concern is called the group's </w:t>
@@ -37272,7 +38195,6 @@
               <w:pStyle w:val="TableHeading"/>
             </w:pPr>
             <w:r>
-              <w:lastRenderedPageBreak/>
               <w:t>SYMBOL</w:t>
             </w:r>
           </w:p>
@@ -37854,7 +38776,7 @@
         <w:rPr>
           <w:rStyle w:val="FootnoteReference"/>
         </w:rPr>
-        <w:footnoteReference w:id="15"/>
+        <w:footnoteReference w:id="17"/>
       </w:r>
       <w:r>
         <w:t xml:space="preserve">  </w:t>
@@ -37869,7 +38791,7 @@
         <w:rPr>
           <w:rStyle w:val="FootnoteReference"/>
         </w:rPr>
-        <w:footnoteReference w:id="16"/>
+        <w:footnoteReference w:id="18"/>
       </w:r>
       <w:r>
         <w:t xml:space="preserve"> that the following equation properly "rolls up" satisfaction across any set </w:t>
@@ -38944,7 +39866,7 @@
         <w:rPr>
           <w:rStyle w:val="FootnoteReference"/>
         </w:rPr>
-        <w:footnoteReference w:id="17"/>
+        <w:footnoteReference w:id="19"/>
       </w:r>
     </w:p>
     <w:p/>
@@ -39075,7 +39997,7 @@
         <w:rPr>
           <w:rStyle w:val="FootnoteReference"/>
         </w:rPr>
-        <w:footnoteReference w:id="18"/>
+        <w:footnoteReference w:id="20"/>
       </w:r>
     </w:p>
     <w:p/>
@@ -40367,7 +41289,7 @@
         <w:rPr>
           <w:rStyle w:val="FootnoteReference"/>
         </w:rPr>
-        <w:footnoteReference w:id="19"/>
+        <w:footnoteReference w:id="21"/>
       </w:r>
     </w:p>
     <w:p/>
@@ -40426,9 +41348,11 @@
       <w:pPr>
         <w:pStyle w:val="Heading4"/>
       </w:pPr>
+      <w:bookmarkStart w:id="70" w:name="_Ref339354534"/>
       <w:r>
         <w:t>Cooperation Influence</w:t>
       </w:r>
+      <w:bookmarkEnd w:id="70"/>
     </w:p>
     <w:p>
       <w:r>
@@ -40854,7 +41778,7 @@
         <w:rPr>
           <w:rStyle w:val="FootnoteReference"/>
         </w:rPr>
-        <w:footnoteReference w:id="20"/>
+        <w:footnoteReference w:id="22"/>
       </w:r>
       <w:r>
         <w:t xml:space="preserve">  Thus, a force group's treatment of </w:t>
@@ -41054,7 +41978,7 @@
         <w:rPr>
           <w:rStyle w:val="FootnoteReference"/>
         </w:rPr>
-        <w:footnoteReference w:id="21"/>
+        <w:footnoteReference w:id="23"/>
       </w:r>
       <w:r>
         <w:t xml:space="preserve">  The same applies for </w:t>
@@ -41304,6 +42228,7 @@
     <w:p/>
     <w:p>
       <w:r>
+        <w:lastRenderedPageBreak/>
         <w:t xml:space="preserve">Then, given the influence the here, near, and far factors are applied based on the proximity of group </w:t>
       </w:r>
       <w:r>
@@ -41348,7 +42273,6 @@
         <w:pStyle w:val="Heading4"/>
       </w:pPr>
       <w:r>
-        <w:lastRenderedPageBreak/>
         <w:t>Neighborhood Cooperation</w:t>
       </w:r>
     </w:p>
@@ -41884,17 +42808,424 @@
       </w:r>
     </w:p>
     <w:p/>
+    <w:p>
+      <w:pPr>
+        <w:pStyle w:val="Heading3"/>
+      </w:pPr>
+      <w:r>
+        <w:t>Vertical Relationships</w:t>
+      </w:r>
+    </w:p>
+    <w:p>
+      <w:r>
+        <w:t xml:space="preserve">Every group </w:t>
+      </w:r>
+      <w:r>
+        <w:rPr>
+          <w:i/>
+        </w:rPr>
+        <w:t>g</w:t>
+      </w:r>
+      <w:r>
+        <w:t xml:space="preserve"> has a vertical relationship </w:t>
+      </w:r>
+      <m:oMath>
+        <m:sSub>
+          <m:sSubPr>
+            <m:ctrlPr>
+              <w:rPr>
+                <w:rFonts w:ascii="Cambria Math" w:hAnsi="Cambria Math"/>
+                <w:i/>
+              </w:rPr>
+            </m:ctrlPr>
+          </m:sSubPr>
+          <m:e>
+            <m:r>
+              <w:rPr>
+                <w:rFonts w:ascii="Cambria Math" w:hAnsi="Cambria Math"/>
+              </w:rPr>
+              <m:t>V</m:t>
+            </m:r>
+          </m:e>
+          <m:sub>
+            <m:r>
+              <w:rPr>
+                <w:rFonts w:ascii="Cambria Math" w:hAnsi="Cambria Math"/>
+              </w:rPr>
+              <m:t>ga</m:t>
+            </m:r>
+          </m:sub>
+        </m:sSub>
+      </m:oMath>
+      <w:r>
+        <w:t xml:space="preserve"> with every actor </w:t>
+      </w:r>
+      <w:r>
+        <w:rPr>
+          <w:i/>
+        </w:rPr>
+        <w:t>a</w:t>
+      </w:r>
+      <w:r>
+        <w:t xml:space="preserve">.  The vertical relationship (sometimes abbreviated the </w:t>
+      </w:r>
+      <w:proofErr w:type="spellStart"/>
+      <w:r>
+        <w:rPr>
+          <w:i/>
+        </w:rPr>
+        <w:t>vrel</w:t>
+      </w:r>
+      <w:proofErr w:type="spellEnd"/>
+      <w:r>
+        <w:t xml:space="preserve">) is a number </w:t>
+      </w:r>
+      <m:oMath>
+        <m:r>
+          <w:rPr>
+            <w:rFonts w:ascii="Cambria Math" w:hAnsi="Cambria Math"/>
+          </w:rPr>
+          <m:t>-1.0≤</m:t>
+        </m:r>
+        <m:sSub>
+          <m:sSubPr>
+            <m:ctrlPr>
+              <w:rPr>
+                <w:rFonts w:ascii="Cambria Math" w:hAnsi="Cambria Math"/>
+                <w:i/>
+              </w:rPr>
+            </m:ctrlPr>
+          </m:sSubPr>
+          <m:e>
+            <m:r>
+              <w:rPr>
+                <w:rFonts w:ascii="Cambria Math" w:hAnsi="Cambria Math"/>
+              </w:rPr>
+              <m:t>V</m:t>
+            </m:r>
+          </m:e>
+          <m:sub>
+            <m:r>
+              <w:rPr>
+                <w:rFonts w:ascii="Cambria Math" w:hAnsi="Cambria Math"/>
+              </w:rPr>
+              <m:t>ga</m:t>
+            </m:r>
+          </m:sub>
+        </m:sSub>
+        <m:r>
+          <w:rPr>
+            <w:rFonts w:ascii="Cambria Math" w:hAnsi="Cambria Math"/>
+          </w:rPr>
+          <m:t>≤ +1.0</m:t>
+        </m:r>
+      </m:oMath>
+      <w:r>
+        <w:t xml:space="preserve"> where +1.0 indicates that </w:t>
+      </w:r>
+      <w:r>
+        <w:rPr>
+          <w:i/>
+        </w:rPr>
+        <w:t>g</w:t>
+      </w:r>
+      <w:r>
+        <w:t xml:space="preserve"> supports </w:t>
+      </w:r>
+      <w:r>
+        <w:rPr>
+          <w:i/>
+        </w:rPr>
+        <w:t>a</w:t>
+      </w:r>
+      <w:r>
+        <w:t xml:space="preserve"> completely</w:t>
+      </w:r>
+      <w:r>
+        <w:t xml:space="preserve"> and</w:t>
+      </w:r>
+      <w:r>
+        <w:t xml:space="preserve"> −1.0 indicates that </w:t>
+      </w:r>
+      <w:r>
+        <w:rPr>
+          <w:i/>
+        </w:rPr>
+        <w:t>g</w:t>
+      </w:r>
+      <w:r>
+        <w:t xml:space="preserve"> opposes </w:t>
+      </w:r>
+      <w:r>
+        <w:rPr>
+          <w:i/>
+        </w:rPr>
+        <w:t>a</w:t>
+      </w:r>
+      <w:r>
+        <w:t xml:space="preserve"> completely.  Vertical relationships use the same narrative scale as horizontal relationships; see Section</w:t>
+      </w:r>
+      <w:r>
+        <w:t xml:space="preserve"> </w:t>
+      </w:r>
+      <w:r>
+        <w:fldChar w:fldCharType="begin"/>
+      </w:r>
+      <w:r>
+        <w:instrText xml:space="preserve"> REF _Ref323715756 \r \h </w:instrText>
+      </w:r>
+      <w:r>
+        <w:fldChar w:fldCharType="separate"/>
+      </w:r>
+      <w:r>
+        <w:t>5.3</w:t>
+      </w:r>
+      <w:r>
+        <w:fldChar w:fldCharType="end"/>
+      </w:r>
+      <w:r>
+        <w:t>.</w:t>
+      </w:r>
+    </w:p>
     <w:p/>
     <w:p>
+      <w:r>
+        <w:t xml:space="preserve">Note that we do not </w:t>
+      </w:r>
+      <w:proofErr w:type="gramStart"/>
+      <w:r>
+        <w:t xml:space="preserve">define </w:t>
+      </w:r>
+      <w:proofErr w:type="gramEnd"/>
+      <m:oMath>
+        <m:sSub>
+          <m:sSubPr>
+            <m:ctrlPr>
+              <w:rPr>
+                <w:rFonts w:ascii="Cambria Math" w:hAnsi="Cambria Math"/>
+                <w:i/>
+              </w:rPr>
+            </m:ctrlPr>
+          </m:sSubPr>
+          <m:e>
+            <m:r>
+              <w:rPr>
+                <w:rFonts w:ascii="Cambria Math" w:hAnsi="Cambria Math"/>
+              </w:rPr>
+              <m:t>V</m:t>
+            </m:r>
+          </m:e>
+          <m:sub>
+            <m:r>
+              <w:rPr>
+                <w:rFonts w:ascii="Cambria Math" w:hAnsi="Cambria Math"/>
+              </w:rPr>
+              <m:t>ag</m:t>
+            </m:r>
+          </m:sub>
+        </m:sSub>
+      </m:oMath>
+      <w:r>
+        <w:t xml:space="preserve">, actor </w:t>
+      </w:r>
+      <w:r>
+        <w:rPr>
+          <w:i/>
+        </w:rPr>
+        <w:t>a</w:t>
+      </w:r>
+      <w:r>
+        <w:t xml:space="preserve">’s vertical relationship with group </w:t>
+      </w:r>
+      <w:r>
+        <w:rPr>
+          <w:i/>
+        </w:rPr>
+        <w:t>g</w:t>
+      </w:r>
+      <w:r>
+        <w:t>.  An actor’s support for a group is indicated not by a relationship figure but by the actor’s actions</w:t>
+      </w:r>
+      <w:r>
+        <w:t>.  An</w:t>
+      </w:r>
+      <w:r>
+        <w:t xml:space="preserve"> actor is what it does; and </w:t>
+      </w:r>
+      <w:r>
+        <w:rPr>
+          <w:i/>
+        </w:rPr>
+        <w:t>g</w:t>
+      </w:r>
+      <w:r>
+        <w:t>’s</w:t>
+      </w:r>
+      <w:r>
+        <w:rPr>
+          <w:i/>
+        </w:rPr>
+        <w:t xml:space="preserve"> </w:t>
+      </w:r>
+      <w:r>
+        <w:t xml:space="preserve">support for </w:t>
+      </w:r>
+      <w:r>
+        <w:rPr>
+          <w:i/>
+        </w:rPr>
+        <w:t>a</w:t>
+      </w:r>
+      <w:r>
+        <w:t xml:space="preserve">, as indicated by its vertical relationship, can change based on </w:t>
+      </w:r>
+      <w:r>
+        <w:rPr>
+          <w:i/>
+        </w:rPr>
+        <w:t>a</w:t>
+      </w:r>
+      <w:r>
+        <w:t>’s actions.</w:t>
+      </w:r>
+    </w:p>
+    <w:p>
+      <w:pPr>
+        <w:pStyle w:val="Heading4"/>
+      </w:pPr>
+      <w:r>
+        <w:t>Type Parameters</w:t>
+      </w:r>
+    </w:p>
+    <w:p>
+      <w:r>
+        <w:t>The baseline and natural levels for vertical relationships are specified by the client simulation; they will often be based on affinities computed by the Mars Affinity Model (MAM).  In addition, it is usually the case</w:t>
+      </w:r>
+      <w:r>
+        <w:t xml:space="preserve"> </w:t>
+      </w:r>
+      <w:r>
+        <w:t>that the vertical relationship of a force or organization group for its owning actor will be +1.0, at least initially.</w:t>
+      </w:r>
+    </w:p>
+    <w:p/>
+    <w:p>
+      <w:r>
+        <w:t xml:space="preserve">The vertical relationship between a group and an actor can change dynamically based on the actions of the actor or other attitude drivers; however, we assume that the baseline will change </w:t>
+      </w:r>
+      <w:r>
+        <w:lastRenderedPageBreak/>
+        <w:t xml:space="preserve">only slowly, and that the relationship will regress to its natural level over time.  Thus, </w:t>
+      </w:r>
+      <w:proofErr w:type="gramStart"/>
+      <w:r>
+        <w:t xml:space="preserve">the </w:t>
+      </w:r>
+      <w:r>
+        <w:rPr>
+          <w:i/>
+        </w:rPr>
+        <w:t>α</w:t>
+      </w:r>
+      <w:proofErr w:type="gramEnd"/>
+      <w:r>
+        <w:t xml:space="preserve">, </w:t>
+      </w:r>
+      <w:r>
+        <w:rPr>
+          <w:i/>
+        </w:rPr>
+        <w:t>β</w:t>
+      </w:r>
+      <w:r>
+        <w:t xml:space="preserve">, and </w:t>
+      </w:r>
+      <w:r>
+        <w:rPr>
+          <w:i/>
+        </w:rPr>
+        <w:t>γ</w:t>
+      </w:r>
+      <w:r>
+        <w:t xml:space="preserve"> parameters default to the following:</w:t>
+      </w:r>
+      <w:r>
+        <w:rPr>
+          <w:rStyle w:val="FootnoteReference"/>
+        </w:rPr>
+        <w:footnoteReference w:id="24"/>
+      </w:r>
+    </w:p>
+    <w:p/>
+    <w:p>
+      <w:pPr>
+        <w:ind w:left="360"/>
+      </w:pPr>
+      <m:oMathPara>
+        <m:oMath>
+          <m:r>
+            <w:rPr>
+              <w:rFonts w:ascii="Cambria Math" w:hAnsi="Cambria Math"/>
+            </w:rPr>
+            <m:t>α=0.05</m:t>
+          </m:r>
+        </m:oMath>
+      </m:oMathPara>
+    </w:p>
+    <w:p>
+      <w:pPr>
+        <w:ind w:left="360"/>
+      </w:pPr>
+      <m:oMathPara>
+        <m:oMath>
+          <m:r>
+            <w:rPr>
+              <w:rFonts w:ascii="Cambria Math" w:hAnsi="Cambria Math"/>
+            </w:rPr>
+            <m:t>β=0.93</m:t>
+          </m:r>
+        </m:oMath>
+      </m:oMathPara>
+    </w:p>
+    <w:p>
+      <w:pPr>
+        <w:ind w:left="360"/>
+      </w:pPr>
+      <m:oMathPara>
+        <m:oMath>
+          <m:r>
+            <w:rPr>
+              <w:rFonts w:ascii="Cambria Math" w:hAnsi="Cambria Math"/>
+            </w:rPr>
+            <m:t>γ=0.02</m:t>
+          </m:r>
+        </m:oMath>
+      </m:oMathPara>
+    </w:p>
+    <w:p>
+      <w:pPr>
+        <w:pStyle w:val="Heading4"/>
+      </w:pPr>
+      <w:r>
+        <w:t>Spread of Indirect Effects</w:t>
+      </w:r>
+    </w:p>
+    <w:p>
+      <w:r>
+        <w:t>URAM does not at present define a spread algorithm for vertical relationship inputs.  A direct effect on a vertical relationship curve affects only that curve.</w:t>
+      </w:r>
+    </w:p>
+    <w:p/>
+    <w:p>
       <w:pPr>
         <w:pStyle w:val="Heading2"/>
       </w:pPr>
-      <w:bookmarkStart w:id="69" w:name="_Toc316025605"/>
+      <w:bookmarkStart w:id="71" w:name="_Toc316025605"/>
       <w:r>
         <w:lastRenderedPageBreak/>
         <w:t>Relationship Multiplier Functions</w:t>
       </w:r>
-      <w:bookmarkEnd w:id="69"/>
+      <w:bookmarkEnd w:id="71"/>
     </w:p>
     <w:p>
       <w:r>
@@ -41981,11 +43312,11 @@
           <w:iCs/>
         </w:rPr>
       </w:pPr>
-      <w:bookmarkStart w:id="70" w:name="_Toc316025606"/>
+      <w:bookmarkStart w:id="72" w:name="_Toc316025606"/>
       <w:r>
         <w:t>Nominal Relationships</w:t>
       </w:r>
-      <w:bookmarkEnd w:id="70"/>
+      <w:bookmarkEnd w:id="72"/>
     </w:p>
     <w:p>
       <w:r>
@@ -42028,7 +43359,7 @@
         <w:rPr>
           <w:rStyle w:val="FootnoteReference"/>
         </w:rPr>
-        <w:footnoteReference w:id="22"/>
+        <w:footnoteReference w:id="25"/>
       </w:r>
       <w:r>
         <w:t xml:space="preserve"> the practical range is more </w:t>
@@ -42069,7 +43400,7 @@
         <w:rPr>
           <w:rStyle w:val="FootnoteReference"/>
         </w:rPr>
-        <w:footnoteReference w:id="23"/>
+        <w:footnoteReference w:id="26"/>
       </w:r>
       <w:r>
         <w:t xml:space="preserve"> </w:t>
@@ -42217,12 +43548,12 @@
       <w:pPr>
         <w:pStyle w:val="Heading3NP"/>
       </w:pPr>
-      <w:bookmarkStart w:id="71" w:name="_Toc316025607"/>
+      <w:bookmarkStart w:id="73" w:name="_Toc316025607"/>
       <w:r>
         <w:lastRenderedPageBreak/>
         <w:t>Specific Relationship Multiplier Functions</w:t>
       </w:r>
-      <w:bookmarkEnd w:id="71"/>
+      <w:bookmarkEnd w:id="73"/>
     </w:p>
     <w:p>
       <w:r>
@@ -43161,7 +44492,7 @@
                 <w:bCs/>
               </w:rPr>
             </w:pPr>
-            <w:bookmarkStart w:id="72" w:name="DDE_LINK"/>
+            <w:bookmarkStart w:id="74" w:name="DDE_LINK"/>
             <m:oMathPara>
               <m:oMath>
                 <m:r>
@@ -43253,7 +44584,7 @@
               </m:oMath>
             </m:oMathPara>
           </w:p>
-          <w:bookmarkEnd w:id="72"/>
+          <w:bookmarkEnd w:id="74"/>
           <w:p>
             <w:pPr>
               <w:pStyle w:val="TableContents"/>
@@ -43788,12 +45119,12 @@
       <w:pPr>
         <w:pStyle w:val="Heading2"/>
       </w:pPr>
-      <w:bookmarkStart w:id="73" w:name="_Toc316025608"/>
+      <w:bookmarkStart w:id="75" w:name="_Toc316025608"/>
       <w:r>
         <w:lastRenderedPageBreak/>
         <w:t>Miscellaneous Models and Algorithms</w:t>
       </w:r>
-      <w:bookmarkEnd w:id="73"/>
+      <w:bookmarkEnd w:id="75"/>
     </w:p>
     <w:p>
       <w:r>
@@ -43804,11 +45135,11 @@
       <w:pPr>
         <w:pStyle w:val="Heading3"/>
       </w:pPr>
-      <w:bookmarkStart w:id="74" w:name="_Toc316025609"/>
+      <w:bookmarkStart w:id="76" w:name="_Toc316025609"/>
       <w:r>
         <w:t>Z-Curve Functions</w:t>
       </w:r>
-      <w:bookmarkEnd w:id="74"/>
+      <w:bookmarkEnd w:id="76"/>
     </w:p>
     <w:p>
       <w:r>
@@ -44173,13 +45504,7 @@
                       <w:rPr>
                         <w:rFonts w:ascii="Cambria Math" w:hAnsi="Cambria Math"/>
                       </w:rPr>
-                      <m:t>hi</m:t>
-                    </m:r>
-                    <m:r>
-                      <w:rPr>
-                        <w:rFonts w:ascii="Cambria Math" w:hAnsi="Cambria Math"/>
-                      </w:rPr>
-                      <m:t>gh</m:t>
+                      <m:t>high</m:t>
                     </m:r>
                   </m:e>
                   <m:e>
@@ -44232,11 +45557,11 @@
       <w:pPr>
         <w:pStyle w:val="Heading3"/>
       </w:pPr>
-      <w:bookmarkStart w:id="75" w:name="_Toc316025610"/>
+      <w:bookmarkStart w:id="77" w:name="_Toc316025610"/>
       <w:r>
         <w:t>Poisson Processes</w:t>
       </w:r>
-      <w:bookmarkEnd w:id="75"/>
+      <w:bookmarkEnd w:id="77"/>
     </w:p>
     <w:p>
       <w:r>
@@ -44713,12 +46038,12 @@
       <w:pPr>
         <w:pStyle w:val="Heading3"/>
       </w:pPr>
-      <w:bookmarkStart w:id="76" w:name="_Toc316025611"/>
+      <w:bookmarkStart w:id="78" w:name="_Toc316025611"/>
       <w:r>
         <w:lastRenderedPageBreak/>
         <w:t>Selecting a Random Location in a Neighborhood</w:t>
       </w:r>
-      <w:bookmarkEnd w:id="76"/>
+      <w:bookmarkEnd w:id="78"/>
     </w:p>
     <w:p>
       <w:r>
@@ -44893,12 +46218,12 @@
       <w:pPr>
         <w:pStyle w:val="Heading1"/>
       </w:pPr>
-      <w:bookmarkStart w:id="77" w:name="_Toc316025612"/>
+      <w:bookmarkStart w:id="79" w:name="_Toc316025612"/>
       <w:r>
         <w:lastRenderedPageBreak/>
         <w:t>Appendices</w:t>
       </w:r>
-      <w:bookmarkEnd w:id="77"/>
+      <w:bookmarkEnd w:id="79"/>
     </w:p>
     <w:p/>
     <w:p>
@@ -44909,12 +46234,12 @@
           <w:numId w:val="25"/>
         </w:numPr>
       </w:pPr>
-      <w:bookmarkStart w:id="78" w:name="_Toc316025613"/>
+      <w:bookmarkStart w:id="80" w:name="_Toc316025613"/>
       <w:r>
         <w:lastRenderedPageBreak/>
         <w:t>Acronyms</w:t>
       </w:r>
-      <w:bookmarkEnd w:id="78"/>
+      <w:bookmarkEnd w:id="80"/>
     </w:p>
     <w:p>
       <w:pPr>
@@ -45266,7 +46591,7 @@
         <w:rStyle w:val="PageNumber"/>
         <w:noProof/>
       </w:rPr>
-      <w:t>44</w:t>
+      <w:t>38</w:t>
     </w:r>
     <w:r>
       <w:rPr>
@@ -45660,6 +46985,74 @@
   <w:footnote w:id="11">
     <w:p>
       <w:pPr>
+        <w:pStyle w:val="FootnoteText"/>
+      </w:pPr>
+      <w:r>
+        <w:rPr>
+          <w:rStyle w:val="FootnoteReference"/>
+        </w:rPr>
+        <w:footnoteRef/>
+      </w:r>
+      <w:r>
+        <w:t xml:space="preserve"> This scale is defined by the </w:t>
+      </w:r>
+      <w:proofErr w:type="spellStart"/>
+      <w:proofErr w:type="gramStart"/>
+      <w:r>
+        <w:rPr>
+          <w:rFonts w:ascii="Courier New" w:hAnsi="Courier New" w:cs="Courier New"/>
+        </w:rPr>
+        <w:t>qaffinity</w:t>
+      </w:r>
+      <w:proofErr w:type="spellEnd"/>
+      <w:r>
+        <w:rPr>
+          <w:rFonts w:ascii="Courier New" w:hAnsi="Courier New" w:cs="Courier New"/>
+        </w:rPr>
+        <w:t>(</w:t>
+      </w:r>
+      <w:proofErr w:type="gramEnd"/>
+      <w:r>
+        <w:rPr>
+          <w:rFonts w:ascii="Courier New" w:hAnsi="Courier New" w:cs="Courier New"/>
+        </w:rPr>
+        <w:t>n)</w:t>
+      </w:r>
+      <w:r>
+        <w:t xml:space="preserve"> data type.</w:t>
+      </w:r>
+    </w:p>
+  </w:footnote>
+  <w:footnote w:id="12">
+    <w:p>
+      <w:pPr>
+        <w:pStyle w:val="FootnoteText"/>
+      </w:pPr>
+      <w:r>
+        <w:rPr>
+          <w:rStyle w:val="FootnoteReference"/>
+        </w:rPr>
+        <w:footnoteRef/>
+      </w:r>
+      <w:r>
+        <w:t xml:space="preserve"> See </w:t>
+      </w:r>
+      <w:proofErr w:type="spellStart"/>
+      <w:r>
+        <w:rPr>
+          <w:rFonts w:ascii="Courier New" w:hAnsi="Courier New" w:cs="Courier New"/>
+        </w:rPr>
+        <w:t>uram.factors.HREL</w:t>
+      </w:r>
+      <w:proofErr w:type="spellEnd"/>
+      <w:r>
+        <w:t xml:space="preserve"> in the model parameter database.</w:t>
+      </w:r>
+    </w:p>
+  </w:footnote>
+  <w:footnote w:id="13">
+    <w:p>
+      <w:pPr>
         <w:pStyle w:val="Footnote"/>
         <w:rPr>
           <w:rFonts w:asciiTheme="minorHAnsi" w:hAnsiTheme="minorHAnsi"/>
@@ -45736,7 +47129,7 @@
       </w:r>
     </w:p>
   </w:footnote>
-  <w:footnote w:id="12">
+  <w:footnote w:id="14">
     <w:p>
       <w:pPr>
         <w:pStyle w:val="FootnoteText"/>
@@ -45807,7 +47200,7 @@
       </w:r>
     </w:p>
   </w:footnote>
-  <w:footnote w:id="13">
+  <w:footnote w:id="15">
     <w:p>
       <w:pPr>
         <w:pStyle w:val="FootnoteText"/>
@@ -45845,7 +47238,7 @@
       </w:r>
     </w:p>
   </w:footnote>
-  <w:footnote w:id="14">
+  <w:footnote w:id="16">
     <w:p>
       <w:pPr>
         <w:pStyle w:val="Footnote"/>
@@ -45913,7 +47306,7 @@
       </w:r>
     </w:p>
   </w:footnote>
-  <w:footnote w:id="15">
+  <w:footnote w:id="17">
     <w:p>
       <w:pPr>
         <w:pStyle w:val="Footnote"/>
@@ -45939,7 +47332,7 @@
       </w:r>
     </w:p>
   </w:footnote>
-  <w:footnote w:id="16">
+  <w:footnote w:id="18">
     <w:p>
       <w:pPr>
         <w:pStyle w:val="Footnote"/>
@@ -45951,16 +47344,11 @@
         <w:footnoteRef/>
       </w:r>
       <w:r>
-        <w:t xml:space="preserve">  </w:t>
-      </w:r>
-      <w:bookmarkStart w:id="68" w:name="_GoBack"/>
-      <w:bookmarkEnd w:id="68"/>
-      <w:r>
-        <w:t>"Satisfaction Roll-Up", Robert G. Chamberlain, September 12, 2006</w:t>
+        <w:t xml:space="preserve">  "Satisfaction Roll-Up", Robert G. Chamberlain, September 12, 2006</w:t>
       </w:r>
     </w:p>
   </w:footnote>
-  <w:footnote w:id="17">
+  <w:footnote w:id="19">
     <w:p>
       <w:pPr>
         <w:pStyle w:val="Footnote"/>
@@ -45985,7 +47373,7 @@
       </w:r>
     </w:p>
   </w:footnote>
-  <w:footnote w:id="18">
+  <w:footnote w:id="20">
     <w:p>
       <w:pPr>
         <w:pStyle w:val="FootnoteText"/>
@@ -46026,7 +47414,7 @@
       </w:r>
     </w:p>
   </w:footnote>
-  <w:footnote w:id="19">
+  <w:footnote w:id="21">
     <w:p>
       <w:pPr>
         <w:pStyle w:val="FootnoteText"/>
@@ -46051,7 +47439,7 @@
       </w:r>
     </w:p>
   </w:footnote>
-  <w:footnote w:id="20">
+  <w:footnote w:id="22">
     <w:p>
       <w:pPr>
         <w:pStyle w:val="Footnote"/>
@@ -46084,7 +47472,7 @@
       </w:r>
     </w:p>
   </w:footnote>
-  <w:footnote w:id="21">
+  <w:footnote w:id="23">
     <w:p>
       <w:pPr>
         <w:pStyle w:val="Footnote"/>
@@ -46120,7 +47508,40 @@
       </w:r>
     </w:p>
   </w:footnote>
-  <w:footnote w:id="22">
+  <w:footnote w:id="24">
+    <w:p>
+      <w:pPr>
+        <w:pStyle w:val="FootnoteText"/>
+      </w:pPr>
+      <w:r>
+        <w:rPr>
+          <w:rStyle w:val="FootnoteReference"/>
+        </w:rPr>
+        <w:footnoteRef/>
+      </w:r>
+      <w:r>
+        <w:t xml:space="preserve"> See </w:t>
+      </w:r>
+      <w:proofErr w:type="spellStart"/>
+      <w:r>
+        <w:rPr>
+          <w:rFonts w:ascii="Courier New" w:hAnsi="Courier New" w:cs="Courier New"/>
+        </w:rPr>
+        <w:t>uram.factors.V</w:t>
+      </w:r>
+      <w:r>
+        <w:rPr>
+          <w:rFonts w:ascii="Courier New" w:hAnsi="Courier New" w:cs="Courier New"/>
+        </w:rPr>
+        <w:t>REL</w:t>
+      </w:r>
+      <w:proofErr w:type="spellEnd"/>
+      <w:r>
+        <w:t xml:space="preserve"> in the model parameter database.</w:t>
+      </w:r>
+    </w:p>
+  </w:footnote>
+  <w:footnote w:id="25">
     <w:p>
       <w:pPr>
         <w:pStyle w:val="Footnote"/>
@@ -46141,7 +47562,7 @@
       <w:proofErr w:type="gramEnd"/>
     </w:p>
   </w:footnote>
-  <w:footnote w:id="23">
+  <w:footnote w:id="26">
     <w:p>
       <w:pPr>
         <w:pStyle w:val="Footnote"/>
@@ -53842,11 +55263,11 @@
         </c:dLbls>
         <c:marker val="1"/>
         <c:smooth val="0"/>
-        <c:axId val="208722944"/>
-        <c:axId val="212015360"/>
+        <c:axId val="117404032"/>
+        <c:axId val="117406720"/>
       </c:lineChart>
       <c:catAx>
-        <c:axId val="208722944"/>
+        <c:axId val="117404032"/>
         <c:scaling>
           <c:orientation val="minMax"/>
         </c:scaling>
@@ -53855,7 +55276,7 @@
         <c:majorTickMark val="out"/>
         <c:minorTickMark val="none"/>
         <c:tickLblPos val="nextTo"/>
-        <c:crossAx val="212015360"/>
+        <c:crossAx val="117406720"/>
         <c:crosses val="autoZero"/>
         <c:auto val="1"/>
         <c:lblAlgn val="ctr"/>
@@ -53863,7 +55284,7 @@
         <c:noMultiLvlLbl val="0"/>
       </c:catAx>
       <c:valAx>
-        <c:axId val="212015360"/>
+        <c:axId val="117406720"/>
         <c:scaling>
           <c:orientation val="minMax"/>
           <c:min val="-40"/>
@@ -53875,7 +55296,7 @@
         <c:majorTickMark val="out"/>
         <c:minorTickMark val="none"/>
         <c:tickLblPos val="nextTo"/>
-        <c:crossAx val="208722944"/>
+        <c:crossAx val="117404032"/>
         <c:crosses val="autoZero"/>
         <c:crossBetween val="between"/>
       </c:valAx>
@@ -54121,11 +55542,11 @@
         </c:dLbls>
         <c:marker val="1"/>
         <c:smooth val="0"/>
-        <c:axId val="228364672"/>
-        <c:axId val="228366208"/>
+        <c:axId val="122168448"/>
+        <c:axId val="122169984"/>
       </c:lineChart>
       <c:catAx>
-        <c:axId val="228364672"/>
+        <c:axId val="122168448"/>
         <c:scaling>
           <c:orientation val="minMax"/>
         </c:scaling>
@@ -54134,7 +55555,7 @@
         <c:majorTickMark val="out"/>
         <c:minorTickMark val="none"/>
         <c:tickLblPos val="nextTo"/>
-        <c:crossAx val="228366208"/>
+        <c:crossAx val="122169984"/>
         <c:crosses val="autoZero"/>
         <c:auto val="1"/>
         <c:lblAlgn val="ctr"/>
@@ -54142,7 +55563,7 @@
         <c:noMultiLvlLbl val="0"/>
       </c:catAx>
       <c:valAx>
-        <c:axId val="228366208"/>
+        <c:axId val="122169984"/>
         <c:scaling>
           <c:orientation val="minMax"/>
           <c:min val="-40"/>
@@ -54154,7 +55575,7 @@
         <c:majorTickMark val="out"/>
         <c:minorTickMark val="none"/>
         <c:tickLblPos val="nextTo"/>
-        <c:crossAx val="228364672"/>
+        <c:crossAx val="122168448"/>
         <c:crosses val="autoZero"/>
         <c:crossBetween val="between"/>
       </c:valAx>
@@ -54410,11 +55831,11 @@
         </c:dLbls>
         <c:marker val="1"/>
         <c:smooth val="0"/>
-        <c:axId val="229297536"/>
-        <c:axId val="230638720"/>
+        <c:axId val="148459904"/>
+        <c:axId val="148461824"/>
       </c:lineChart>
       <c:catAx>
-        <c:axId val="229297536"/>
+        <c:axId val="148459904"/>
         <c:scaling>
           <c:orientation val="minMax"/>
         </c:scaling>
@@ -54423,7 +55844,7 @@
         <c:majorTickMark val="out"/>
         <c:minorTickMark val="none"/>
         <c:tickLblPos val="nextTo"/>
-        <c:crossAx val="230638720"/>
+        <c:crossAx val="148461824"/>
         <c:crosses val="autoZero"/>
         <c:auto val="1"/>
         <c:lblAlgn val="ctr"/>
@@ -54431,7 +55852,7 @@
         <c:noMultiLvlLbl val="0"/>
       </c:catAx>
       <c:valAx>
-        <c:axId val="230638720"/>
+        <c:axId val="148461824"/>
         <c:scaling>
           <c:orientation val="minMax"/>
           <c:min val="-40"/>
@@ -54443,7 +55864,7 @@
         <c:majorTickMark val="out"/>
         <c:minorTickMark val="none"/>
         <c:tickLblPos val="nextTo"/>
-        <c:crossAx val="229297536"/>
+        <c:crossAx val="148459904"/>
         <c:crosses val="autoZero"/>
         <c:crossBetween val="between"/>
       </c:valAx>
@@ -55630,7 +57051,7 @@
 </file>
 
 <file path=customXml/itemProps1.xml><?xml version="1.0" encoding="utf-8"?>
-<ds:datastoreItem xmlns:ds="http://schemas.openxmlformats.org/officeDocument/2006/customXml" ds:itemID="{4D5F43BB-2399-4577-885E-16900D5FF4A0}">
+<ds:datastoreItem xmlns:ds="http://schemas.openxmlformats.org/officeDocument/2006/customXml" ds:itemID="{821EDFF5-8379-4F61-9625-C6C3505D1E04}">
   <ds:schemaRefs>
     <ds:schemaRef ds:uri="http://schemas.openxmlformats.org/officeDocument/2006/bibliography"/>
   </ds:schemaRefs>

</xml_diff>

<commit_message>
Updated the MAG for Athena 5.1 delivery.
</commit_message>
<xml_diff>
--- a/docs/dev/mag.docx
+++ b/docs/dev/mag.docx
@@ -1,6 +1,6 @@
 
 <file path=word/document.xml><?xml version="1.0" encoding="utf-8"?>
-<w:document xmlns:wpc="http://schemas.microsoft.com/office/word/2010/wordprocessingCanvas" xmlns:mc="http://schemas.openxmlformats.org/markup-compatibility/2006" xmlns:o="urn:schemas-microsoft-com:office:office" xmlns:r="http://schemas.openxmlformats.org/officeDocument/2006/relationships" xmlns:m="http://schemas.openxmlformats.org/officeDocument/2006/math" xmlns:v="urn:schemas-microsoft-com:vml" xmlns:wp14="http://schemas.microsoft.com/office/word/2010/wordprocessingDrawing" xmlns:wp="http://schemas.openxmlformats.org/drawingml/2006/wordprocessingDrawing" xmlns:w10="urn:schemas-microsoft-com:office:word" xmlns:w="http://schemas.openxmlformats.org/wordprocessingml/2006/main" xmlns:w14="http://schemas.microsoft.com/office/word/2010/wordml" xmlns:wpg="http://schemas.microsoft.com/office/word/2010/wordprocessingGroup" xmlns:wpi="http://schemas.microsoft.com/office/word/2010/wordprocessingInk" xmlns:wne="http://schemas.microsoft.com/office/word/2006/wordml" xmlns:wps="http://schemas.microsoft.com/office/word/2010/wordprocessingShape" mc:Ignorable="w14 wp14">
+<w:document xmlns:wpc="http://schemas.microsoft.com/office/word/2010/wordprocessingCanvas" xmlns:mo="http://schemas.microsoft.com/office/mac/office/2008/main" xmlns:mc="http://schemas.openxmlformats.org/markup-compatibility/2006" xmlns:mv="urn:schemas-microsoft-com:mac:vml" xmlns:o="urn:schemas-microsoft-com:office:office" xmlns:r="http://schemas.openxmlformats.org/officeDocument/2006/relationships" xmlns:m="http://schemas.openxmlformats.org/officeDocument/2006/math" xmlns:v="urn:schemas-microsoft-com:vml" xmlns:wp14="http://schemas.microsoft.com/office/word/2010/wordprocessingDrawing" xmlns:wp="http://schemas.openxmlformats.org/drawingml/2006/wordprocessingDrawing" xmlns:w10="urn:schemas-microsoft-com:office:word" xmlns:w="http://schemas.openxmlformats.org/wordprocessingml/2006/main" xmlns:w14="http://schemas.microsoft.com/office/word/2010/wordml" xmlns:wpg="http://schemas.microsoft.com/office/word/2010/wordprocessingGroup" xmlns:wpi="http://schemas.microsoft.com/office/word/2010/wordprocessingInk" xmlns:wne="http://schemas.microsoft.com/office/word/2006/wordml" xmlns:wps="http://schemas.microsoft.com/office/word/2010/wordprocessingShape" mc:Ignorable="w14 wp14">
   <w:body>
     <w:p>
       <w:pPr>
@@ -61,7 +61,7 @@
         <w:t>.</w:t>
       </w:r>
       <w:r>
-        <w:t>13</w:t>
+        <w:t>20</w:t>
       </w:r>
     </w:p>
     <w:p>
@@ -69,13 +69,16 @@
         <w:pStyle w:val="Subtitle"/>
       </w:pPr>
       <w:r>
-        <w:t>December</w:t>
+        <w:t>August</w:t>
       </w:r>
       <w:r>
         <w:t>, 20</w:t>
       </w:r>
       <w:r>
-        <w:t>12</w:t>
+        <w:t>1</w:t>
+      </w:r>
+      <w:r>
+        <w:t>3</w:t>
       </w:r>
     </w:p>
     <w:p>
@@ -124,8 +127,13 @@
         <w:jc w:val="center"/>
       </w:pPr>
       <w:r>
-        <w:t>William H. Duquette</w:t>
-      </w:r>
+        <w:t xml:space="preserve">William H. </w:t>
+      </w:r>
+      <w:proofErr w:type="spellStart"/>
+      <w:r>
+        <w:t>Duquette</w:t>
+      </w:r>
+      <w:proofErr w:type="spellEnd"/>
     </w:p>
     <w:p>
       <w:pPr>
@@ -175,6 +183,7 @@
           <w:szCs w:val="20"/>
         </w:rPr>
       </w:pPr>
+      <w:proofErr w:type="gramStart"/>
       <w:r>
         <w:rPr>
           <w:i/>
@@ -189,7 +198,7 @@
           <w:sz w:val="20"/>
           <w:szCs w:val="20"/>
         </w:rPr>
-        <w:t>2</w:t>
+        <w:t>3</w:t>
       </w:r>
       <w:r>
         <w:rPr>
@@ -197,7 +206,16 @@
           <w:sz w:val="20"/>
           <w:szCs w:val="20"/>
         </w:rPr>
-        <w:t>, by the California Institute of Technology. ALL RIGHTS RESERVED. United States Government Sponsorship acknowledged. Any commercial use must be negotiated with the Office of Technology Transfer at the California Institute of Technology.</w:t>
+        <w:t>, by the California Institute of Technology.</w:t>
+      </w:r>
+      <w:proofErr w:type="gramEnd"/>
+      <w:r>
+        <w:rPr>
+          <w:i/>
+          <w:sz w:val="20"/>
+          <w:szCs w:val="20"/>
+        </w:rPr>
+        <w:t xml:space="preserve"> ALL RIGHTS RESERVED. United States Government Sponsorship acknowledged. Any commercial use must be negotiated with the Office of Technology Transfer at the California Institute of Technology.</w:t>
       </w:r>
     </w:p>
     <w:p>
@@ -4071,7 +4089,10 @@
         <w:fldChar w:fldCharType="separate"/>
       </w:r>
       <w:r>
-        <w:t>36</w:t>
+        <w:t>3</w:t>
+      </w:r>
+      <w:r>
+        <w:t>6</w:t>
       </w:r>
       <w:r>
         <w:fldChar w:fldCharType="end"/>
@@ -5969,7 +5990,10 @@
         <w:t xml:space="preserve">This document presents the models and related constructs implemented by version </w:t>
       </w:r>
       <w:r>
-        <w:t>2.10</w:t>
+        <w:t>2.</w:t>
+      </w:r>
+      <w:r>
+        <w:t>20</w:t>
       </w:r>
       <w:r>
         <w:t xml:space="preserve"> of the Mars Simulation Infrastructure Library (Mars). The models are described in sufficient detail to allow implementation; the implementation itself is not in the scope of this document.</w:t>
@@ -5996,7 +6020,21 @@
         <w:rPr>
           <w:lang w:bidi="en-US"/>
         </w:rPr>
-        <w:t xml:space="preserve"> documentation set may be found in the “mars/docs” directory of the Mars build tree; open “mars/docs/index.html” in a web browser, and follow the links.  The documentation is usually included in the documentation set for client simulations. Otherwise, documents can be obtained directly from the JNEM or Athena projects; contact </w:t>
+        <w:t xml:space="preserve"> documentation set may be found in the “mars/docs” directory of the Mars build tree; open “mars/docs/index.html” in a web browser, and follow the links.  The documentation is usually included in the documentation set for client simulations. Otherwise, documents can be obtained directly from the JNEM or Athena projects</w:t>
+      </w:r>
+      <w:proofErr w:type="gramStart"/>
+      <w:r>
+        <w:rPr>
+          <w:lang w:bidi="en-US"/>
+        </w:rPr>
+        <w:t>;</w:t>
+      </w:r>
+      <w:proofErr w:type="gramEnd"/>
+      <w:r>
+        <w:rPr>
+          <w:lang w:bidi="en-US"/>
+        </w:rPr>
+        <w:t xml:space="preserve"> contact </w:t>
       </w:r>
       <w:hyperlink r:id="rId10" w:history="1">
         <w:r>
@@ -6188,6 +6226,7 @@
       <w:r>
         <w:t xml:space="preserve">, and from them computes </w:t>
       </w:r>
+      <w:proofErr w:type="gramStart"/>
       <w:r>
         <w:rPr>
           <w:i/>
@@ -6195,7 +6234,11 @@
         <w:t>affinities</w:t>
       </w:r>
       <w:r>
-        <w:t xml:space="preserve"> which are the basis for </w:t>
+        <w:t xml:space="preserve"> which</w:t>
+      </w:r>
+      <w:proofErr w:type="gramEnd"/>
+      <w:r>
+        <w:t xml:space="preserve"> are the basis for </w:t>
       </w:r>
       <w:r>
         <w:rPr>
@@ -6245,7 +6288,15 @@
     </w:p>
     <w:p>
       <w:r>
-        <w:t xml:space="preserve">The Unified Regional Attitude Model (URAM) is a population dynamics model of the attitudes and behavior of groups within neighborhoods within the playbox. URAM tracks changes in attitudes over time.  Changes are driven by events and situations modeled within the client simulation (e.g., civilian casualties, presence of force units in a neighborhood, and so forth).  The client simulation uses algorithms and rule sets to analyze these </w:t>
+        <w:t xml:space="preserve">The Unified Regional Attitude Model (URAM) is a population dynamics model of the attitudes and behavior of groups within neighborhoods within the </w:t>
+      </w:r>
+      <w:proofErr w:type="spellStart"/>
+      <w:r>
+        <w:t>playbox</w:t>
+      </w:r>
+      <w:proofErr w:type="spellEnd"/>
+      <w:r>
+        <w:t xml:space="preserve">. URAM tracks changes in attitudes over time.  Changes are driven by events and situations modeled within the client simulation (e.g., civilian casualties, presence of force units in a neighborhood, and so forth).  The client simulation uses algorithms and rule sets to analyze these </w:t>
       </w:r>
       <w:r>
         <w:rPr>
@@ -6388,7 +6439,15 @@
     </w:p>
     <w:p>
       <w:r>
-        <w:t>URAM is a generalization, extension and revision of the Generalized Regional Analysis Model (GRAM) developer for use by the Joint Non-kinetic Effects Model (JNEM) and by the Athena Stability and Recovery Operations simulation.  GRAM was a generalization and extension of JRAM, also developed for JNEM, which was in turn based on an earlier model called the Regional Analysis Model, or RAM. RAM was developed for the National Simulation Center by the Texas A&amp;M University’s Department of Political Science, working with the George Bush School of Government and Public Service and the Texas Center for Applied Technology (both also at Texas A&amp;M). RAM was part of the Spectrum Simulation to model biases, alliances, rivalries, and other aspects of inter-group relationships.</w:t>
+        <w:t xml:space="preserve">URAM is a generalization, extension and revision of the Generalized Regional Analysis Model (GRAM) developer for use by the Joint Non-kinetic Effects Model (JNEM) and by the Athena Stability and Recovery Operations simulation.  GRAM was a generalization and extension of JRAM, also developed for JNEM, which was in turn based on an earlier model called the Regional Analysis Model, or RAM. RAM was developed for the National Simulation Center by the Texas A&amp;M University’s Department of </w:t>
+      </w:r>
+      <w:proofErr w:type="gramStart"/>
+      <w:r>
+        <w:t>Political Science</w:t>
+      </w:r>
+      <w:proofErr w:type="gramEnd"/>
+      <w:r>
+        <w:t>, working with the George Bush School of Government and Public Service and the Texas Center for Applied Technology (both also at Texas A&amp;M). RAM was part of the Spectrum Simulation to model biases, alliances, rivalries, and other aspects of inter-group relationships.</w:t>
       </w:r>
     </w:p>
     <w:p/>
@@ -6426,11 +6485,16 @@
       <w:bookmarkStart w:id="10" w:name="_Ref339277702"/>
       <w:bookmarkStart w:id="11" w:name="_Toc341092882"/>
       <w:r>
-        <w:t>The Playbox</w:t>
+        <w:t xml:space="preserve">The </w:t>
+      </w:r>
+      <w:proofErr w:type="spellStart"/>
+      <w:r>
+        <w:t>Playbox</w:t>
       </w:r>
       <w:bookmarkEnd w:id="9"/>
       <w:bookmarkEnd w:id="10"/>
       <w:bookmarkEnd w:id="11"/>
+      <w:proofErr w:type="spellEnd"/>
     </w:p>
     <w:p>
       <w:r>
@@ -6448,12 +6512,14 @@
       <w:r>
         <w:t xml:space="preserve"> population dynamics in a geographical region called the </w:t>
       </w:r>
+      <w:proofErr w:type="spellStart"/>
       <w:r>
         <w:rPr>
           <w:i/>
         </w:rPr>
         <w:t>playbox</w:t>
       </w:r>
+      <w:proofErr w:type="spellEnd"/>
       <w:r>
         <w:t xml:space="preserve">. </w:t>
       </w:r>
@@ -6461,7 +6527,15 @@
         <w:t xml:space="preserve"> </w:t>
       </w:r>
       <w:r>
-        <w:t xml:space="preserve">The playbox is divided into areas called </w:t>
+        <w:t xml:space="preserve">The </w:t>
+      </w:r>
+      <w:proofErr w:type="spellStart"/>
+      <w:r>
+        <w:t>playbox</w:t>
+      </w:r>
+      <w:proofErr w:type="spellEnd"/>
+      <w:r>
+        <w:t xml:space="preserve"> is divided into areas called </w:t>
       </w:r>
       <w:r>
         <w:rPr>
@@ -6476,7 +6550,15 @@
         <w:t xml:space="preserve"> </w:t>
       </w:r>
       <w:r>
-        <w:t xml:space="preserve">Neighborhoods are simply a way of dividing the playbox into a number of reasonably homogeneous areas, and may be of any size: country, province, city, town, zip code, and neighborhood proper. </w:t>
+        <w:t xml:space="preserve">Neighborhoods are simply a way of dividing the </w:t>
+      </w:r>
+      <w:proofErr w:type="spellStart"/>
+      <w:r>
+        <w:t>playbox</w:t>
+      </w:r>
+      <w:proofErr w:type="spellEnd"/>
+      <w:r>
+        <w:t xml:space="preserve"> into a number of reasonably homogeneous areas, and may be of any size: country, province, city, town, zip code, and neighborhood proper. </w:t>
       </w:r>
       <w:r>
         <w:t xml:space="preserve"> </w:t>
@@ -6579,7 +6661,15 @@
         <w:t>spread</w:t>
       </w:r>
       <w:r>
-        <w:t xml:space="preserve"> of the ripple effects of an event taking place in a neighborhood depends on how nearby other neighborhoods are presumed to be</w:t>
+        <w:t xml:space="preserve"> of the ripple effects of an </w:t>
+      </w:r>
+      <w:proofErr w:type="gramStart"/>
+      <w:r>
+        <w:t>event taking</w:t>
+      </w:r>
+      <w:proofErr w:type="gramEnd"/>
+      <w:r>
+        <w:t xml:space="preserve"> place in a neighborhood depends on how nearby other neighborhoods are presumed to be</w:t>
       </w:r>
       <w:r>
         <w:t>—</w:t>
@@ -6713,7 +6803,15 @@
         <w:t>T</w:t>
       </w:r>
       <w:r>
-        <w:t xml:space="preserve">he people in the playbox are divided into </w:t>
+        <w:t xml:space="preserve">he people in the </w:t>
+      </w:r>
+      <w:proofErr w:type="spellStart"/>
+      <w:r>
+        <w:t>playbox</w:t>
+      </w:r>
+      <w:proofErr w:type="spellEnd"/>
+      <w:r>
+        <w:t xml:space="preserve"> are divided into </w:t>
       </w:r>
       <w:r>
         <w:rPr>
@@ -6755,7 +6853,15 @@
     </w:p>
     <w:p>
       <w:r>
-        <w:t>Civilian groups represent the population of the playbox, i.e., the people who actually live in the neighborhoods. This population maybe broken into groups by ethnicity, religion, language, social class, political affiliation, or any other demographic criteria the analyst deems necessary. Groups are similar to the “market segments” used to target advertising: a group is a collection of people who may be assumed to have similar biases, interests, and behaviors due to their demographic similarity.</w:t>
+        <w:t xml:space="preserve">Civilian groups represent the population of the </w:t>
+      </w:r>
+      <w:proofErr w:type="spellStart"/>
+      <w:r>
+        <w:t>playbox</w:t>
+      </w:r>
+      <w:proofErr w:type="spellEnd"/>
+      <w:r>
+        <w:t>, i.e., the people who actually live in the neighborhoods. This population maybe broken into groups by ethnicity, religion, language, social class, political affiliation, or any other demographic criteria the analyst deems necessary. Groups are similar to the “market segments” used to target advertising: a group is a collection of people who may be assumed to have similar biases, interests, and behaviors due to their demographic similarity.</w:t>
       </w:r>
       <w:r>
         <w:t xml:space="preserve">  Civilian groups are usually united by their belief systems.</w:t>
@@ -6861,13 +6967,29 @@
     </w:p>
     <w:p>
       <w:r>
-        <w:t>Organization groups represent organizations that are present in the playbox to help the civilians. There are three kinds: Non-Governmental Organizations (NGOs), International or Inter</w:t>
+        <w:t xml:space="preserve">Organization groups represent organizations that are present in the </w:t>
+      </w:r>
+      <w:proofErr w:type="spellStart"/>
+      <w:r>
+        <w:t>playbox</w:t>
+      </w:r>
+      <w:proofErr w:type="spellEnd"/>
+      <w:r>
+        <w:t xml:space="preserve"> to help the civilians. There are three kinds: Non-Governmental Organizations (NGOs), International or Inter</w:t>
       </w:r>
       <w:r>
         <w:t>-</w:t>
       </w:r>
       <w:r>
-        <w:t>governmental Organizations (IGOs), and Contractors (CTRs). NGOs are groups like the Red Cross or Doctors Without Borders who do humanitarian relief, development, and so forth. IGOs are international organizations like UNESCO. Contractors are commercial firms who are doing development work in the playbox, often but not necessarily working for the Coalition. Organizations may be either local or foreign.</w:t>
+        <w:t xml:space="preserve">governmental Organizations (IGOs), and Contractors (CTRs). NGOs are groups like the Red Cross or Doctors Without Borders who do humanitarian relief, development, and so forth. IGOs are international organizations like UNESCO. Contractors are commercial firms who are doing development work in the </w:t>
+      </w:r>
+      <w:proofErr w:type="spellStart"/>
+      <w:r>
+        <w:t>playbox</w:t>
+      </w:r>
+      <w:proofErr w:type="spellEnd"/>
+      <w:r>
+        <w:t>, often but not necessarily working for the Coalition. Organizations may be either local or foreign.</w:t>
       </w:r>
       <w:r>
         <w:t xml:space="preserve">  </w:t>
@@ -6897,7 +7019,15 @@
         <w:t xml:space="preserve">: significant decision makers </w:t>
       </w:r>
       <w:r>
-        <w:t xml:space="preserve">within the playbox.  URAM models the vertical relationship (positive or negative) of groups with actors as these relationships change over time in response to events and situations. </w:t>
+        <w:t xml:space="preserve">within the </w:t>
+      </w:r>
+      <w:proofErr w:type="spellStart"/>
+      <w:r>
+        <w:t>playbox</w:t>
+      </w:r>
+      <w:proofErr w:type="spellEnd"/>
+      <w:r>
+        <w:t xml:space="preserve">.  URAM models the vertical relationship (positive or negative) of groups with actors as these relationships change over time in response to events and situations. </w:t>
       </w:r>
     </w:p>
     <w:p>
@@ -6922,7 +7052,28 @@
         <w:t>ticks</w:t>
       </w:r>
       <w:r>
-        <w:t>.  The duration of one tick can be anything from one second to two minutes to three hours to four or more days; tick sizes of one minute and of one day are typical.  The simclock(n) module tracks simulated time, and converts between ticks and hours, minutes, and seconds; it also supports military “Zulu-time” strings.</w:t>
+        <w:t xml:space="preserve">.  The duration of one tick can be anything from </w:t>
+      </w:r>
+      <w:proofErr w:type="gramStart"/>
+      <w:r>
+        <w:t>one second</w:t>
+      </w:r>
+      <w:proofErr w:type="gramEnd"/>
+      <w:r>
+        <w:t xml:space="preserve"> to two minutes to three hours to four or more days; tick sizes of one minute and of one day are typical.  The </w:t>
+      </w:r>
+      <w:proofErr w:type="spellStart"/>
+      <w:proofErr w:type="gramStart"/>
+      <w:r>
+        <w:t>simclock</w:t>
+      </w:r>
+      <w:proofErr w:type="spellEnd"/>
+      <w:r>
+        <w:t>(</w:t>
+      </w:r>
+      <w:proofErr w:type="gramEnd"/>
+      <w:r>
+        <w:t>n) module tracks simulated time, and converts between ticks and hours, minutes, and seconds; it also supports military “Zulu-time” strings.</w:t>
       </w:r>
     </w:p>
     <w:p/>
@@ -7161,7 +7312,15 @@
         </m:r>
       </m:oMath>
       <w:r>
-        <w:t>.  Because relationships are pair-wise, a large scenario can have thousands or tens of thousands of them.  The analyst can enter all of these values, but this is slow, tedious, and error-prone, even presuming that the analyst can determine what all of the relationships should be.</w:t>
+        <w:t>.  Because relationships are pair-wise, a large scenario can have thousands or tens of thousands of them.  The analyst can enter all of these valu</w:t>
+      </w:r>
+      <w:proofErr w:type="spellStart"/>
+      <w:r>
+        <w:t>es</w:t>
+      </w:r>
+      <w:proofErr w:type="spellEnd"/>
+      <w:r>
+        <w:t>, but this is slow, tedious, and error-prone, even presuming that the analyst can determine what all of the relationships should be.</w:t>
       </w:r>
     </w:p>
     <w:p/>
@@ -7418,6 +7577,7 @@
       <w:r>
         <w:t xml:space="preserve">s opinion on this topic will mean something different than group </w:t>
       </w:r>
+      <w:proofErr w:type="gramStart"/>
       <w:r>
         <w:rPr>
           <w:i/>
@@ -7425,7 +7585,11 @@
         <w:t>g’</w:t>
       </w:r>
       <w:r>
-        <w:t xml:space="preserve">s.  The statement “Party X should control the government” is an absolute one, and </w:t>
+        <w:t>s</w:t>
+      </w:r>
+      <w:proofErr w:type="gramEnd"/>
+      <w:r>
+        <w:t xml:space="preserve">.  The statement “Party X should control the government” is an absolute one, and </w:t>
       </w:r>
       <w:r>
         <w:t xml:space="preserve">is </w:t>
@@ -7516,12 +7680,14 @@
       <w:r>
         <w:t xml:space="preserve"> with respect to topic </w:t>
       </w:r>
+      <w:proofErr w:type="spellStart"/>
       <w:r>
         <w:rPr>
           <w:i/>
         </w:rPr>
         <w:t>i</w:t>
       </w:r>
+      <w:proofErr w:type="spellEnd"/>
       <w:r>
         <w:t xml:space="preserve">, where </w:t>
       </w:r>
@@ -7663,8 +7829,13 @@
       </w:pPr>
     </w:p>
     <w:p>
-      <w:r>
-        <w:t xml:space="preserve">is called the </w:t>
+      <w:proofErr w:type="gramStart"/>
+      <w:r>
+        <w:t>is</w:t>
+      </w:r>
+      <w:proofErr w:type="gramEnd"/>
+      <w:r>
+        <w:t xml:space="preserve"> called the </w:t>
       </w:r>
       <w:r>
         <w:rPr>
@@ -8616,12 +8787,14 @@
       <w:r>
         <w:t xml:space="preserve"> on agreement or disagreement with respect to topic </w:t>
       </w:r>
+      <w:proofErr w:type="spellStart"/>
       <w:r>
         <w:rPr>
           <w:i/>
         </w:rPr>
         <w:t>i</w:t>
       </w:r>
+      <w:proofErr w:type="spellEnd"/>
       <w:r>
         <w:t xml:space="preserve">, where </w:t>
       </w:r>
@@ -8714,14 +8887,21 @@
       <w:r>
         <w:t xml:space="preserve"> puts its emphasis on agreement for topic </w:t>
       </w:r>
+      <w:proofErr w:type="spellStart"/>
+      <w:proofErr w:type="gramStart"/>
       <w:r>
         <w:rPr>
           <w:i/>
         </w:rPr>
         <w:t>i</w:t>
       </w:r>
-      <w:r>
-        <w:t xml:space="preserve">; agreement on the topic will drive affinity up and disagreement will be discounted.  If </w:t>
+      <w:proofErr w:type="spellEnd"/>
+      <w:r>
+        <w:t>; agreement on the topic will drive affinity up and disagreement will be discounted</w:t>
+      </w:r>
+      <w:proofErr w:type="gramEnd"/>
+      <w:r>
+        <w:t xml:space="preserve">.  If </w:t>
       </w:r>
       <m:oMath>
         <m:sSub>
@@ -9502,12 +9682,14 @@
       <w:r>
         <w:t xml:space="preserve"> for all </w:t>
       </w:r>
+      <w:proofErr w:type="spellStart"/>
       <w:r>
         <w:rPr>
           <w:i/>
         </w:rPr>
         <w:t>i</w:t>
       </w:r>
+      <w:proofErr w:type="spellEnd"/>
       <w:r>
         <w:t xml:space="preserve"> are said to constitute group </w:t>
       </w:r>
@@ -9827,12 +10009,14 @@
       <w:r>
         <w:t xml:space="preserve">s position on topic </w:t>
       </w:r>
+      <w:proofErr w:type="spellStart"/>
       <w:r>
         <w:rPr>
           <w:i/>
         </w:rPr>
         <w:t>i</w:t>
       </w:r>
+      <w:proofErr w:type="spellEnd"/>
       <w:r>
         <w:t xml:space="preserve"> differs in sign from group </w:t>
       </w:r>
@@ -9856,7 +10040,15 @@
         </w:numPr>
       </w:pPr>
       <w:r>
-        <w:t xml:space="preserve">Strong disagreement should not yield indifference.  That is, if groups </w:t>
+        <w:t xml:space="preserve">Strong disagreement should not yield indifference.  That is, if </w:t>
+      </w:r>
+      <w:proofErr w:type="gramStart"/>
+      <w:r>
+        <w:t>groups</w:t>
+      </w:r>
+      <w:proofErr w:type="gramEnd"/>
+      <w:r>
+        <w:t xml:space="preserve"> </w:t>
       </w:r>
       <w:r>
         <w:rPr>
@@ -9929,11 +10121,19 @@
       <w:r>
         <w:t xml:space="preserve">s position on </w:t>
       </w:r>
+      <w:proofErr w:type="spellStart"/>
       <w:r>
         <w:rPr>
           <w:i/>
         </w:rPr>
-        <w:t xml:space="preserve">i </w:t>
+        <w:t>i</w:t>
+      </w:r>
+      <w:proofErr w:type="spellEnd"/>
+      <w:r>
+        <w:rPr>
+          <w:i/>
+        </w:rPr>
+        <w:t xml:space="preserve"> </w:t>
       </w:r>
       <w:r>
         <w:t xml:space="preserve">is strong and group </w:t>
@@ -9956,20 +10156,36 @@
       <w:r>
         <w:t xml:space="preserve"> about </w:t>
       </w:r>
+      <w:proofErr w:type="spellStart"/>
       <w:r>
         <w:rPr>
           <w:i/>
         </w:rPr>
-        <w:t xml:space="preserve">i, </w:t>
+        <w:t>i</w:t>
+      </w:r>
+      <w:proofErr w:type="spellEnd"/>
+      <w:r>
+        <w:rPr>
+          <w:i/>
+        </w:rPr>
+        <w:t xml:space="preserve">, </w:t>
       </w:r>
       <w:r>
         <w:t xml:space="preserve">then topic </w:t>
       </w:r>
+      <w:proofErr w:type="spellStart"/>
       <w:r>
         <w:rPr>
           <w:i/>
         </w:rPr>
-        <w:t xml:space="preserve">i </w:t>
+        <w:t>i</w:t>
+      </w:r>
+      <w:proofErr w:type="spellEnd"/>
+      <w:r>
+        <w:rPr>
+          <w:i/>
+        </w:rPr>
+        <w:t xml:space="preserve"> </w:t>
       </w:r>
       <w:r>
         <w:t xml:space="preserve">should reduce the affinity between </w:t>
@@ -10076,7 +10292,15 @@
         </m:sSub>
       </m:oMath>
       <w:r>
-        <w:t xml:space="preserve"> should be generally continuous for small changes in any input.</w:t>
+        <w:t xml:space="preserve"> </w:t>
+      </w:r>
+      <w:proofErr w:type="gramStart"/>
+      <w:r>
+        <w:t>should</w:t>
+      </w:r>
+      <w:proofErr w:type="gramEnd"/>
+      <w:r>
+        <w:t xml:space="preserve"> be generally continuous for small changes in any input.</w:t>
       </w:r>
     </w:p>
     <w:p/>
@@ -10155,9 +10379,17 @@
           <w:rPr>
             <w:rFonts w:ascii="Cambria Math" w:hAnsi="Cambria Math"/>
           </w:rPr>
-          <m:t>i=1,…,N</m:t>
+          <m:t>i=</m:t>
+        </m:r>
+        <w:proofErr w:type="gramStart"/>
+        <m:r>
+          <w:rPr>
+            <w:rFonts w:ascii="Cambria Math" w:hAnsi="Cambria Math"/>
+          </w:rPr>
+          <m:t>1,…,N</m:t>
         </m:r>
       </m:oMath>
+      <w:proofErr w:type="gramEnd"/>
       <w:r>
         <w:t xml:space="preserve">, and two groups </w:t>
       </w:r>
@@ -10219,12 +10451,14 @@
       <w:r>
         <w:t xml:space="preserve">s position on topic </w:t>
       </w:r>
+      <w:proofErr w:type="spellStart"/>
       <w:r>
         <w:rPr>
           <w:i/>
         </w:rPr>
         <w:t>i</w:t>
       </w:r>
+      <w:proofErr w:type="spellEnd"/>
       <w:r>
         <w:t xml:space="preserve">, </w:t>
       </w:r>
@@ -10513,12 +10747,14 @@
       <w:r>
         <w:t xml:space="preserve"> and all topics </w:t>
       </w:r>
+      <w:proofErr w:type="spellStart"/>
       <w:r>
         <w:rPr>
           <w:i/>
         </w:rPr>
         <w:t>i</w:t>
       </w:r>
+      <w:proofErr w:type="spellEnd"/>
       <w:r>
         <w:t xml:space="preserve">.  The agreement metric, </w:t>
       </w:r>
@@ -10975,7 +11211,15 @@
         </m:sSub>
       </m:oMath>
       <w:r>
-        <w:t xml:space="preserve"> has the same “units” as </w:t>
+        <w:t xml:space="preserve"> </w:t>
+      </w:r>
+      <w:proofErr w:type="gramStart"/>
+      <w:r>
+        <w:t>has</w:t>
+      </w:r>
+      <w:proofErr w:type="gramEnd"/>
+      <w:r>
+        <w:t xml:space="preserve"> the same “units” as </w:t>
       </w:r>
       <m:oMath>
         <m:sSub>
@@ -11080,7 +11324,15 @@
         </m:sSub>
       </m:oMath>
       <w:r>
-        <w:t xml:space="preserve"> is 0.0, then there is no agreement; </w:t>
+        <w:t xml:space="preserve"> is 0.0, then there is no agreement</w:t>
+      </w:r>
+      <w:proofErr w:type="gramStart"/>
+      <w:r>
+        <w:t>;</w:t>
+      </w:r>
+      <w:proofErr w:type="gramEnd"/>
+      <w:r>
+        <w:t xml:space="preserve"> </w:t>
       </w:r>
       <m:oMath>
         <m:sSub>
@@ -11631,7 +11883,15 @@
         </m:sSub>
       </m:oMath>
       <w:r>
-        <w:t xml:space="preserve"> has the same “units” as </w:t>
+        <w:t xml:space="preserve"> </w:t>
+      </w:r>
+      <w:proofErr w:type="gramStart"/>
+      <w:r>
+        <w:t>has</w:t>
+      </w:r>
+      <w:proofErr w:type="gramEnd"/>
+      <w:r>
+        <w:t xml:space="preserve"> the same “units” as </w:t>
       </w:r>
       <m:oMath>
         <m:sSub>
@@ -11868,11 +12128,19 @@
       <w:r>
         <w:t xml:space="preserve"> is 0.0 and disagreements on topic </w:t>
       </w:r>
+      <w:proofErr w:type="spellStart"/>
       <w:r>
         <w:rPr>
           <w:i/>
         </w:rPr>
-        <w:t xml:space="preserve">i </w:t>
+        <w:t>i</w:t>
+      </w:r>
+      <w:proofErr w:type="spellEnd"/>
+      <w:r>
+        <w:rPr>
+          <w:i/>
+        </w:rPr>
+        <w:t xml:space="preserve"> </w:t>
       </w:r>
       <w:r>
         <w:t xml:space="preserve">don’t matter to </w:t>
@@ -11985,12 +12253,14 @@
       <w:r>
         <w:t xml:space="preserve">, disagreement on topic </w:t>
       </w:r>
+      <w:proofErr w:type="spellStart"/>
       <w:r>
         <w:rPr>
           <w:i/>
         </w:rPr>
         <w:t>i</w:t>
       </w:r>
+      <w:proofErr w:type="spellEnd"/>
       <w:r>
         <w:t xml:space="preserve"> will dominate the result.</w:t>
       </w:r>
@@ -12008,7 +12278,15 @@
     </w:p>
     <w:p>
       <w:r>
-        <w:t xml:space="preserve">Intuitively, the affinity between groups </w:t>
+        <w:t xml:space="preserve">Intuitively, the affinity between </w:t>
+      </w:r>
+      <w:proofErr w:type="gramStart"/>
+      <w:r>
+        <w:t>groups</w:t>
+      </w:r>
+      <w:proofErr w:type="gramEnd"/>
+      <w:r>
+        <w:t xml:space="preserve"> </w:t>
       </w:r>
       <w:r>
         <w:rPr>
@@ -12037,12 +12315,14 @@
       <w:r>
         <w:t xml:space="preserve"> puts on agreements and disagreements.  If we were to compute the affinity between the two groups using only one topic </w:t>
       </w:r>
+      <w:proofErr w:type="spellStart"/>
       <w:r>
         <w:rPr>
           <w:i/>
         </w:rPr>
         <w:t>i</w:t>
       </w:r>
+      <w:proofErr w:type="spellEnd"/>
       <w:r>
         <w:t>, we could define it like this:</w:t>
       </w:r>
@@ -12400,12 +12680,14 @@
       <w:r>
         <w:t xml:space="preserve">s position on </w:t>
       </w:r>
+      <w:proofErr w:type="spellStart"/>
       <w:r>
         <w:rPr>
           <w:i/>
         </w:rPr>
         <w:t>i</w:t>
       </w:r>
+      <w:proofErr w:type="spellEnd"/>
       <w:r>
         <w:t>,</w:t>
       </w:r>
@@ -12418,12 +12700,14 @@
       <w:r>
         <w:t xml:space="preserve">is precisely how important topic </w:t>
       </w:r>
+      <w:proofErr w:type="spellStart"/>
       <w:r>
         <w:rPr>
           <w:i/>
         </w:rPr>
         <w:t>i</w:t>
       </w:r>
+      <w:proofErr w:type="spellEnd"/>
       <w:r>
         <w:t xml:space="preserve"> is to </w:t>
       </w:r>
@@ -12465,7 +12749,15 @@
         </m:sSub>
       </m:oMath>
       <w:r>
-        <w:t xml:space="preserve"> is a natural weight.  Normalizing, this gives us the following equation:</w:t>
+        <w:t xml:space="preserve"> is a natural weight.  Norm</w:t>
+      </w:r>
+      <w:proofErr w:type="spellStart"/>
+      <w:r>
+        <w:t>alizing</w:t>
+      </w:r>
+      <w:proofErr w:type="spellEnd"/>
+      <w:r>
+        <w:t>, this gives us the following equation:</w:t>
       </w:r>
     </w:p>
     <w:p/>
@@ -12941,12 +13233,14 @@
       <w:r>
         <w:t xml:space="preserve"> is 0.0 for all </w:t>
       </w:r>
+      <w:proofErr w:type="spellStart"/>
       <w:r>
         <w:rPr>
           <w:i/>
         </w:rPr>
         <w:t>i</w:t>
       </w:r>
+      <w:proofErr w:type="spellEnd"/>
       <w:r>
         <w:t xml:space="preserve">.  </w:t>
       </w:r>
@@ -13244,12 +13538,14 @@
       <w:r>
         <w:t xml:space="preserve"> to be the importance of topic </w:t>
       </w:r>
+      <w:proofErr w:type="spellStart"/>
       <w:r>
         <w:rPr>
           <w:i/>
         </w:rPr>
         <w:t>i</w:t>
       </w:r>
+      <w:proofErr w:type="spellEnd"/>
       <w:r>
         <w:t xml:space="preserve"> to group </w:t>
       </w:r>
@@ -13778,8 +14074,13 @@
     </w:p>
     <w:p/>
     <w:p>
-      <w:r>
-        <w:t>or, equivalently,</w:t>
+      <w:proofErr w:type="gramStart"/>
+      <w:r>
+        <w:t>or</w:t>
+      </w:r>
+      <w:proofErr w:type="gramEnd"/>
+      <w:r>
+        <w:t>, equivalently,</w:t>
       </w:r>
     </w:p>
     <w:p/>
@@ -14287,7 +14588,15 @@
         <w:t>cultural commonality</w:t>
       </w:r>
       <w:r>
-        <w:t xml:space="preserve"> of the groups in the playbox.</w:t>
+        <w:t xml:space="preserve"> of the groups in the </w:t>
+      </w:r>
+      <w:proofErr w:type="spellStart"/>
+      <w:r>
+        <w:t>playbox</w:t>
+      </w:r>
+      <w:proofErr w:type="spellEnd"/>
+      <w:r>
+        <w:t>.</w:t>
       </w:r>
     </w:p>
     <w:p>
@@ -14754,8 +15063,13 @@
     </w:p>
     <w:p/>
     <w:p>
-      <w:r>
-        <w:t xml:space="preserve">where </w:t>
+      <w:proofErr w:type="gramStart"/>
+      <w:r>
+        <w:t>where</w:t>
+      </w:r>
+      <w:proofErr w:type="gramEnd"/>
+      <w:r>
+        <w:t xml:space="preserve"> </w:t>
       </w:r>
       <m:oMath>
         <m:sSub>
@@ -14903,7 +15217,15 @@
         </m:r>
       </m:oMath>
       <w:r>
-        <w:t xml:space="preserve">, implicit commonality balances the explicit topics; when </w:t>
+        <w:t>, implicit commonality balan</w:t>
+      </w:r>
+      <w:proofErr w:type="spellStart"/>
+      <w:r>
+        <w:t>ces</w:t>
+      </w:r>
+      <w:proofErr w:type="spellEnd"/>
+      <w:r>
+        <w:t xml:space="preserve"> the explicit topics; when </w:t>
       </w:r>
       <m:oMath>
         <m:sSub>
@@ -14986,8 +15308,13 @@
         <w:pStyle w:val="Heading5"/>
       </w:pPr>
       <w:bookmarkStart w:id="36" w:name="_Toc341092902"/>
-      <w:r>
-        <w:t>Playbox Commonality</w:t>
+      <w:proofErr w:type="spellStart"/>
+      <w:r>
+        <w:t>Playbox</w:t>
+      </w:r>
+      <w:proofErr w:type="spellEnd"/>
+      <w:r>
+        <w:t xml:space="preserve"> Commonality</w:t>
       </w:r>
       <w:bookmarkEnd w:id="36"/>
     </w:p>
@@ -15167,7 +15494,15 @@
         <w:t>f</w:t>
       </w:r>
       <w:r>
-        <w:t xml:space="preserve"> belongs to the dominant culture in the playbox, then </w:t>
+        <w:t xml:space="preserve"> belongs to the dominant culture in the </w:t>
+      </w:r>
+      <w:proofErr w:type="spellStart"/>
+      <w:r>
+        <w:t>playbox</w:t>
+      </w:r>
+      <w:proofErr w:type="spellEnd"/>
+      <w:r>
+        <w:t xml:space="preserve">, then </w:t>
       </w:r>
       <m:oMath>
         <m:sSub>
@@ -15456,7 +15791,15 @@
         <w:t>g</w:t>
       </w:r>
       <w:r>
-        <w:t xml:space="preserve"> are both members of the dominant culture, then they will get all of the playbox commonality; if either is an outsider, they will get none of it.</w:t>
+        <w:t xml:space="preserve"> are both members of the dominant culture, then they will get all of the </w:t>
+      </w:r>
+      <w:proofErr w:type="spellStart"/>
+      <w:r>
+        <w:t>playbox</w:t>
+      </w:r>
+      <w:proofErr w:type="spellEnd"/>
+      <w:r>
+        <w:t xml:space="preserve"> commonality; if either is an outsider, they will get none of it.</w:t>
       </w:r>
     </w:p>
     <w:p/>
@@ -15630,7 +15973,15 @@
         </m:sSub>
       </m:oMath>
       <w:r>
-        <w:t xml:space="preserve">, for </w:t>
+        <w:t xml:space="preserve">, </w:t>
+      </w:r>
+      <w:proofErr w:type="gramStart"/>
+      <w:r>
+        <w:t>for</w:t>
+      </w:r>
+      <w:proofErr w:type="gramEnd"/>
+      <w:r>
+        <w:t xml:space="preserve"> </w:t>
       </w:r>
       <m:oMath>
         <m:r>
@@ -15866,7 +16217,15 @@
       </w:pPr>
       <w:bookmarkStart w:id="37" w:name="_Toc341092903"/>
       <w:r>
-        <w:t>The Playbox Commonality Dial</w:t>
+        <w:t xml:space="preserve">The </w:t>
+      </w:r>
+      <w:proofErr w:type="spellStart"/>
+      <w:r>
+        <w:t>Playbox</w:t>
+      </w:r>
+      <w:proofErr w:type="spellEnd"/>
+      <w:r>
+        <w:t xml:space="preserve"> Commonality Dial</w:t>
       </w:r>
       <w:bookmarkEnd w:id="37"/>
     </w:p>
@@ -15903,8 +16262,13 @@
         </m:sSub>
       </m:oMath>
       <w:r>
-        <w:t xml:space="preserve"> does a good job of adding implicit commonality to the model.  However, there is the related problem that  </w:t>
-      </w:r>
+        <w:t xml:space="preserve"> does a good job of adding implicit commonality to the model.  However, there is the related problem </w:t>
+      </w:r>
+      <w:proofErr w:type="gramStart"/>
+      <w:r>
+        <w:t xml:space="preserve">that  </w:t>
+      </w:r>
+      <w:proofErr w:type="gramEnd"/>
       <m:oMath>
         <m:sSub>
           <m:sSubPr>
@@ -15965,7 +16329,15 @@
         </m:sSub>
       </m:oMath>
       <w:r>
-        <w:t xml:space="preserve"> to the number of explicit topics as follows:</w:t>
+        <w:t xml:space="preserve"> to the number of explicit topics as fo</w:t>
+      </w:r>
+      <w:proofErr w:type="spellStart"/>
+      <w:r>
+        <w:t>llows</w:t>
+      </w:r>
+      <w:proofErr w:type="spellEnd"/>
+      <w:r>
+        <w:t>:</w:t>
       </w:r>
     </w:p>
     <w:p/>
@@ -16008,7 +16380,15 @@
         </m:r>
       </m:oMath>
       <w:r>
-        <w:t xml:space="preserve"> for </w:t>
+        <w:t xml:space="preserve"> </w:t>
+      </w:r>
+      <w:proofErr w:type="gramStart"/>
+      <w:r>
+        <w:t>for</w:t>
+      </w:r>
+      <w:proofErr w:type="gramEnd"/>
+      <w:r>
+        <w:t xml:space="preserve"> </w:t>
       </w:r>
       <m:oMath>
         <m:r>
@@ -16044,7 +16424,15 @@
         </m:r>
       </m:oMath>
       <w:r>
-        <w:t xml:space="preserve"> will tend to increase or decrease affinities across the board, to the extent that the groups involved participate in the playbox commonality.</w:t>
+        <w:t xml:space="preserve"> will tend to increase or decrease affinities across the board, to the extent that the groups involved participate in the </w:t>
+      </w:r>
+      <w:proofErr w:type="spellStart"/>
+      <w:r>
+        <w:t>playbox</w:t>
+      </w:r>
+      <w:proofErr w:type="spellEnd"/>
+      <w:r>
+        <w:t xml:space="preserve"> commonality.</w:t>
       </w:r>
     </w:p>
     <w:p/>
@@ -16058,7 +16446,23 @@
         </m:r>
       </m:oMath>
       <w:r>
-        <w:t xml:space="preserve"> has another useful property—the analyst can set the playbox commonality and then add or delete topics without needing to adjust it, because  </w:t>
+        <w:t xml:space="preserve"> </w:t>
+      </w:r>
+      <w:proofErr w:type="gramStart"/>
+      <w:r>
+        <w:t>has</w:t>
+      </w:r>
+      <w:proofErr w:type="gramEnd"/>
+      <w:r>
+        <w:t xml:space="preserve"> another useful property—the analyst can set the playbox commonality and then add or delete topics without needing to adjust it, b</w:t>
+      </w:r>
+      <w:proofErr w:type="spellStart"/>
+      <w:r>
+        <w:t>ecause</w:t>
+      </w:r>
+      <w:proofErr w:type="spellEnd"/>
+      <w:r>
+        <w:t xml:space="preserve">  </w:t>
       </w:r>
       <m:oMath>
         <m:r>
@@ -16130,12 +16534,14 @@
       <w:r>
         <w:t xml:space="preserve"> be the relevance of topic </w:t>
       </w:r>
+      <w:proofErr w:type="spellStart"/>
       <w:r>
         <w:rPr>
           <w:i/>
         </w:rPr>
         <w:t>i</w:t>
       </w:r>
+      <w:proofErr w:type="spellEnd"/>
       <w:r>
         <w:t xml:space="preserve">, where </w:t>
       </w:r>
@@ -16182,14 +16588,24 @@
       <w:r>
         <w:t xml:space="preserve">.  When topic </w:t>
       </w:r>
+      <w:proofErr w:type="spellStart"/>
       <w:r>
         <w:rPr>
           <w:i/>
         </w:rPr>
         <w:t>i</w:t>
       </w:r>
-      <w:r>
-        <w:t xml:space="preserve"> has a relevance of 0.0, it should have no effect on affinities; when it is 1.0, it is fully relevant, and has the effects described in the previous sections.</w:t>
+      <w:proofErr w:type="spellEnd"/>
+      <w:r>
+        <w:t xml:space="preserve"> </w:t>
+      </w:r>
+      <w:proofErr w:type="gramStart"/>
+      <w:r>
+        <w:t>has</w:t>
+      </w:r>
+      <w:proofErr w:type="gramEnd"/>
+      <w:r>
+        <w:t xml:space="preserve"> a relevance of 0.0, it should have no effect on affinities; when it is 1.0, it is fully relevant, and has the effects described in the previous sections.</w:t>
       </w:r>
     </w:p>
     <w:p>
@@ -16324,21 +16740,25 @@
       <w:r>
         <w:t xml:space="preserve">s position on topic </w:t>
       </w:r>
+      <w:proofErr w:type="spellStart"/>
       <w:r>
         <w:rPr>
           <w:i/>
         </w:rPr>
         <w:t>i</w:t>
       </w:r>
+      <w:proofErr w:type="spellEnd"/>
       <w:r>
         <w:t xml:space="preserve"> given the relevance of topic </w:t>
       </w:r>
+      <w:proofErr w:type="spellStart"/>
       <w:r>
         <w:rPr>
           <w:i/>
         </w:rPr>
         <w:t>i</w:t>
       </w:r>
+      <w:proofErr w:type="spellEnd"/>
       <w:r>
         <w:t>.  Then, let</w:t>
       </w:r>
@@ -16605,12 +17025,14 @@
       <w:r>
         <w:t xml:space="preserve"> decreases, every entity’s position on topic </w:t>
       </w:r>
+      <w:proofErr w:type="spellStart"/>
       <w:r>
         <w:rPr>
           <w:i/>
         </w:rPr>
         <w:t>i</w:t>
       </w:r>
+      <w:proofErr w:type="spellEnd"/>
       <w:r>
         <w:t xml:space="preserve"> will decrease with it, reducing both agreements and disagreements.  When </w:t>
       </w:r>
@@ -16645,11 +17067,19 @@
       <w:r>
         <w:t xml:space="preserve"> is 0.0, both agreements and disagreements on topic </w:t>
       </w:r>
+      <w:proofErr w:type="spellStart"/>
       <w:r>
         <w:rPr>
           <w:i/>
         </w:rPr>
-        <w:t xml:space="preserve">i </w:t>
+        <w:t>i</w:t>
+      </w:r>
+      <w:proofErr w:type="spellEnd"/>
+      <w:r>
+        <w:rPr>
+          <w:i/>
+        </w:rPr>
+        <w:t xml:space="preserve"> </w:t>
       </w:r>
       <w:r>
         <w:t>will be 0.0, and the topic will have no effect on the results.</w:t>
@@ -16667,7 +17097,15 @@
         <w:t>would</w:t>
       </w:r>
       <w:r>
-        <w:t xml:space="preserve"> have no effect on the results if it weren’t for playbox commonality, which is defined as</w:t>
+        <w:t xml:space="preserve"> have no effect on the results if it weren’t for </w:t>
+      </w:r>
+      <w:proofErr w:type="spellStart"/>
+      <w:r>
+        <w:t>playbox</w:t>
+      </w:r>
+      <w:proofErr w:type="spellEnd"/>
+      <w:r>
+        <w:t xml:space="preserve"> commonality, which is defined as</w:t>
       </w:r>
     </w:p>
     <w:p/>
@@ -16710,7 +17148,15 @@
         </m:r>
       </m:oMath>
       <w:r>
-        <w:t xml:space="preserve"> for </w:t>
+        <w:t xml:space="preserve"> </w:t>
+      </w:r>
+      <w:proofErr w:type="gramStart"/>
+      <w:r>
+        <w:t>for</w:t>
+      </w:r>
+      <w:proofErr w:type="gramEnd"/>
+      <w:r>
+        <w:t xml:space="preserve"> </w:t>
       </w:r>
       <m:oMath>
         <m:r>
@@ -16723,8 +17169,13 @@
     </w:p>
     <w:p/>
     <w:p>
-      <w:r>
-        <w:t xml:space="preserve">where </w:t>
+      <w:proofErr w:type="gramStart"/>
+      <w:r>
+        <w:t>where</w:t>
+      </w:r>
+      <w:proofErr w:type="gramEnd"/>
+      <w:r>
+        <w:t xml:space="preserve"> </w:t>
       </w:r>
       <m:oMath>
         <m:r>
@@ -16744,7 +17195,31 @@
         <w:t>N</w:t>
       </w:r>
       <w:r>
-        <w:t xml:space="preserve"> is the number of topics.  The intent of the playbox commonality value is to balance the explicit topics, which tend to disagreement, with an equal number of implicit topics on which there is general agreement.  Decreasing topic relevance effectively decreases the number of explicit topics.  For example, a belief system with ten completely irrelevant explicit topics would result in highly positive affinities based on the playbox commonality’s implicit topics.  Hence, playbox commonality must be redefined as follows:</w:t>
+        <w:t xml:space="preserve"> is the number of topics.  The intent of the </w:t>
+      </w:r>
+      <w:proofErr w:type="spellStart"/>
+      <w:r>
+        <w:t>playbox</w:t>
+      </w:r>
+      <w:proofErr w:type="spellEnd"/>
+      <w:r>
+        <w:t xml:space="preserve"> commonality value is to balance the explicit topics, which tend to disagreement, with an equal number of implicit topics on which there is general agreement.  Decreasing topic relevance effectively decreases the number of explicit topics.  For example, a belief system with ten completely irrelevant explicit topics would result in highly positive affinities based on the </w:t>
+      </w:r>
+      <w:proofErr w:type="spellStart"/>
+      <w:r>
+        <w:t>playbox</w:t>
+      </w:r>
+      <w:proofErr w:type="spellEnd"/>
+      <w:r>
+        <w:t xml:space="preserve"> commonality’s implicit topics.  Hence, </w:t>
+      </w:r>
+      <w:proofErr w:type="spellStart"/>
+      <w:r>
+        <w:t>playbox</w:t>
+      </w:r>
+      <w:proofErr w:type="spellEnd"/>
+      <w:r>
+        <w:t xml:space="preserve"> commonality must be redefined as follows:</w:t>
       </w:r>
     </w:p>
     <w:p/>
@@ -16896,12 +17371,14 @@
       <w:r>
         <w:t xml:space="preserve"> is 1.0 for all </w:t>
       </w:r>
+      <w:proofErr w:type="spellStart"/>
       <w:r>
         <w:rPr>
           <w:i/>
         </w:rPr>
         <w:t>i</w:t>
       </w:r>
+      <w:proofErr w:type="spellEnd"/>
       <w:r>
         <w:t>, and will decrease proportionately as relevance decreases, thus balancing the relevant topics and not the irrelevant topics.</w:t>
       </w:r>
@@ -17048,8 +17525,13 @@
           <m:t>≤1</m:t>
         </m:r>
       </m:oMath>
-      <w:r>
-        <w:t>; nominally 1.0 for local entities and 0.0 for non-local entities.</w:t>
+      <w:proofErr w:type="gramStart"/>
+      <w:r>
+        <w:t>;</w:t>
+      </w:r>
+      <w:proofErr w:type="gramEnd"/>
+      <w:r>
+        <w:t xml:space="preserve"> nominally 1.0 for local entities and 0.0 for non-local entities.</w:t>
       </w:r>
     </w:p>
     <w:p>
@@ -17092,12 +17574,14 @@
         <w:tab/>
         <w:t xml:space="preserve">The relevance of topic </w:t>
       </w:r>
+      <w:proofErr w:type="spellStart"/>
       <w:r>
         <w:rPr>
           <w:i/>
         </w:rPr>
         <w:t>i</w:t>
       </w:r>
+      <w:proofErr w:type="spellEnd"/>
     </w:p>
     <w:p>
       <w:pPr>
@@ -17986,7 +18470,15 @@
         <w:t>f’</w:t>
       </w:r>
       <w:r>
-        <w:t>s affinities are driven by his own positions and emphases.</w:t>
+        <w:t xml:space="preserve">s affinities are driven by </w:t>
+      </w:r>
+      <w:proofErr w:type="gramStart"/>
+      <w:r>
+        <w:t>his own</w:t>
+      </w:r>
+      <w:proofErr w:type="gramEnd"/>
+      <w:r>
+        <w:t xml:space="preserve"> positions and emphases.</w:t>
       </w:r>
     </w:p>
     <w:p/>
@@ -18118,7 +18610,15 @@
         </w:numPr>
       </w:pPr>
       <w:r>
-        <w:t xml:space="preserve">Zealots do distrust the lukewarm, provide that “zealot” is defined as a group that has a high </w:t>
+        <w:t xml:space="preserve">Zealots do distrust the </w:t>
+      </w:r>
+      <w:proofErr w:type="gramStart"/>
+      <w:r>
+        <w:t>lukewarm,</w:t>
+      </w:r>
+      <w:proofErr w:type="gramEnd"/>
+      <w:r>
+        <w:t xml:space="preserve"> provide that “zealot” is defined as a group that has a high </w:t>
       </w:r>
       <m:oMath>
         <m:sSub>
@@ -18359,7 +18859,15 @@
         </m:sSub>
       </m:oMath>
       <w:r>
-        <w:t xml:space="preserve"> is continuous for small changes in </w:t>
+        <w:t xml:space="preserve"> </w:t>
+      </w:r>
+      <w:proofErr w:type="gramStart"/>
+      <w:r>
+        <w:t>is</w:t>
+      </w:r>
+      <w:proofErr w:type="gramEnd"/>
+      <w:r>
+        <w:t xml:space="preserve"> continuous for small changes in </w:t>
       </w:r>
       <m:oMath>
         <m:sSub>
@@ -18724,12 +19232,14 @@
         <w:tab/>
         <w:t xml:space="preserve">{all </w:t>
       </w:r>
+      <w:proofErr w:type="spellStart"/>
       <w:r>
         <w:rPr>
           <w:i/>
         </w:rPr>
         <w:t>i</w:t>
       </w:r>
+      <w:proofErr w:type="spellEnd"/>
       <w:r>
         <w:t xml:space="preserve">}, the set of all topics shared by groups </w:t>
       </w:r>
@@ -19011,6 +19521,9 @@
       </w:r>
       <w:r>
         <w:tab/>
+      </w:r>
+      <w:proofErr w:type="gramStart"/>
+      <w:r>
         <w:t>{</w:t>
       </w:r>
       <m:oMath>
@@ -19020,6 +19533,7 @@
           </w:rPr>
           <m:t xml:space="preserve"> i∋</m:t>
         </m:r>
+        <w:proofErr w:type="gramEnd"/>
         <m:sSub>
           <m:sSubPr>
             <m:ctrlPr>
@@ -19378,12 +19892,14 @@
       <w:r>
         <w:t xml:space="preserve"> for all </w:t>
       </w:r>
+      <w:proofErr w:type="spellStart"/>
       <w:r>
         <w:rPr>
           <w:i/>
         </w:rPr>
         <w:t>i</w:t>
       </w:r>
+      <w:proofErr w:type="spellEnd"/>
       <w:r>
         <w:t xml:space="preserve">.  In short, nobody cares about anything, so the affinity between </w:t>
       </w:r>
@@ -21611,13 +22127,28 @@
           <w:rFonts w:eastAsia="Lucida Sans Unicode"/>
           <w:i/>
         </w:rPr>
-        <w:t>affinity flag</w:t>
-      </w:r>
+        <w:t xml:space="preserve">affinity </w:t>
+      </w:r>
+      <w:proofErr w:type="gramStart"/>
       <w:r>
         <w:rPr>
           <w:rFonts w:eastAsia="Lucida Sans Unicode"/>
-        </w:rPr>
-        <w:t>, that indicates whether or not it should be used when computing group-to-group affinities.</w:t>
+          <w:i/>
+        </w:rPr>
+        <w:t>flag</w:t>
+      </w:r>
+      <w:r>
+        <w:rPr>
+          <w:rFonts w:eastAsia="Lucida Sans Unicode"/>
+        </w:rPr>
+        <w:t>, that</w:t>
+      </w:r>
+      <w:proofErr w:type="gramEnd"/>
+      <w:r>
+        <w:rPr>
+          <w:rFonts w:eastAsia="Lucida Sans Unicode"/>
+        </w:rPr>
+        <w:t xml:space="preserve"> indicates whether or not it should be used when computing group-to-group affinities.</w:t>
       </w:r>
     </w:p>
     <w:p>
@@ -21879,11 +22410,27 @@
       <w:r>
         <w:t xml:space="preserve">This section describes the mathematics behind URAM's notion of attitude curves, as implemented by </w:t>
       </w:r>
+      <w:proofErr w:type="spellStart"/>
+      <w:proofErr w:type="gramStart"/>
       <w:r>
         <w:rPr>
           <w:rFonts w:ascii="Courier New" w:hAnsi="Courier New" w:cs="Courier New"/>
         </w:rPr>
-        <w:t>ucurve(n)</w:t>
+        <w:t>ucurve</w:t>
+      </w:r>
+      <w:proofErr w:type="spellEnd"/>
+      <w:r>
+        <w:rPr>
+          <w:rFonts w:ascii="Courier New" w:hAnsi="Courier New" w:cs="Courier New"/>
+        </w:rPr>
+        <w:t>(</w:t>
+      </w:r>
+      <w:proofErr w:type="gramEnd"/>
+      <w:r>
+        <w:rPr>
+          <w:rFonts w:ascii="Courier New" w:hAnsi="Courier New" w:cs="Courier New"/>
+        </w:rPr>
+        <w:t>n)</w:t>
       </w:r>
       <w:r>
         <w:t>, the URAM curve manager.  It also explains how this notion grew beyond that of GRAM.</w:t>
@@ -22007,9 +22554,11 @@
     </w:p>
     <w:p/>
     <w:p>
+      <w:proofErr w:type="gramStart"/>
       <w:r>
         <w:t>where</w:t>
       </w:r>
+      <w:proofErr w:type="gramEnd"/>
     </w:p>
     <w:p>
       <w:pPr>
@@ -22196,7 +22745,15 @@
         </m:sSub>
       </m:oMath>
       <w:r>
-        <w:t xml:space="preserve"> between time advances.  Because they occur between time advances, they are not included in the equation shown above.</w:t>
+        <w:t xml:space="preserve"> between time advances.  Because they occur between time advances, they are not inc</w:t>
+      </w:r>
+      <w:proofErr w:type="spellStart"/>
+      <w:r>
+        <w:t>luded</w:t>
+      </w:r>
+      <w:proofErr w:type="spellEnd"/>
+      <w:r>
+        <w:t xml:space="preserve"> in the equation shown above.</w:t>
       </w:r>
     </w:p>
     <w:p>
@@ -22413,9 +22970,11 @@
       </w:pPr>
     </w:p>
     <w:p>
+      <w:proofErr w:type="gramStart"/>
       <w:r>
         <w:t>where</w:t>
       </w:r>
+      <w:proofErr w:type="gramEnd"/>
     </w:p>
     <w:p/>
     <w:p>
@@ -22456,7 +23015,15 @@
       </w:r>
       <w:r>
         <w:tab/>
-        <w:t xml:space="preserve">The vertical relationship at time </w:t>
+        <w:t>The ver</w:t>
+      </w:r>
+      <w:proofErr w:type="spellStart"/>
+      <w:r>
+        <w:t>tical</w:t>
+      </w:r>
+      <w:proofErr w:type="spellEnd"/>
+      <w:r>
+        <w:t xml:space="preserve"> relationship at time </w:t>
       </w:r>
       <w:r>
         <w:rPr>
@@ -22860,8 +23427,13 @@
       </w:pPr>
     </w:p>
     <w:p>
-      <w:r>
-        <w:t xml:space="preserve">where </w:t>
+      <w:proofErr w:type="gramStart"/>
+      <w:r>
+        <w:t>where</w:t>
+      </w:r>
+      <w:proofErr w:type="gramEnd"/>
+      <w:r>
+        <w:t xml:space="preserve"> </w:t>
       </w:r>
       <m:oMath>
         <m:sSub>
@@ -23130,9 +23702,11 @@
       </w:pPr>
     </w:p>
     <w:p>
+      <w:proofErr w:type="gramStart"/>
       <w:r>
         <w:t>where</w:t>
       </w:r>
+      <w:proofErr w:type="gramEnd"/>
     </w:p>
     <w:p/>
     <w:p>
@@ -23504,7 +24078,15 @@
         </m:r>
       </m:oMath>
       <w:r>
-        <w:t xml:space="preserve"> as the smoothing coefficient: the new baseline is a moving average of the current value with past history, which is represented by the old baseline.  Thus, we can see that in GRAM we throw away past history when computing the baseline; only the current level matters.  With vertical relationships we only look at past history when computing the baseline.  But we can easily pick values of </w:t>
+        <w:t xml:space="preserve"> as the smoothing coefficient: the new baseline is a moving average of the current value with past history, which is represented by the old baseline.  Thus, we can see that in GRAM we throw away past history when computing the baseline; only the current le</w:t>
+      </w:r>
+      <w:proofErr w:type="spellStart"/>
+      <w:r>
+        <w:t>vel</w:t>
+      </w:r>
+      <w:proofErr w:type="spellEnd"/>
+      <w:r>
+        <w:t xml:space="preserve"> matters.  With vertical relationships we only look at past history when computing the baseline.  But we can easily pick values of </w:t>
       </w:r>
       <m:oMath>
         <m:r>
@@ -23775,9 +24357,11 @@
       </w:pPr>
     </w:p>
     <w:p>
+      <w:proofErr w:type="gramStart"/>
       <w:r>
         <w:t>where</w:t>
       </w:r>
+      <w:proofErr w:type="gramEnd"/>
     </w:p>
     <w:p/>
     <w:p>
@@ -23850,8 +24434,13 @@
     </w:p>
     <w:p/>
     <w:p>
-      <w:r>
-        <w:t xml:space="preserve">and </w:t>
+      <w:proofErr w:type="gramStart"/>
+      <w:r>
+        <w:t>and</w:t>
+      </w:r>
+      <w:proofErr w:type="gramEnd"/>
+      <w:r>
+        <w:t xml:space="preserve"> </w:t>
       </w:r>
     </w:p>
     <w:p/>
@@ -24782,9 +25371,11 @@
     </w:p>
     <w:p/>
     <w:p>
+      <w:proofErr w:type="gramStart"/>
       <w:r>
         <w:t>where</w:t>
       </w:r>
+      <w:proofErr w:type="gramEnd"/>
     </w:p>
     <w:p/>
     <w:p>
@@ -25465,8 +26056,13 @@
     </w:p>
     <w:p/>
     <w:p>
-      <w:r>
-        <w:t>where the clamp(</w:t>
+      <w:proofErr w:type="gramStart"/>
+      <w:r>
+        <w:t>where</w:t>
+      </w:r>
+      <w:proofErr w:type="gramEnd"/>
+      <w:r>
+        <w:t xml:space="preserve"> the clamp(</w:t>
       </w:r>
       <w:r>
         <w:rPr>
@@ -25487,12 +26083,14 @@
           <w:numId w:val="34"/>
         </w:numPr>
       </w:pPr>
+      <w:proofErr w:type="gramStart"/>
       <w:r>
         <w:rPr>
           <w:i/>
         </w:rPr>
         <w:t>min</w:t>
       </w:r>
+      <w:proofErr w:type="gramEnd"/>
       <w:r>
         <w:t xml:space="preserve"> if </w:t>
       </w:r>
@@ -25523,6 +26121,7 @@
           <w:numId w:val="34"/>
         </w:numPr>
       </w:pPr>
+      <w:proofErr w:type="gramStart"/>
       <w:r>
         <w:rPr>
           <w:i/>
@@ -25530,6 +26129,7 @@
         <w:lastRenderedPageBreak/>
         <w:t>max</w:t>
       </w:r>
+      <w:proofErr w:type="gramEnd"/>
       <w:r>
         <w:t xml:space="preserve"> if </w:t>
       </w:r>
@@ -25563,8 +26163,13 @@
           <w:numId w:val="34"/>
         </w:numPr>
       </w:pPr>
-      <w:r>
-        <w:t xml:space="preserve">and </w:t>
+      <w:proofErr w:type="gramStart"/>
+      <w:r>
+        <w:t>and</w:t>
+      </w:r>
+      <w:proofErr w:type="gramEnd"/>
+      <w:r>
+        <w:t xml:space="preserve"> </w:t>
       </w:r>
       <w:r>
         <w:rPr>
@@ -26001,9 +26606,11 @@
     </w:p>
     <w:p/>
     <w:p>
+      <w:proofErr w:type="gramStart"/>
       <w:r>
         <w:t>where</w:t>
       </w:r>
+      <w:proofErr w:type="gramEnd"/>
     </w:p>
     <w:p/>
     <w:p>
@@ -26381,9 +26988,11 @@
         <w:pStyle w:val="Definitions"/>
         <w:ind w:left="0" w:firstLine="0"/>
       </w:pPr>
+      <w:proofErr w:type="gramStart"/>
       <w:r>
         <w:t>and</w:t>
       </w:r>
+      <w:proofErr w:type="gramEnd"/>
     </w:p>
     <w:p>
       <w:pPr>
@@ -26472,12 +27081,14 @@
       <w:pPr>
         <w:pStyle w:val="Definitions"/>
       </w:pPr>
+      <w:proofErr w:type="gramStart"/>
       <w:r>
         <w:rPr>
           <w:i/>
         </w:rPr>
         <w:t>min</w:t>
       </w:r>
+      <w:proofErr w:type="gramEnd"/>
       <w:r>
         <w:tab/>
         <w:t>=</w:t>
@@ -26491,12 +27102,14 @@
       <w:pPr>
         <w:pStyle w:val="Definitions"/>
       </w:pPr>
+      <w:proofErr w:type="gramStart"/>
       <w:r>
         <w:rPr>
           <w:i/>
         </w:rPr>
         <w:t>max</w:t>
       </w:r>
+      <w:proofErr w:type="gramEnd"/>
       <w:r>
         <w:rPr>
           <w:i/>
@@ -26532,7 +27145,14 @@
       </w:r>
       <w:r>
         <w:tab/>
-        <w:t>The current level multiplier</w:t>
+      </w:r>
+      <w:proofErr w:type="gramStart"/>
+      <w:r>
+        <w:t>The</w:t>
+      </w:r>
+      <w:proofErr w:type="gramEnd"/>
+      <w:r>
+        <w:t xml:space="preserve"> current level multiplier</w:t>
       </w:r>
     </w:p>
     <w:p>
@@ -26551,7 +27171,14 @@
       </w:r>
       <w:r>
         <w:tab/>
-        <w:t>The baseline multiplier</w:t>
+      </w:r>
+      <w:proofErr w:type="gramStart"/>
+      <w:r>
+        <w:t>The</w:t>
+      </w:r>
+      <w:proofErr w:type="gramEnd"/>
+      <w:r>
+        <w:t xml:space="preserve"> baseline multiplier</w:t>
       </w:r>
     </w:p>
     <w:p>
@@ -26570,7 +27197,14 @@
       </w:r>
       <w:r>
         <w:tab/>
-        <w:t>The natural level multiplier</w:t>
+      </w:r>
+      <w:proofErr w:type="gramStart"/>
+      <w:r>
+        <w:t>The</w:t>
+      </w:r>
+      <w:proofErr w:type="gramEnd"/>
+      <w:r>
+        <w:t xml:space="preserve"> natural level multiplier</w:t>
       </w:r>
     </w:p>
     <w:p>
@@ -26702,8 +27336,13 @@
       </w:pPr>
     </w:p>
     <w:p>
-      <w:r>
-        <w:t>which are subject to the following constraints:</w:t>
+      <w:proofErr w:type="gramStart"/>
+      <w:r>
+        <w:t>which</w:t>
+      </w:r>
+      <w:proofErr w:type="gramEnd"/>
+      <w:r>
+        <w:t xml:space="preserve"> are subject to the following constraints:</w:t>
       </w:r>
     </w:p>
     <w:p/>
@@ -27174,7 +27813,15 @@
         <w:footnoteReference w:id="6"/>
       </w:r>
       <w:r>
-        <w:t xml:space="preserve"> is an absolute, unscaled step change to the baseline of the curve caused by some attitude driver.  Adjustments are applied between time advances, and affect the value of </w:t>
+        <w:t xml:space="preserve"> is an absolute, </w:t>
+      </w:r>
+      <w:proofErr w:type="spellStart"/>
+      <w:r>
+        <w:t>unscaled</w:t>
+      </w:r>
+      <w:proofErr w:type="spellEnd"/>
+      <w:r>
+        <w:t xml:space="preserve"> step change to the baseline of the curve caused by some attitude driver.  Adjustments are applied between time advances, and affect the value of </w:t>
       </w:r>
       <m:oMath>
         <m:sSub>
@@ -27205,7 +27852,15 @@
         </m:sSub>
       </m:oMath>
       <w:r>
-        <w:t xml:space="preserve"> directly.  The adjustment delta is ascribed to the driver at the next time advance (See Section </w:t>
+        <w:t xml:space="preserve"> directly.  The adjustme</w:t>
+      </w:r>
+      <w:proofErr w:type="spellStart"/>
+      <w:r>
+        <w:t>nt</w:t>
+      </w:r>
+      <w:proofErr w:type="spellEnd"/>
+      <w:r>
+        <w:t xml:space="preserve"> delta is ascribed to the driver at the next time advance (See Section </w:t>
       </w:r>
       <w:r>
         <w:fldChar w:fldCharType="begin"/>
@@ -28038,8 +28693,13 @@
         <w:t>max</w:t>
       </w:r>
       <w:r>
-        <w:t xml:space="preserve"> parameters depend on the attitude curve for which scaling is being computed and can be known from context; hence, although the function would more properly be written “scale(</w:t>
-      </w:r>
+        <w:t xml:space="preserve"> parameters depend on the attitude curve for which scaling is being computed and can be known from context; hence, although the function would more properly be written “</w:t>
+      </w:r>
+      <w:proofErr w:type="gramStart"/>
+      <w:r>
+        <w:t>scale(</w:t>
+      </w:r>
+      <w:proofErr w:type="gramEnd"/>
       <w:r>
         <w:rPr>
           <w:i/>
@@ -28080,7 +28740,15 @@
         <w:t>max</w:t>
       </w:r>
       <w:r>
-        <w:t>.  The following table shows the actual contribution of a nominal 10.0 point change for a curve with bounds (-100.0, +100.0) and several different baselines.</w:t>
+        <w:t>.  The following table shows the actual contribution of a nominal 10</w:t>
+      </w:r>
+      <w:proofErr w:type="gramStart"/>
+      <w:r>
+        <w:t>.0 point</w:t>
+      </w:r>
+      <w:proofErr w:type="gramEnd"/>
+      <w:r>
+        <w:t xml:space="preserve"> change for a curve with bounds (-100.0, +100.0) and several different baselines.</w:t>
       </w:r>
     </w:p>
     <w:p/>
@@ -28606,9 +29274,11 @@
       </m:oMathPara>
     </w:p>
     <w:p>
+      <w:proofErr w:type="gramStart"/>
       <w:r>
         <w:t>where</w:t>
       </w:r>
+      <w:proofErr w:type="gramEnd"/>
     </w:p>
     <w:p/>
     <w:p>
@@ -28650,6 +29320,7 @@
         <w:tab/>
         <w:t xml:space="preserve">The nominal magnitude of the </w:t>
       </w:r>
+      <w:proofErr w:type="spellStart"/>
       <w:r>
         <w:rPr>
           <w:i/>
@@ -28662,6 +29333,7 @@
         </w:rPr>
         <w:t>th</w:t>
       </w:r>
+      <w:proofErr w:type="spellEnd"/>
       <w:r>
         <w:t xml:space="preserve"> transient effect</w:t>
       </w:r>
@@ -28678,7 +29350,15 @@
         <w:t>t</w:t>
       </w:r>
       <w:r>
-        <w:t xml:space="preserve"> are all independent of one another, and that each should always contribute its full scaled magnitude.  This is not necessarily the case.  Transient effects are the result of independent drivers that affect the local civilian population and hence affect their attitudes.  But even if the drivers are independent, the effects need not be.</w:t>
+        <w:t xml:space="preserve"> are all independent of one another, and that each should always contribute its </w:t>
+      </w:r>
+      <w:proofErr w:type="gramStart"/>
+      <w:r>
+        <w:t>full scaled</w:t>
+      </w:r>
+      <w:proofErr w:type="gramEnd"/>
+      <w:r>
+        <w:t xml:space="preserve"> magnitude.  This is not necessarily the case.  Transient effects are the result of independent drivers that affect the local civilian population and hence affect their attitudes.  But even if the drivers are independent, the effects need not be.</w:t>
       </w:r>
     </w:p>
     <w:p/>
@@ -28801,6 +29481,7 @@
       <w:r>
         <w:t xml:space="preserve"> be the set of effects </w:t>
       </w:r>
+      <w:proofErr w:type="spellStart"/>
       <w:r>
         <w:rPr>
           <w:i/>
@@ -28808,6 +29489,7 @@
         </w:rPr>
         <w:t>i</w:t>
       </w:r>
+      <w:proofErr w:type="spellEnd"/>
       <w:r>
         <w:t xml:space="preserve"> that have cause </w:t>
       </w:r>
@@ -28895,6 +29577,7 @@
       <w:r>
         <w:t xml:space="preserve"> be the set of effects </w:t>
       </w:r>
+      <w:proofErr w:type="spellStart"/>
       <w:r>
         <w:rPr>
           <w:i/>
@@ -28902,6 +29585,7 @@
         </w:rPr>
         <w:t>i</w:t>
       </w:r>
+      <w:proofErr w:type="spellEnd"/>
       <w:r>
         <w:t xml:space="preserve"> that have cause </w:t>
       </w:r>
@@ -29549,6 +30233,7 @@
       <w:r>
         <w:t xml:space="preserve">We would then like to compute the actual contribution of each effect </w:t>
       </w:r>
+      <w:proofErr w:type="spellStart"/>
       <w:r>
         <w:rPr>
           <w:i/>
@@ -29556,9 +30241,11 @@
         </w:rPr>
         <w:t>i</w:t>
       </w:r>
+      <w:proofErr w:type="spellEnd"/>
       <w:r>
         <w:t xml:space="preserve"> to this final result.  The scaled contribution of each level effect </w:t>
       </w:r>
+      <w:proofErr w:type="spellStart"/>
       <w:r>
         <w:rPr>
           <w:i/>
@@ -29566,6 +30253,7 @@
         </w:rPr>
         <w:t>i</w:t>
       </w:r>
+      <w:proofErr w:type="spellEnd"/>
       <w:r>
         <w:t xml:space="preserve"> with cause </w:t>
       </w:r>
@@ -30577,8 +31265,13 @@
       <w:bookmarkEnd w:id="74"/>
     </w:p>
     <w:p>
-      <w:r>
-        <w:t xml:space="preserve">Every adjustment and effect is generated by some attitude driver known to the client.  In order to understand causality, we need to relate drivers to their contributions.  Consequently, at each time </w:t>
+      <w:proofErr w:type="gramStart"/>
+      <w:r>
+        <w:t>Every adjustment and effect is generated by some attitude driver known to the client</w:t>
+      </w:r>
+      <w:proofErr w:type="gramEnd"/>
+      <w:r>
+        <w:t xml:space="preserve">.  In order to understand causality, we need to relate drivers to their contributions.  Consequently, at each time </w:t>
       </w:r>
       <w:r>
         <w:rPr>
@@ -30875,7 +31568,15 @@
         </m:sSub>
       </m:oMath>
       <w:r>
-        <w:t>, along with the resulting positive and negative scaling factors.</w:t>
+        <w:t>, along with the resulting positive and negat</w:t>
+      </w:r>
+      <w:proofErr w:type="spellStart"/>
+      <w:r>
+        <w:t>ive</w:t>
+      </w:r>
+      <w:proofErr w:type="spellEnd"/>
+      <w:r>
+        <w:t xml:space="preserve"> scaling factors.</w:t>
       </w:r>
     </w:p>
     <w:p>
@@ -31359,7 +32060,15 @@
         </m:r>
       </m:oMath>
       <w:r>
-        <w:t>, this results in the following graph (assuming that QOL began at 0.0):</w:t>
+        <w:t>, this re</w:t>
+      </w:r>
+      <w:proofErr w:type="spellStart"/>
+      <w:r>
+        <w:t>sults</w:t>
+      </w:r>
+      <w:proofErr w:type="spellEnd"/>
+      <w:r>
+        <w:t xml:space="preserve"> in the following graph (assuming that QOL began at 0.0):</w:t>
       </w:r>
     </w:p>
     <w:p/>
@@ -31453,7 +32162,15 @@
     <w:p/>
     <w:p>
       <w:r>
-        <w:t xml:space="preserve">Satisfaction drops immediately, and stays approximately 10.0 points worse than before for all four weeks.  After that, the effect ends, and things are immediately about 10.0 points better—but not completely.  The negative transient effect has dragged the baseline down by about 4.0 points over the four weeks, and and so the group is less satisfied with QOL than before the </w:t>
+        <w:t xml:space="preserve">Satisfaction drops immediately, and stays approximately 10.0 points worse than before for all four weeks.  After that, the effect ends, and things are immediately about 10.0 points better—but not completely.  The negative transient effect has dragged the baseline down by about 4.0 points over the four weeks, and </w:t>
+      </w:r>
+      <w:proofErr w:type="spellStart"/>
+      <w:r>
+        <w:t>and</w:t>
+      </w:r>
+      <w:proofErr w:type="spellEnd"/>
+      <w:r>
+        <w:t xml:space="preserve"> so the group is less satisfied with QOL than before the </w:t>
       </w:r>
       <w:r>
         <w:lastRenderedPageBreak/>
@@ -31741,26 +32458,46 @@
         <w:pStyle w:val="Heading3"/>
       </w:pPr>
       <w:bookmarkStart w:id="81" w:name="_Toc341092932"/>
+      <w:bookmarkStart w:id="82" w:name="_GoBack"/>
+      <w:bookmarkEnd w:id="82"/>
       <w:r>
         <w:t>Neighborhoods, Groups, and Actors</w:t>
       </w:r>
       <w:bookmarkEnd w:id="81"/>
     </w:p>
     <w:p>
-      <w:bookmarkStart w:id="82" w:name="__RefHeading__35355228"/>
-      <w:bookmarkStart w:id="83" w:name="_Ref315957645"/>
-      <w:bookmarkEnd w:id="82"/>
+      <w:bookmarkStart w:id="83" w:name="__RefHeading__35355228"/>
+      <w:bookmarkStart w:id="84" w:name="_Ref315957645"/>
+      <w:bookmarkEnd w:id="83"/>
       <w:r>
         <w:t xml:space="preserve">URAM models attitudes in a geographic region called the </w:t>
       </w:r>
+      <w:proofErr w:type="spellStart"/>
       <w:r>
         <w:rPr>
           <w:i/>
         </w:rPr>
         <w:t>playbox</w:t>
       </w:r>
-      <w:r>
-        <w:t xml:space="preserve">.  The playbox is divided into areas which are called </w:t>
+      <w:proofErr w:type="spellEnd"/>
+      <w:r>
+        <w:t xml:space="preserve">.  The </w:t>
+      </w:r>
+      <w:proofErr w:type="spellStart"/>
+      <w:r>
+        <w:t>playbox</w:t>
+      </w:r>
+      <w:proofErr w:type="spellEnd"/>
+      <w:r>
+        <w:t xml:space="preserve"> is divided into </w:t>
+      </w:r>
+      <w:proofErr w:type="gramStart"/>
+      <w:r>
+        <w:t>areas which</w:t>
+      </w:r>
+      <w:proofErr w:type="gramEnd"/>
+      <w:r>
+        <w:t xml:space="preserve"> are called </w:t>
       </w:r>
       <w:r>
         <w:rPr>
@@ -31769,7 +32506,15 @@
         <w:t>neighborhoods</w:t>
       </w:r>
       <w:r>
-        <w:t xml:space="preserve">.  The civilian population of the playbox is divided into </w:t>
+        <w:t xml:space="preserve">.  The civilian population of the </w:t>
+      </w:r>
+      <w:proofErr w:type="spellStart"/>
+      <w:r>
+        <w:t>playbox</w:t>
+      </w:r>
+      <w:proofErr w:type="spellEnd"/>
+      <w:r>
+        <w:t xml:space="preserve"> is divided into </w:t>
       </w:r>
       <w:r>
         <w:rPr>
@@ -31802,7 +32547,15 @@
     <w:p/>
     <w:p>
       <w:r>
-        <w:t xml:space="preserve">The significant decision makers in the playbox are called </w:t>
+        <w:t xml:space="preserve">The significant decision makers in the </w:t>
+      </w:r>
+      <w:proofErr w:type="spellStart"/>
+      <w:r>
+        <w:t>playbox</w:t>
+      </w:r>
+      <w:proofErr w:type="spellEnd"/>
+      <w:r>
+        <w:t xml:space="preserve"> are called </w:t>
       </w:r>
       <w:r>
         <w:rPr>
@@ -31872,19 +32625,7 @@
         <w:t>neighborhood cooperation.</w:t>
       </w:r>
       <w:r>
-        <w:t xml:space="preserve">  However, URAM allows the civilian population to be zero, reflecting groups that have lost all of their population and groups used as placeholders.  </w:t>
-      </w:r>
-      <w:r>
-        <w:t>Curves relating to an empty c</w:t>
-      </w:r>
-      <w:r>
-        <w:t>ivilian group are "untracked" by the Curve Manager</w:t>
-      </w:r>
-      <w:r>
-        <w:t>, receive no direct or indirect effects, and do not contribute to the neighborhoo</w:t>
-      </w:r>
-      <w:r>
-        <w:t xml:space="preserve">d mood or cooperation roll-ups.  See Section </w:t>
+        <w:t xml:space="preserve">  However, URAM allows the civilian population to be zero, reflecting groups that have lost all of their population and groups used as placeholders.  Curves relating to an empty civilian group are "untracked" by the Curve Manager, receive no direct or indirect effects, and do not contribute to the neighborhood mood or cooperation roll-ups.  See Section </w:t>
       </w:r>
       <w:r>
         <w:fldChar w:fldCharType="begin"/>
@@ -31904,8 +32645,6 @@
       <w:r>
         <w:t xml:space="preserve"> for more on untracked curves.</w:t>
       </w:r>
-      <w:bookmarkStart w:id="84" w:name="_GoBack"/>
-      <w:bookmarkEnd w:id="84"/>
     </w:p>
     <w:p/>
     <w:p>
@@ -31927,7 +32666,15 @@
     </w:p>
     <w:p>
       <w:r>
-        <w:t xml:space="preserve">The client simulation analyzes attitude drivers (events and situations) and produces attitude inputs for URAM.  Satisfaction and cooperation inputs create effects across the playbox; the distribution and relative magnitudes of these effects is called the </w:t>
+        <w:t xml:space="preserve">The client simulation analyzes attitude drivers (events and situations) and produces attitude inputs for URAM.  Satisfaction and cooperation inputs create effects across the </w:t>
+      </w:r>
+      <w:proofErr w:type="spellStart"/>
+      <w:r>
+        <w:t>playbox</w:t>
+      </w:r>
+      <w:proofErr w:type="spellEnd"/>
+      <w:r>
+        <w:t xml:space="preserve">; the distribution and relative magnitudes of these effects is called the </w:t>
       </w:r>
       <w:r>
         <w:rPr>
@@ -31997,7 +32744,15 @@
     <w:p/>
     <w:p>
       <w:r>
-        <w:t>Indirect effects differ in magnitude from the direct effect that engenders because of the relationship between the group directly affected and the group indirectly affected and proximity between the neighborhoods in which they reside.</w:t>
+        <w:t xml:space="preserve">Indirect effects differ in magnitude from the direct effect that engenders because of the relationship between the </w:t>
+      </w:r>
+      <w:proofErr w:type="gramStart"/>
+      <w:r>
+        <w:t>group</w:t>
+      </w:r>
+      <w:proofErr w:type="gramEnd"/>
+      <w:r>
+        <w:t xml:space="preserve"> directly affected and the group indirectly affected and proximity between the neighborhoods in which they reside.</w:t>
       </w:r>
     </w:p>
     <w:p/>
@@ -32339,6 +33094,7 @@
                 <w:iCs/>
               </w:rPr>
             </w:pPr>
+            <w:proofErr w:type="gramStart"/>
             <w:r>
               <w:rPr>
                 <w:i/>
@@ -32346,6 +33102,7 @@
               </w:rPr>
               <w:t>m</w:t>
             </w:r>
+            <w:proofErr w:type="gramEnd"/>
             <w:r>
               <w:t xml:space="preserve"> = </w:t>
             </w:r>
@@ -32436,6 +33193,7 @@
                 <w:iCs/>
               </w:rPr>
             </w:pPr>
+            <w:proofErr w:type="gramStart"/>
             <w:r>
               <w:rPr>
                 <w:i/>
@@ -32443,6 +33201,7 @@
               </w:rPr>
               <w:t>n</w:t>
             </w:r>
+            <w:proofErr w:type="gramEnd"/>
             <w:r>
               <w:t xml:space="preserve"> is near </w:t>
             </w:r>
@@ -32533,6 +33292,7 @@
                 <w:iCs/>
               </w:rPr>
             </w:pPr>
+            <w:proofErr w:type="gramStart"/>
             <w:r>
               <w:rPr>
                 <w:i/>
@@ -32540,6 +33300,7 @@
               </w:rPr>
               <w:t>n</w:t>
             </w:r>
+            <w:proofErr w:type="gramEnd"/>
             <w:r>
               <w:t xml:space="preserve"> is far from </w:t>
             </w:r>
@@ -32630,6 +33391,7 @@
                 <w:iCs/>
               </w:rPr>
             </w:pPr>
+            <w:proofErr w:type="gramStart"/>
             <w:r>
               <w:rPr>
                 <w:i/>
@@ -32637,6 +33399,7 @@
               </w:rPr>
               <w:t>n</w:t>
             </w:r>
+            <w:proofErr w:type="gramEnd"/>
             <w:r>
               <w:t xml:space="preserve"> is remote from </w:t>
             </w:r>
@@ -32723,13 +33486,7 @@
               <w:rPr>
                 <w:rFonts w:ascii="Cambria Math" w:hAnsi="Cambria Math"/>
               </w:rPr>
-              <m:t>prox</m:t>
-            </m:r>
-            <m:r>
-              <w:rPr>
-                <w:rFonts w:ascii="Cambria Math" w:hAnsi="Cambria Math"/>
-              </w:rPr>
-              <m:t>imity</m:t>
+              <m:t>proximity</m:t>
             </m:r>
           </m:e>
           <m:sub>
@@ -33672,7 +34429,15 @@
         </m:sSub>
       </m:oMath>
       <w:r>
-        <w:t xml:space="preserve">, and can then go on to define </w:t>
+        <w:t>, a</w:t>
+      </w:r>
+      <w:proofErr w:type="spellStart"/>
+      <w:r>
+        <w:t>nd</w:t>
+      </w:r>
+      <w:proofErr w:type="spellEnd"/>
+      <w:r>
+        <w:t xml:space="preserve"> can then go on to define </w:t>
       </w:r>
       <m:oMath>
         <m:sSub>
@@ -33718,13 +34483,7 @@
               <w:rPr>
                 <w:rFonts w:ascii="Cambria Math" w:hAnsi="Cambria Math"/>
               </w:rPr>
-              <m:t>n</m:t>
-            </m:r>
-            <m:r>
-              <w:rPr>
-                <w:rFonts w:ascii="Cambria Math" w:hAnsi="Cambria Math"/>
-              </w:rPr>
-              <m:t>ear</m:t>
+              <m:t>near</m:t>
             </m:r>
           </m:e>
           <m:sub>
@@ -33766,11 +34525,16 @@
         <w:t>I</w:t>
       </w:r>
       <w:r>
-        <w:t xml:space="preserve"> determine</w:t>
+        <w:t xml:space="preserve"> </w:t>
+      </w:r>
+      <w:proofErr w:type="gramStart"/>
+      <w:r>
+        <w:t>determine</w:t>
       </w:r>
       <w:r>
         <w:t>s</w:t>
       </w:r>
+      <w:proofErr w:type="gramEnd"/>
       <w:r>
         <w:t xml:space="preserve"> the maximum indirect effect a direct effect may have</w:t>
       </w:r>
@@ -34016,12 +34780,14 @@
       <w:r>
         <w:t xml:space="preserve"> A direct effect on curve </w:t>
       </w:r>
+      <w:proofErr w:type="spellStart"/>
       <w:r>
         <w:rPr>
           <w:i/>
         </w:rPr>
         <w:t>i</w:t>
       </w:r>
+      <w:proofErr w:type="spellEnd"/>
       <w:r>
         <w:t xml:space="preserve"> with </w:t>
       </w:r>
@@ -34390,9 +35156,11 @@
       </w:pPr>
     </w:p>
     <w:p>
+      <w:proofErr w:type="gramStart"/>
       <w:r>
         <w:t>where</w:t>
       </w:r>
+      <w:proofErr w:type="gramEnd"/>
     </w:p>
     <w:p/>
     <w:p>
@@ -34494,14 +35262,24 @@
       </w:r>
       <w:r>
         <w:tab/>
-        <w:t xml:space="preserve">The magnitude of the direct effect on curve </w:t>
-      </w:r>
+        <w:t xml:space="preserve">The </w:t>
+      </w:r>
+      <w:proofErr w:type="gramStart"/>
+      <w:r>
+        <w:t>magnitude of the direct effect on curve</w:t>
+      </w:r>
+      <w:proofErr w:type="gramEnd"/>
+      <w:r>
+        <w:t xml:space="preserve"> </w:t>
+      </w:r>
+      <w:proofErr w:type="spellStart"/>
       <w:r>
         <w:rPr>
           <w:i/>
         </w:rPr>
         <w:t>i</w:t>
       </w:r>
+      <w:proofErr w:type="spellEnd"/>
     </w:p>
     <w:p>
       <w:pPr>
@@ -34540,14 +35318,24 @@
       </w:r>
       <w:r>
         <w:tab/>
-        <w:t xml:space="preserve">The influence of curve </w:t>
-      </w:r>
+        <w:t xml:space="preserve">The </w:t>
+      </w:r>
+      <w:proofErr w:type="gramStart"/>
+      <w:r>
+        <w:t>influence of curve</w:t>
+      </w:r>
+      <w:proofErr w:type="gramEnd"/>
+      <w:r>
+        <w:t xml:space="preserve"> </w:t>
+      </w:r>
+      <w:proofErr w:type="spellStart"/>
       <w:r>
         <w:rPr>
           <w:i/>
         </w:rPr>
         <w:t>i</w:t>
       </w:r>
+      <w:proofErr w:type="spellEnd"/>
       <w:r>
         <w:t xml:space="preserve"> on curve </w:t>
       </w:r>
@@ -34565,12 +35353,14 @@
       <w:pPr>
         <w:pStyle w:val="Definitions"/>
       </w:pPr>
+      <w:proofErr w:type="gramStart"/>
       <w:r>
         <w:rPr>
           <w:i/>
         </w:rPr>
         <w:t>s</w:t>
       </w:r>
+      <w:proofErr w:type="gramEnd"/>
       <w:r>
         <w:t xml:space="preserve">, </w:t>
       </w:r>
@@ -34602,12 +35392,14 @@
       <w:pPr>
         <w:pStyle w:val="Definitions"/>
       </w:pPr>
+      <w:proofErr w:type="gramStart"/>
       <w:r>
         <w:rPr>
           <w:i/>
         </w:rPr>
         <w:t>m</w:t>
       </w:r>
+      <w:proofErr w:type="gramEnd"/>
       <w:r>
         <w:t>,</w:t>
       </w:r>
@@ -34643,12 +35435,14 @@
       <w:r>
         <w:t xml:space="preserve"> and </w:t>
       </w:r>
+      <w:proofErr w:type="spellStart"/>
       <w:r>
         <w:rPr>
           <w:i/>
         </w:rPr>
         <w:t>i</w:t>
       </w:r>
+      <w:proofErr w:type="spellEnd"/>
       <w:r>
         <w:t xml:space="preserve"> with </w:t>
       </w:r>
@@ -34704,7 +35498,7 @@
       </w:pPr>
       <w:bookmarkStart w:id="94" w:name="_Ref323715756"/>
       <w:bookmarkStart w:id="95" w:name="_Toc341092938"/>
-      <w:bookmarkEnd w:id="83"/>
+      <w:bookmarkEnd w:id="84"/>
       <w:r>
         <w:t>Horizontal Relationships</w:t>
       </w:r>
@@ -34764,12 +35558,14 @@
       <w:r>
         <w:t xml:space="preserve">.  The horizontal relationship (sometimes abbreviated the </w:t>
       </w:r>
+      <w:proofErr w:type="spellStart"/>
       <w:r>
         <w:rPr>
           <w:i/>
         </w:rPr>
         <w:t>hrel</w:t>
       </w:r>
+      <w:proofErr w:type="spellEnd"/>
       <w:r>
         <w:t xml:space="preserve">) is a number </w:t>
       </w:r>
@@ -34948,12 +35744,14 @@
                 <w:i/>
               </w:rPr>
             </w:pPr>
+            <w:proofErr w:type="gramStart"/>
             <w:r>
               <w:rPr>
                 <w:i/>
               </w:rPr>
               <w:t>a</w:t>
             </w:r>
+            <w:proofErr w:type="gramEnd"/>
             <w:r>
               <w:t xml:space="preserve"> supports </w:t>
             </w:r>
@@ -35023,11 +35821,19 @@
                 <w:i/>
               </w:rPr>
             </w:pPr>
+            <w:proofErr w:type="gramStart"/>
             <w:r>
               <w:rPr>
                 <w:i/>
               </w:rPr>
-              <w:t xml:space="preserve">a </w:t>
+              <w:t>a</w:t>
+            </w:r>
+            <w:proofErr w:type="gramEnd"/>
+            <w:r>
+              <w:rPr>
+                <w:i/>
+              </w:rPr>
+              <w:t xml:space="preserve"> </w:t>
             </w:r>
             <w:r>
               <w:t xml:space="preserve">likes </w:t>
@@ -35093,12 +35899,14 @@
             <w:tcW w:w="2484" w:type="dxa"/>
           </w:tcPr>
           <w:p>
+            <w:proofErr w:type="gramStart"/>
             <w:r>
               <w:rPr>
                 <w:i/>
               </w:rPr>
               <w:t>a</w:t>
             </w:r>
+            <w:proofErr w:type="gramEnd"/>
             <w:r>
               <w:t xml:space="preserve"> is indifferent to </w:t>
             </w:r>
@@ -35163,12 +35971,14 @@
             <w:tcW w:w="2484" w:type="dxa"/>
           </w:tcPr>
           <w:p>
+            <w:proofErr w:type="gramStart"/>
             <w:r>
               <w:rPr>
                 <w:i/>
               </w:rPr>
               <w:t>a</w:t>
             </w:r>
+            <w:proofErr w:type="gramEnd"/>
             <w:r>
               <w:t xml:space="preserve"> dislikes </w:t>
             </w:r>
@@ -35238,12 +36048,14 @@
                 <w:i/>
               </w:rPr>
             </w:pPr>
+            <w:proofErr w:type="gramStart"/>
             <w:r>
               <w:rPr>
                 <w:i/>
               </w:rPr>
               <w:t>a</w:t>
             </w:r>
+            <w:proofErr w:type="gramEnd"/>
             <w:r>
               <w:t xml:space="preserve"> opposes </w:t>
             </w:r>
@@ -35430,7 +36242,15 @@
     </w:p>
     <w:p>
       <w:r>
-        <w:t>The baseline and natural levels for horizontal relationships are specified by the client simulation; they will often be based on affinities computed by the Mars Affinity Model (MAM).</w:t>
+        <w:t xml:space="preserve">The </w:t>
+      </w:r>
+      <w:proofErr w:type="gramStart"/>
+      <w:r>
+        <w:t>baseline and natural levels for horizontal relationships are specified by the client simulation</w:t>
+      </w:r>
+      <w:proofErr w:type="gramEnd"/>
+      <w:r>
+        <w:t>; they will often be based on affinities computed by the Mars Affinity Model (MAM).</w:t>
       </w:r>
     </w:p>
     <w:p/>
@@ -36793,8 +37613,13 @@
           </m:sub>
         </m:sSub>
       </m:oMath>
-      <w:r>
-        <w:t xml:space="preserve">  and the indirect effect is on </w:t>
+      <w:proofErr w:type="gramStart"/>
+      <w:r>
+        <w:t xml:space="preserve">  and</w:t>
+      </w:r>
+      <w:proofErr w:type="gramEnd"/>
+      <w:r>
+        <w:t xml:space="preserve"> the indirect effect is on </w:t>
       </w:r>
       <m:oMath>
         <m:sSub>
@@ -36858,7 +37683,15 @@
         </m:sSub>
       </m:oMath>
       <w:r>
-        <w:t xml:space="preserve">, a number from from -1.0  to  +1.0, where +1.0 indicates that </w:t>
+        <w:t>, a number from from -</w:t>
+      </w:r>
+      <w:proofErr w:type="gramStart"/>
+      <w:r>
+        <w:t>1.0  to</w:t>
+      </w:r>
+      <w:proofErr w:type="gramEnd"/>
+      <w:r>
+        <w:t xml:space="preserve">  +1.0, where +1.0 indicates that </w:t>
       </w:r>
       <w:r>
         <w:rPr>
@@ -36953,7 +37786,15 @@
         </m:sSub>
       </m:oMath>
       <w:r>
-        <w:t>, was simply the relationship between them</w:t>
+        <w:t>, was simp</w:t>
+      </w:r>
+      <w:proofErr w:type="spellStart"/>
+      <w:r>
+        <w:t>ly</w:t>
+      </w:r>
+      <w:proofErr w:type="spellEnd"/>
+      <w:r>
+        <w:t xml:space="preserve"> the relationship between them</w:t>
       </w:r>
       <w:r>
         <w:t>:</w:t>
@@ -39676,7 +40517,11 @@
         </m:sSub>
       </m:oMath>
       <w:r>
-        <w:t xml:space="preserve">.  Note that the information flow is always from group </w:t>
+        <w:t xml:space="preserve">.  </w:t>
+      </w:r>
+      <w:proofErr w:type="gramStart"/>
+      <w:r>
+        <w:t xml:space="preserve">Note that the information flow is always from group </w:t>
       </w:r>
       <w:r>
         <w:rPr>
@@ -39698,6 +40543,7 @@
       <w:r>
         <w:t>, i.e., from the first group to the second.</w:t>
       </w:r>
+      <w:proofErr w:type="gramEnd"/>
     </w:p>
     <w:p/>
     <w:p>
@@ -40957,7 +41803,15 @@
     </w:p>
     <w:p>
       <w:r>
-        <w:t xml:space="preserve">The initial baseline and natural levels are defined by the client simulation.  We assume that the baseline changes slowly, and that it regresses slowly back to the natural level.  Thus, the </w:t>
+        <w:t xml:space="preserve">The </w:t>
+      </w:r>
+      <w:proofErr w:type="gramStart"/>
+      <w:r>
+        <w:t>initial baseline and natural levels are defined by the client simulation</w:t>
+      </w:r>
+      <w:proofErr w:type="gramEnd"/>
+      <w:r>
+        <w:t xml:space="preserve">.  We assume that the baseline changes slowly, and that it regresses slowly back to the natural level.  Thus, the </w:t>
       </w:r>
       <w:r>
         <w:rPr>
@@ -41042,7 +41896,15 @@
     <w:p/>
     <w:p>
       <w:r>
-        <w:t>The natural level of the curve is specified by the client.</w:t>
+        <w:t xml:space="preserve">The </w:t>
+      </w:r>
+      <w:proofErr w:type="gramStart"/>
+      <w:r>
+        <w:t>natural level of the curve is specified by the client</w:t>
+      </w:r>
+      <w:proofErr w:type="gramEnd"/>
+      <w:r>
+        <w:t>.</w:t>
       </w:r>
     </w:p>
     <w:p>
@@ -41083,7 +41945,15 @@
         <w:fldChar w:fldCharType="end"/>
       </w:r>
       <w:r>
-        <w:t>, depends on the influence of one cooperation curve on another, which is to say the influence of one pair of groups on another.  This section explains how cooperation influence is com</w:t>
+        <w:t xml:space="preserve">, depends on the influence of one cooperation curve on another, which is to say the influence of one pair of groups on another.  This section explains how cooperation </w:t>
+      </w:r>
+      <w:proofErr w:type="gramStart"/>
+      <w:r>
+        <w:t>influence</w:t>
+      </w:r>
+      <w:proofErr w:type="gramEnd"/>
+      <w:r>
+        <w:t xml:space="preserve"> is com</w:t>
       </w:r>
       <w:r>
         <w:t xml:space="preserve">puted for such a pair of curves, </w:t>
@@ -41289,8 +42159,16 @@
               <w:rPr>
                 <w:rFonts w:ascii="Cambria Math" w:hAnsi="Cambria Math"/>
               </w:rPr>
-              <m:t>fg,eh</m:t>
+              <m:t>fg</m:t>
             </m:r>
+            <w:proofErr w:type="gramStart"/>
+            <m:r>
+              <w:rPr>
+                <w:rFonts w:ascii="Cambria Math" w:hAnsi="Cambria Math"/>
+              </w:rPr>
+              <m:t>,eh</m:t>
+            </m:r>
+            <w:proofErr w:type="gramEnd"/>
           </m:sub>
         </m:sSub>
       </m:oMath>
@@ -41563,7 +42441,15 @@
         <w:t>e</w:t>
       </w:r>
       <w:r>
-        <w:t xml:space="preserve"> that meet the above requirement and all force groups </w:t>
+        <w:t xml:space="preserve"> that meet the above requirement and all force </w:t>
+      </w:r>
+      <w:proofErr w:type="gramStart"/>
+      <w:r>
+        <w:t>groups</w:t>
+      </w:r>
+      <w:proofErr w:type="gramEnd"/>
+      <w:r>
+        <w:t xml:space="preserve"> </w:t>
       </w:r>
       <w:r>
         <w:rPr>
@@ -41664,8 +42550,13 @@
         </w:rPr>
         <w:footnoteReference w:id="23"/>
       </w:r>
-      <w:r>
-        <w:t xml:space="preserve">  The same applies for </w:t>
+      <w:proofErr w:type="gramStart"/>
+      <w:r>
+        <w:t xml:space="preserve">  The</w:t>
+      </w:r>
+      <w:proofErr w:type="gramEnd"/>
+      <w:r>
+        <w:t xml:space="preserve"> same applies for </w:t>
       </w:r>
       <w:r>
         <w:rPr>
@@ -42551,12 +43442,14 @@
       <w:r>
         <w:t xml:space="preserve">.  The vertical relationship (sometimes abbreviated the </w:t>
       </w:r>
+      <w:proofErr w:type="spellStart"/>
       <w:r>
         <w:rPr>
           <w:i/>
         </w:rPr>
         <w:t>vrel</w:t>
       </w:r>
+      <w:proofErr w:type="spellEnd"/>
       <w:r>
         <w:t xml:space="preserve">) is a number </w:t>
       </w:r>
@@ -42660,6 +43553,7 @@
     </w:p>
     <w:p/>
     <w:p>
+      <w:proofErr w:type="gramStart"/>
       <w:r>
         <w:lastRenderedPageBreak/>
         <w:t xml:space="preserve">Note that we do not define </w:t>
@@ -42711,7 +43605,11 @@
         <w:t>g</w:t>
       </w:r>
       <w:r>
-        <w:t xml:space="preserve">.  An actor’s support for a group is indicated not by a relationship figure but by the actor’s actions.  An actor is what it does; and </w:t>
+        <w:t>.</w:t>
+      </w:r>
+      <w:proofErr w:type="gramEnd"/>
+      <w:r>
+        <w:t xml:space="preserve">  An actor’s support for a group is indicated not by a relationship figure but by the actor’s actions.  An actor is what it does; and </w:t>
       </w:r>
       <w:r>
         <w:rPr>
@@ -42762,7 +43660,15 @@
     </w:p>
     <w:p>
       <w:r>
-        <w:t>The baseline and natural levels for vertical relationships are specified by the client simulation; they will often be based on affinities computed by the Mars Affinity Model (MAM).  In addition, it is usually the case</w:t>
+        <w:t xml:space="preserve">The </w:t>
+      </w:r>
+      <w:proofErr w:type="gramStart"/>
+      <w:r>
+        <w:t>baseline and natural levels for vertical relationships are specified by the client simulation</w:t>
+      </w:r>
+      <w:proofErr w:type="gramEnd"/>
+      <w:r>
+        <w:t>; they will often be based on affinities computed by the Mars Affinity Model (MAM).  In addition, it is usually the case</w:t>
       </w:r>
       <w:r>
         <w:t xml:space="preserve"> </w:t>
@@ -43023,8 +43929,13 @@
           <m:t>-0.6≤R&lt;0.6</m:t>
         </m:r>
       </m:oMath>
-      <w:r>
-        <w:t xml:space="preserve">,  Thus, applying any RMF but </w:t>
+      <w:proofErr w:type="gramStart"/>
+      <w:r>
+        <w:t>,  Thus</w:t>
+      </w:r>
+      <w:proofErr w:type="gramEnd"/>
+      <w:r>
+        <w:t xml:space="preserve">, applying any RMF but </w:t>
       </w:r>
       <w:r>
         <w:rPr>
@@ -46151,7 +47062,7 @@
 </file>
 
 <file path=word/endnotes.xml><?xml version="1.0" encoding="utf-8"?>
-<w:endnotes xmlns:wpc="http://schemas.microsoft.com/office/word/2010/wordprocessingCanvas" xmlns:mc="http://schemas.openxmlformats.org/markup-compatibility/2006" xmlns:o="urn:schemas-microsoft-com:office:office" xmlns:r="http://schemas.openxmlformats.org/officeDocument/2006/relationships" xmlns:m="http://schemas.openxmlformats.org/officeDocument/2006/math" xmlns:v="urn:schemas-microsoft-com:vml" xmlns:wp14="http://schemas.microsoft.com/office/word/2010/wordprocessingDrawing" xmlns:wp="http://schemas.openxmlformats.org/drawingml/2006/wordprocessingDrawing" xmlns:w10="urn:schemas-microsoft-com:office:word" xmlns:w="http://schemas.openxmlformats.org/wordprocessingml/2006/main" xmlns:w14="http://schemas.microsoft.com/office/word/2010/wordml" xmlns:wpg="http://schemas.microsoft.com/office/word/2010/wordprocessingGroup" xmlns:wpi="http://schemas.microsoft.com/office/word/2010/wordprocessingInk" xmlns:wne="http://schemas.microsoft.com/office/word/2006/wordml" xmlns:wps="http://schemas.microsoft.com/office/word/2010/wordprocessingShape" mc:Ignorable="w14 wp14">
+<w:endnotes xmlns:wpc="http://schemas.microsoft.com/office/word/2010/wordprocessingCanvas" xmlns:mo="http://schemas.microsoft.com/office/mac/office/2008/main" xmlns:mc="http://schemas.openxmlformats.org/markup-compatibility/2006" xmlns:mv="urn:schemas-microsoft-com:mac:vml" xmlns:o="urn:schemas-microsoft-com:office:office" xmlns:r="http://schemas.openxmlformats.org/officeDocument/2006/relationships" xmlns:m="http://schemas.openxmlformats.org/officeDocument/2006/math" xmlns:v="urn:schemas-microsoft-com:vml" xmlns:wp14="http://schemas.microsoft.com/office/word/2010/wordprocessingDrawing" xmlns:wp="http://schemas.openxmlformats.org/drawingml/2006/wordprocessingDrawing" xmlns:w10="urn:schemas-microsoft-com:office:word" xmlns:w="http://schemas.openxmlformats.org/wordprocessingml/2006/main" xmlns:w14="http://schemas.microsoft.com/office/word/2010/wordml" xmlns:wpg="http://schemas.microsoft.com/office/word/2010/wordprocessingGroup" xmlns:wpi="http://schemas.microsoft.com/office/word/2010/wordprocessingInk" xmlns:wne="http://schemas.microsoft.com/office/word/2006/wordml" xmlns:wps="http://schemas.microsoft.com/office/word/2010/wordprocessingShape" mc:Ignorable="w14 wp14">
   <w:endnote w:type="separator" w:id="-1">
     <w:p>
       <w:r>
@@ -46174,7 +47085,7 @@
 </file>
 
 <file path=word/footer1.xml><?xml version="1.0" encoding="utf-8"?>
-<w:ftr xmlns:wpc="http://schemas.microsoft.com/office/word/2010/wordprocessingCanvas" xmlns:mc="http://schemas.openxmlformats.org/markup-compatibility/2006" xmlns:o="urn:schemas-microsoft-com:office:office" xmlns:r="http://schemas.openxmlformats.org/officeDocument/2006/relationships" xmlns:m="http://schemas.openxmlformats.org/officeDocument/2006/math" xmlns:v="urn:schemas-microsoft-com:vml" xmlns:wp14="http://schemas.microsoft.com/office/word/2010/wordprocessingDrawing" xmlns:wp="http://schemas.openxmlformats.org/drawingml/2006/wordprocessingDrawing" xmlns:w10="urn:schemas-microsoft-com:office:word" xmlns:w="http://schemas.openxmlformats.org/wordprocessingml/2006/main" xmlns:w14="http://schemas.microsoft.com/office/word/2010/wordml" xmlns:wpg="http://schemas.microsoft.com/office/word/2010/wordprocessingGroup" xmlns:wpi="http://schemas.microsoft.com/office/word/2010/wordprocessingInk" xmlns:wne="http://schemas.microsoft.com/office/word/2006/wordml" xmlns:wps="http://schemas.microsoft.com/office/word/2010/wordprocessingShape" mc:Ignorable="w14 wp14">
+<w:ftr xmlns:wpc="http://schemas.microsoft.com/office/word/2010/wordprocessingCanvas" xmlns:mo="http://schemas.microsoft.com/office/mac/office/2008/main" xmlns:mc="http://schemas.openxmlformats.org/markup-compatibility/2006" xmlns:mv="urn:schemas-microsoft-com:mac:vml" xmlns:o="urn:schemas-microsoft-com:office:office" xmlns:r="http://schemas.openxmlformats.org/officeDocument/2006/relationships" xmlns:m="http://schemas.openxmlformats.org/officeDocument/2006/math" xmlns:v="urn:schemas-microsoft-com:vml" xmlns:wp14="http://schemas.microsoft.com/office/word/2010/wordprocessingDrawing" xmlns:wp="http://schemas.openxmlformats.org/drawingml/2006/wordprocessingDrawing" xmlns:w10="urn:schemas-microsoft-com:office:word" xmlns:w="http://schemas.openxmlformats.org/wordprocessingml/2006/main" xmlns:w14="http://schemas.microsoft.com/office/word/2010/wordml" xmlns:wpg="http://schemas.microsoft.com/office/word/2010/wordprocessingGroup" xmlns:wpi="http://schemas.microsoft.com/office/word/2010/wordprocessingInk" xmlns:wne="http://schemas.microsoft.com/office/word/2006/wordml" xmlns:wps="http://schemas.microsoft.com/office/word/2010/wordprocessingShape" mc:Ignorable="w14 wp14">
   <w:p>
     <w:pPr>
       <w:pStyle w:val="Header"/>
@@ -46209,7 +47120,7 @@
         <w:rStyle w:val="PageNumber"/>
         <w:noProof/>
       </w:rPr>
-      <w:t>37</w:t>
+      <w:t>2</w:t>
     </w:r>
     <w:r>
       <w:rPr>
@@ -46224,7 +47135,7 @@
 </file>
 
 <file path=word/footnotes.xml><?xml version="1.0" encoding="utf-8"?>
-<w:footnotes xmlns:wpc="http://schemas.microsoft.com/office/word/2010/wordprocessingCanvas" xmlns:mc="http://schemas.openxmlformats.org/markup-compatibility/2006" xmlns:o="urn:schemas-microsoft-com:office:office" xmlns:r="http://schemas.openxmlformats.org/officeDocument/2006/relationships" xmlns:m="http://schemas.openxmlformats.org/officeDocument/2006/math" xmlns:v="urn:schemas-microsoft-com:vml" xmlns:wp14="http://schemas.microsoft.com/office/word/2010/wordprocessingDrawing" xmlns:wp="http://schemas.openxmlformats.org/drawingml/2006/wordprocessingDrawing" xmlns:w10="urn:schemas-microsoft-com:office:word" xmlns:w="http://schemas.openxmlformats.org/wordprocessingml/2006/main" xmlns:w14="http://schemas.microsoft.com/office/word/2010/wordml" xmlns:wpg="http://schemas.microsoft.com/office/word/2010/wordprocessingGroup" xmlns:wpi="http://schemas.microsoft.com/office/word/2010/wordprocessingInk" xmlns:wne="http://schemas.microsoft.com/office/word/2006/wordml" xmlns:wps="http://schemas.microsoft.com/office/word/2010/wordprocessingShape" mc:Ignorable="w14 wp14">
+<w:footnotes xmlns:wpc="http://schemas.microsoft.com/office/word/2010/wordprocessingCanvas" xmlns:mo="http://schemas.microsoft.com/office/mac/office/2008/main" xmlns:mc="http://schemas.openxmlformats.org/markup-compatibility/2006" xmlns:mv="urn:schemas-microsoft-com:mac:vml" xmlns:o="urn:schemas-microsoft-com:office:office" xmlns:r="http://schemas.openxmlformats.org/officeDocument/2006/relationships" xmlns:m="http://schemas.openxmlformats.org/officeDocument/2006/math" xmlns:v="urn:schemas-microsoft-com:vml" xmlns:wp14="http://schemas.microsoft.com/office/word/2010/wordprocessingDrawing" xmlns:wp="http://schemas.openxmlformats.org/drawingml/2006/wordprocessingDrawing" xmlns:w10="urn:schemas-microsoft-com:office:word" xmlns:w="http://schemas.openxmlformats.org/wordprocessingml/2006/main" xmlns:w14="http://schemas.microsoft.com/office/word/2010/wordml" xmlns:wpg="http://schemas.microsoft.com/office/word/2010/wordprocessingGroup" xmlns:wpi="http://schemas.microsoft.com/office/word/2010/wordprocessingInk" xmlns:wne="http://schemas.microsoft.com/office/word/2006/wordml" xmlns:wps="http://schemas.microsoft.com/office/word/2010/wordprocessingShape" mc:Ignorable="w14 wp14">
   <w:footnote w:type="separator" w:id="-1">
     <w:p>
       <w:r>
@@ -46273,14 +47184,29 @@
       <w:r>
         <w:t xml:space="preserve"> This scale is implemented by the </w:t>
       </w:r>
+      <w:proofErr w:type="spellStart"/>
       <w:r>
         <w:rPr>
           <w:rFonts w:ascii="Courier New" w:hAnsi="Courier New" w:cs="Courier New"/>
         </w:rPr>
         <w:t>qposition</w:t>
       </w:r>
-      <w:r>
-        <w:t xml:space="preserve"> type in simtypes(n).</w:t>
+      <w:proofErr w:type="spellEnd"/>
+      <w:r>
+        <w:t xml:space="preserve"> type in </w:t>
+      </w:r>
+      <w:proofErr w:type="spellStart"/>
+      <w:proofErr w:type="gramStart"/>
+      <w:r>
+        <w:t>simtypes</w:t>
+      </w:r>
+      <w:proofErr w:type="spellEnd"/>
+      <w:r>
+        <w:t>(</w:t>
+      </w:r>
+      <w:proofErr w:type="gramEnd"/>
+      <w:r>
+        <w:t>n).</w:t>
       </w:r>
     </w:p>
   </w:footnote>
@@ -46298,14 +47224,29 @@
       <w:r>
         <w:t xml:space="preserve"> This scale is implemented by the </w:t>
       </w:r>
+      <w:proofErr w:type="spellStart"/>
       <w:r>
         <w:rPr>
           <w:rFonts w:ascii="Courier New" w:hAnsi="Courier New" w:cs="Courier New"/>
         </w:rPr>
         <w:t>qemphasis</w:t>
       </w:r>
-      <w:r>
-        <w:t xml:space="preserve"> type in simtypes(n).</w:t>
+      <w:proofErr w:type="spellEnd"/>
+      <w:r>
+        <w:t xml:space="preserve"> type in </w:t>
+      </w:r>
+      <w:proofErr w:type="spellStart"/>
+      <w:proofErr w:type="gramStart"/>
+      <w:r>
+        <w:t>simtypes</w:t>
+      </w:r>
+      <w:proofErr w:type="spellEnd"/>
+      <w:r>
+        <w:t>(</w:t>
+      </w:r>
+      <w:proofErr w:type="gramEnd"/>
+      <w:r>
+        <w:t>n).</w:t>
       </w:r>
     </w:p>
   </w:footnote>
@@ -46355,13 +47296,29 @@
         </m:sSub>
       </m:oMath>
       <w:r>
-        <w:t xml:space="preserve"> were zero for some some topic </w:t>
-      </w:r>
+        <w:t xml:space="preserve"> were </w:t>
+      </w:r>
+      <w:proofErr w:type="gramStart"/>
+      <w:r>
+        <w:t>zero</w:t>
+      </w:r>
+      <w:proofErr w:type="gramEnd"/>
+      <w:r>
+        <w:t xml:space="preserve"> for some some topic </w:t>
+      </w:r>
+      <w:proofErr w:type="spellStart"/>
       <w:r>
         <w:rPr>
           <w:i/>
         </w:rPr>
-        <w:t>i,</w:t>
+        <w:t>i</w:t>
+      </w:r>
+      <w:proofErr w:type="spellEnd"/>
+      <w:r>
+        <w:rPr>
+          <w:i/>
+        </w:rPr>
+        <w:t>,</w:t>
       </w:r>
       <w:r>
         <w:t xml:space="preserve"> then that topic should have no effect on </w:t>
@@ -46406,11 +47363,19 @@
       <w:r>
         <w:t xml:space="preserve"> would still care about the groups around them, even if they did not care about </w:t>
       </w:r>
+      <w:proofErr w:type="spellStart"/>
       <w:r>
         <w:rPr>
           <w:i/>
         </w:rPr>
-        <w:t xml:space="preserve">i. </w:t>
+        <w:t>i</w:t>
+      </w:r>
+      <w:proofErr w:type="spellEnd"/>
+      <w:r>
+        <w:rPr>
+          <w:i/>
+        </w:rPr>
+        <w:t xml:space="preserve">. </w:t>
       </w:r>
     </w:p>
   </w:footnote>
@@ -46426,7 +47391,15 @@
         <w:footnoteRef/>
       </w:r>
       <w:r>
-        <w:t xml:space="preserve"> See the memo “Mars Affinity Model”, by William H. Duquette (whd12_002), 1 February 2012, for the derivation of these special cases.</w:t>
+        <w:t xml:space="preserve"> See the memo “Mars Affinity Model”, by William H. </w:t>
+      </w:r>
+      <w:proofErr w:type="spellStart"/>
+      <w:r>
+        <w:t>Duquette</w:t>
+      </w:r>
+      <w:proofErr w:type="spellEnd"/>
+      <w:r>
+        <w:t xml:space="preserve"> (whd12_002), 1 February 2012, for the derivation of these special cases.</w:t>
       </w:r>
     </w:p>
   </w:footnote>
@@ -46503,6 +47476,7 @@
             </m:ctrlPr>
           </m:sSubPr>
           <m:e>
+            <w:proofErr w:type="gramStart"/>
             <m:r>
               <w:rPr>
                 <w:rFonts w:ascii="Cambria Math" w:hAnsi="Cambria Math"/>
@@ -46521,7 +47495,11 @@
         </m:sSub>
       </m:oMath>
       <w:r>
-        <w:t xml:space="preserve"> has already been changed by the client simulation and we must accommodate that.</w:t>
+        <w:t xml:space="preserve"> has already been changed by the client simulation</w:t>
+      </w:r>
+      <w:proofErr w:type="gramEnd"/>
+      <w:r>
+        <w:t xml:space="preserve"> and we must accommodate that.</w:t>
       </w:r>
     </w:p>
   </w:footnote>
@@ -46555,11 +47533,27 @@
       <w:r>
         <w:t xml:space="preserve"> This scale is defined by the </w:t>
       </w:r>
+      <w:proofErr w:type="spellStart"/>
+      <w:proofErr w:type="gramStart"/>
       <w:r>
         <w:rPr>
           <w:rFonts w:ascii="Courier New" w:hAnsi="Courier New" w:cs="Courier New"/>
         </w:rPr>
-        <w:t>qaffinity(n)</w:t>
+        <w:t>qaffinity</w:t>
+      </w:r>
+      <w:proofErr w:type="spellEnd"/>
+      <w:r>
+        <w:rPr>
+          <w:rFonts w:ascii="Courier New" w:hAnsi="Courier New" w:cs="Courier New"/>
+        </w:rPr>
+        <w:t>(</w:t>
+      </w:r>
+      <w:proofErr w:type="gramEnd"/>
+      <w:r>
+        <w:rPr>
+          <w:rFonts w:ascii="Courier New" w:hAnsi="Courier New" w:cs="Courier New"/>
+        </w:rPr>
+        <w:t>n)</w:t>
       </w:r>
       <w:r>
         <w:t xml:space="preserve"> data type.</w:t>
@@ -46580,12 +47574,14 @@
       <w:r>
         <w:t xml:space="preserve"> See </w:t>
       </w:r>
+      <w:proofErr w:type="spellStart"/>
       <w:r>
         <w:rPr>
           <w:rFonts w:ascii="Courier New" w:hAnsi="Courier New" w:cs="Courier New"/>
         </w:rPr>
         <w:t>uram.factors.HREL</w:t>
       </w:r>
+      <w:proofErr w:type="spellEnd"/>
       <w:r>
         <w:t xml:space="preserve"> in the model parameter database.</w:t>
       </w:r>
@@ -46620,8 +47616,37 @@
           <w:sz w:val="24"/>
           <w:szCs w:val="24"/>
         </w:rPr>
-        <w:t xml:space="preserve">This scale is implemented by the simlib(n) type </w:t>
-      </w:r>
+        <w:t xml:space="preserve">This scale is implemented by the </w:t>
+      </w:r>
+      <w:proofErr w:type="spellStart"/>
+      <w:proofErr w:type="gramStart"/>
+      <w:r>
+        <w:rPr>
+          <w:rFonts w:asciiTheme="minorHAnsi" w:hAnsiTheme="minorHAnsi"/>
+          <w:sz w:val="24"/>
+          <w:szCs w:val="24"/>
+        </w:rPr>
+        <w:t>simlib</w:t>
+      </w:r>
+      <w:proofErr w:type="spellEnd"/>
+      <w:r>
+        <w:rPr>
+          <w:rFonts w:asciiTheme="minorHAnsi" w:hAnsiTheme="minorHAnsi"/>
+          <w:sz w:val="24"/>
+          <w:szCs w:val="24"/>
+        </w:rPr>
+        <w:t>(</w:t>
+      </w:r>
+      <w:proofErr w:type="gramEnd"/>
+      <w:r>
+        <w:rPr>
+          <w:rFonts w:asciiTheme="minorHAnsi" w:hAnsiTheme="minorHAnsi"/>
+          <w:sz w:val="24"/>
+          <w:szCs w:val="24"/>
+        </w:rPr>
+        <w:t xml:space="preserve">n) type </w:t>
+      </w:r>
+      <w:proofErr w:type="spellStart"/>
       <w:r>
         <w:rPr>
           <w:rFonts w:ascii="Courier New" w:hAnsi="Courier New" w:cs="Courier New"/>
@@ -46630,6 +47655,7 @@
         </w:rPr>
         <w:t>qsat</w:t>
       </w:r>
+      <w:proofErr w:type="spellEnd"/>
       <w:r>
         <w:rPr>
           <w:rFonts w:asciiTheme="minorHAnsi" w:hAnsiTheme="minorHAnsi"/>
@@ -46654,48 +47680,58 @@
       <w:r>
         <w:t xml:space="preserve"> See </w:t>
       </w:r>
+      <w:proofErr w:type="spellStart"/>
       <w:r>
         <w:rPr>
           <w:rFonts w:ascii="Courier New" w:hAnsi="Courier New" w:cs="Courier New"/>
         </w:rPr>
         <w:t>uram.factors.AUT</w:t>
       </w:r>
+      <w:proofErr w:type="spellEnd"/>
       <w:r>
         <w:rPr>
           <w:rFonts w:cs="Courier New"/>
         </w:rPr>
         <w:t xml:space="preserve">, </w:t>
       </w:r>
+      <w:proofErr w:type="spellStart"/>
       <w:r>
         <w:rPr>
           <w:rFonts w:ascii="Courier New" w:hAnsi="Courier New" w:cs="Courier New"/>
         </w:rPr>
         <w:t>uram.factors.CUL</w:t>
       </w:r>
+      <w:proofErr w:type="spellEnd"/>
+      <w:proofErr w:type="gramStart"/>
       <w:r>
         <w:rPr>
           <w:rFonts w:cs="Courier New"/>
         </w:rPr>
         <w:t xml:space="preserve">,  </w:t>
       </w:r>
+      <w:proofErr w:type="spellStart"/>
       <w:r>
         <w:rPr>
           <w:rFonts w:ascii="Courier New" w:hAnsi="Courier New" w:cs="Courier New"/>
         </w:rPr>
         <w:t>uram.factors.QOL</w:t>
       </w:r>
+      <w:proofErr w:type="spellEnd"/>
+      <w:proofErr w:type="gramEnd"/>
       <w:r>
         <w:rPr>
           <w:rFonts w:cs="Courier New"/>
         </w:rPr>
         <w:t xml:space="preserve">, and </w:t>
       </w:r>
+      <w:proofErr w:type="spellStart"/>
       <w:r>
         <w:rPr>
           <w:rFonts w:ascii="Courier New" w:hAnsi="Courier New" w:cs="Courier New"/>
         </w:rPr>
         <w:t>uram.factors.SFT</w:t>
       </w:r>
+      <w:proofErr w:type="spellEnd"/>
       <w:r>
         <w:t xml:space="preserve"> in the model parameter database.</w:t>
       </w:r>
@@ -46715,21 +47751,25 @@
       <w:r>
         <w:t xml:space="preserve"> See </w:t>
       </w:r>
+      <w:proofErr w:type="spellStart"/>
       <w:r>
         <w:rPr>
           <w:rFonts w:ascii="Courier New" w:hAnsi="Courier New" w:cs="Courier New"/>
         </w:rPr>
         <w:t>uram.raf.positive</w:t>
       </w:r>
+      <w:proofErr w:type="spellEnd"/>
       <w:r>
         <w:t xml:space="preserve"> and </w:t>
       </w:r>
+      <w:proofErr w:type="spellStart"/>
       <w:r>
         <w:rPr>
           <w:rFonts w:ascii="Courier New" w:hAnsi="Courier New" w:cs="Courier New"/>
         </w:rPr>
         <w:t>uram.raf.negative</w:t>
       </w:r>
+      <w:proofErr w:type="spellEnd"/>
       <w:r>
         <w:t xml:space="preserve"> in the model parameter database.  </w:t>
       </w:r>
@@ -46747,7 +47787,15 @@
         <w:footnoteRef/>
       </w:r>
       <w:r>
-        <w:t xml:space="preserve">    Gurr defines </w:t>
+        <w:t xml:space="preserve">    </w:t>
+      </w:r>
+      <w:proofErr w:type="spellStart"/>
+      <w:r>
+        <w:t>Gurr</w:t>
+      </w:r>
+      <w:proofErr w:type="spellEnd"/>
+      <w:r>
+        <w:t xml:space="preserve"> defines </w:t>
       </w:r>
       <w:r>
         <w:rPr>
@@ -46767,7 +47815,31 @@
         <w:t>Why Men Rebel</w:t>
       </w:r>
       <w:r>
-        <w:t>, Ted Gurr, Princeton, NJ: Princeton University Press.  1970, p. 66.  This book was a seminal source for the original RAM model.</w:t>
+        <w:t xml:space="preserve">, Ted </w:t>
+      </w:r>
+      <w:proofErr w:type="spellStart"/>
+      <w:r>
+        <w:t>Gurr</w:t>
+      </w:r>
+      <w:proofErr w:type="spellEnd"/>
+      <w:r>
+        <w:t xml:space="preserve">, </w:t>
+      </w:r>
+      <w:proofErr w:type="gramStart"/>
+      <w:r>
+        <w:t>Princeton</w:t>
+      </w:r>
+      <w:proofErr w:type="gramEnd"/>
+      <w:r>
+        <w:t xml:space="preserve">, NJ: Princeton University Press.  </w:t>
+      </w:r>
+      <w:proofErr w:type="gramStart"/>
+      <w:r>
+        <w:t>1970, p. 66.</w:t>
+      </w:r>
+      <w:proofErr w:type="gramEnd"/>
+      <w:r>
+        <w:t xml:space="preserve">  This book was a seminal source for the original RAM model.</w:t>
       </w:r>
     </w:p>
   </w:footnote>
@@ -46852,11 +47924,27 @@
       <w:r>
         <w:t xml:space="preserve"> This scale is defined by the </w:t>
       </w:r>
+      <w:proofErr w:type="spellStart"/>
+      <w:proofErr w:type="gramStart"/>
       <w:r>
         <w:rPr>
           <w:rFonts w:ascii="Courier New" w:hAnsi="Courier New" w:cs="Courier New"/>
         </w:rPr>
-        <w:t>qcooperation(n)</w:t>
+        <w:t>qcooperation</w:t>
+      </w:r>
+      <w:proofErr w:type="spellEnd"/>
+      <w:r>
+        <w:rPr>
+          <w:rFonts w:ascii="Courier New" w:hAnsi="Courier New" w:cs="Courier New"/>
+        </w:rPr>
+        <w:t>(</w:t>
+      </w:r>
+      <w:proofErr w:type="gramEnd"/>
+      <w:r>
+        <w:rPr>
+          <w:rFonts w:ascii="Courier New" w:hAnsi="Courier New" w:cs="Courier New"/>
+        </w:rPr>
+        <w:t>n)</w:t>
       </w:r>
       <w:r>
         <w:t xml:space="preserve"> data type.</w:t>
@@ -46902,6 +47990,7 @@
       <w:r>
         <w:t xml:space="preserve">    Model parameter: </w:t>
       </w:r>
+      <w:proofErr w:type="spellStart"/>
       <w:r>
         <w:rPr>
           <w:rFonts w:ascii="Courier New" w:hAnsi="Courier New" w:cs="Courier New"/>
@@ -46914,6 +48003,7 @@
         </w:rPr>
         <w:t>ram.coopRelationshipLimit</w:t>
       </w:r>
+      <w:proofErr w:type="spellEnd"/>
       <w:r>
         <w:t>, nominally 1.0.</w:t>
       </w:r>
@@ -46969,6 +48059,7 @@
       <w:r>
         <w:t xml:space="preserve"> See </w:t>
       </w:r>
+      <w:proofErr w:type="spellStart"/>
       <w:r>
         <w:rPr>
           <w:rFonts w:ascii="Courier New" w:hAnsi="Courier New" w:cs="Courier New"/>
@@ -46981,6 +48072,7 @@
         </w:rPr>
         <w:t>REL</w:t>
       </w:r>
+      <w:proofErr w:type="spellEnd"/>
       <w:r>
         <w:t xml:space="preserve"> in the model parameter database.</w:t>
       </w:r>
@@ -46998,7 +48090,15 @@
         <w:footnoteRef/>
       </w:r>
       <w:r>
-        <w:t xml:space="preserve">   Two groups with a relationship of 1.0 might as well be the same group; we usually only see values of 1.0 for the relationship of a group with itself.  And a relationship of -1.0 is literally insane.  If two groups A and B have a relationship of -1.0 then A is precisely as angered about something good that happens to B as B is pleased about it.</w:t>
+        <w:t xml:space="preserve">   Two groups with a relationship of 1.0 might as well be the same group</w:t>
+      </w:r>
+      <w:proofErr w:type="gramStart"/>
+      <w:r>
+        <w:t>;</w:t>
+      </w:r>
+      <w:proofErr w:type="gramEnd"/>
+      <w:r>
+        <w:t xml:space="preserve"> we usually only see values of 1.0 for the relationship of a group with itself.  And a relationship of -1.0 is literally insane.  If two groups A and B have a relationship of -1.0 then A is precisely as angered about something good that happens to B as B is pleased about it.</w:t>
       </w:r>
     </w:p>
   </w:footnote>
@@ -47016,19 +48116,21 @@
       <w:r>
         <w:t xml:space="preserve">   Model parameter: </w:t>
       </w:r>
+      <w:proofErr w:type="spellStart"/>
       <w:r>
         <w:rPr>
           <w:rFonts w:ascii="Courier New" w:hAnsi="Courier New" w:cs="Courier New"/>
         </w:rPr>
         <w:t>rmf.nominalRelationship</w:t>
       </w:r>
+      <w:proofErr w:type="spellEnd"/>
     </w:p>
   </w:footnote>
 </w:footnotes>
 </file>
 
 <file path=word/header1.xml><?xml version="1.0" encoding="utf-8"?>
-<w:hdr xmlns:wpc="http://schemas.microsoft.com/office/word/2010/wordprocessingCanvas" xmlns:mc="http://schemas.openxmlformats.org/markup-compatibility/2006" xmlns:o="urn:schemas-microsoft-com:office:office" xmlns:r="http://schemas.openxmlformats.org/officeDocument/2006/relationships" xmlns:m="http://schemas.openxmlformats.org/officeDocument/2006/math" xmlns:v="urn:schemas-microsoft-com:vml" xmlns:wp14="http://schemas.microsoft.com/office/word/2010/wordprocessingDrawing" xmlns:wp="http://schemas.openxmlformats.org/drawingml/2006/wordprocessingDrawing" xmlns:w10="urn:schemas-microsoft-com:office:word" xmlns:w="http://schemas.openxmlformats.org/wordprocessingml/2006/main" xmlns:w14="http://schemas.microsoft.com/office/word/2010/wordml" xmlns:wpg="http://schemas.microsoft.com/office/word/2010/wordprocessingGroup" xmlns:wpi="http://schemas.microsoft.com/office/word/2010/wordprocessingInk" xmlns:wne="http://schemas.microsoft.com/office/word/2006/wordml" xmlns:wps="http://schemas.microsoft.com/office/word/2010/wordprocessingShape" mc:Ignorable="w14 wp14">
+<w:hdr xmlns:wpc="http://schemas.microsoft.com/office/word/2010/wordprocessingCanvas" xmlns:mo="http://schemas.microsoft.com/office/mac/office/2008/main" xmlns:mc="http://schemas.openxmlformats.org/markup-compatibility/2006" xmlns:mv="urn:schemas-microsoft-com:mac:vml" xmlns:o="urn:schemas-microsoft-com:office:office" xmlns:r="http://schemas.openxmlformats.org/officeDocument/2006/relationships" xmlns:m="http://schemas.openxmlformats.org/officeDocument/2006/math" xmlns:v="urn:schemas-microsoft-com:vml" xmlns:wp14="http://schemas.microsoft.com/office/word/2010/wordprocessingDrawing" xmlns:wp="http://schemas.openxmlformats.org/drawingml/2006/wordprocessingDrawing" xmlns:w10="urn:schemas-microsoft-com:office:word" xmlns:w="http://schemas.openxmlformats.org/wordprocessingml/2006/main" xmlns:w14="http://schemas.microsoft.com/office/word/2010/wordml" xmlns:wpg="http://schemas.microsoft.com/office/word/2010/wordprocessingGroup" xmlns:wpi="http://schemas.microsoft.com/office/word/2010/wordprocessingInk" xmlns:wne="http://schemas.microsoft.com/office/word/2006/wordml" xmlns:wps="http://schemas.microsoft.com/office/word/2010/wordprocessingShape" mc:Ignorable="w14 wp14">
   <w:p>
     <w:pPr>
       <w:pStyle w:val="Header"/>
@@ -47040,7 +48142,13 @@
       <w:rPr>
         <w:rFonts w:ascii="Arial" w:hAnsi="Arial"/>
       </w:rPr>
-      <w:t>Mars Analyst's Guide, V2.13</w:t>
+      <w:t>Mars Analyst's Guide, V2.</w:t>
+    </w:r>
+    <w:r>
+      <w:rPr>
+        <w:rFonts w:ascii="Arial" w:hAnsi="Arial"/>
+      </w:rPr>
+      <w:t>20</w:t>
     </w:r>
     <w:r>
       <w:rPr>
@@ -47058,7 +48166,7 @@
       <w:rPr>
         <w:rFonts w:ascii="Arial" w:hAnsi="Arial" w:cs="Arial"/>
       </w:rPr>
-      <w:t>December</w:t>
+      <w:t>August</w:t>
     </w:r>
     <w:r>
       <w:rPr>
@@ -47070,7 +48178,7 @@
       <w:rPr>
         <w:rFonts w:ascii="Arial" w:hAnsi="Arial" w:cs="Arial"/>
       </w:rPr>
-      <w:t>2</w:t>
+      <w:t>3</w:t>
     </w:r>
   </w:p>
   <w:p/>
@@ -47079,7 +48187,7 @@
 </file>
 
 <file path=word/header2.xml><?xml version="1.0" encoding="utf-8"?>
-<w:hdr xmlns:wpc="http://schemas.microsoft.com/office/word/2010/wordprocessingCanvas" xmlns:mc="http://schemas.openxmlformats.org/markup-compatibility/2006" xmlns:o="urn:schemas-microsoft-com:office:office" xmlns:r="http://schemas.openxmlformats.org/officeDocument/2006/relationships" xmlns:m="http://schemas.openxmlformats.org/officeDocument/2006/math" xmlns:v="urn:schemas-microsoft-com:vml" xmlns:wp14="http://schemas.microsoft.com/office/word/2010/wordprocessingDrawing" xmlns:wp="http://schemas.openxmlformats.org/drawingml/2006/wordprocessingDrawing" xmlns:w10="urn:schemas-microsoft-com:office:word" xmlns:w="http://schemas.openxmlformats.org/wordprocessingml/2006/main" xmlns:w14="http://schemas.microsoft.com/office/word/2010/wordml" xmlns:wpg="http://schemas.microsoft.com/office/word/2010/wordprocessingGroup" xmlns:wpi="http://schemas.microsoft.com/office/word/2010/wordprocessingInk" xmlns:wne="http://schemas.microsoft.com/office/word/2006/wordml" xmlns:wps="http://schemas.microsoft.com/office/word/2010/wordprocessingShape" mc:Ignorable="w14 wp14">
+<w:hdr xmlns:wpc="http://schemas.microsoft.com/office/word/2010/wordprocessingCanvas" xmlns:mo="http://schemas.microsoft.com/office/mac/office/2008/main" xmlns:mc="http://schemas.openxmlformats.org/markup-compatibility/2006" xmlns:mv="urn:schemas-microsoft-com:mac:vml" xmlns:o="urn:schemas-microsoft-com:office:office" xmlns:r="http://schemas.openxmlformats.org/officeDocument/2006/relationships" xmlns:m="http://schemas.openxmlformats.org/officeDocument/2006/math" xmlns:v="urn:schemas-microsoft-com:vml" xmlns:wp14="http://schemas.microsoft.com/office/word/2010/wordprocessingDrawing" xmlns:wp="http://schemas.openxmlformats.org/drawingml/2006/wordprocessingDrawing" xmlns:w10="urn:schemas-microsoft-com:office:word" xmlns:w="http://schemas.openxmlformats.org/wordprocessingml/2006/main" xmlns:w14="http://schemas.microsoft.com/office/word/2010/wordml" xmlns:wpg="http://schemas.microsoft.com/office/word/2010/wordprocessingGroup" xmlns:wpi="http://schemas.microsoft.com/office/word/2010/wordprocessingInk" xmlns:wne="http://schemas.microsoft.com/office/word/2006/wordml" xmlns:wps="http://schemas.microsoft.com/office/word/2010/wordprocessingShape" mc:Ignorable="w14 wp14">
   <w:p>
     <w:pPr>
       <w:pStyle w:val="Header"/>
@@ -47109,7 +48217,7 @@
 </file>
 
 <file path=word/numbering.xml><?xml version="1.0" encoding="utf-8"?>
-<w:numbering xmlns:wpc="http://schemas.microsoft.com/office/word/2010/wordprocessingCanvas" xmlns:mc="http://schemas.openxmlformats.org/markup-compatibility/2006" xmlns:o="urn:schemas-microsoft-com:office:office" xmlns:r="http://schemas.openxmlformats.org/officeDocument/2006/relationships" xmlns:m="http://schemas.openxmlformats.org/officeDocument/2006/math" xmlns:v="urn:schemas-microsoft-com:vml" xmlns:wp14="http://schemas.microsoft.com/office/word/2010/wordprocessingDrawing" xmlns:wp="http://schemas.openxmlformats.org/drawingml/2006/wordprocessingDrawing" xmlns:w10="urn:schemas-microsoft-com:office:word" xmlns:w="http://schemas.openxmlformats.org/wordprocessingml/2006/main" xmlns:w14="http://schemas.microsoft.com/office/word/2010/wordml" xmlns:wpg="http://schemas.microsoft.com/office/word/2010/wordprocessingGroup" xmlns:wpi="http://schemas.microsoft.com/office/word/2010/wordprocessingInk" xmlns:wne="http://schemas.microsoft.com/office/word/2006/wordml" xmlns:wps="http://schemas.microsoft.com/office/word/2010/wordprocessingShape" mc:Ignorable="w14 wp14">
+<w:numbering xmlns:wpc="http://schemas.microsoft.com/office/word/2010/wordprocessingCanvas" xmlns:mo="http://schemas.microsoft.com/office/mac/office/2008/main" xmlns:mc="http://schemas.openxmlformats.org/markup-compatibility/2006" xmlns:mv="urn:schemas-microsoft-com:mac:vml" xmlns:o="urn:schemas-microsoft-com:office:office" xmlns:r="http://schemas.openxmlformats.org/officeDocument/2006/relationships" xmlns:m="http://schemas.openxmlformats.org/officeDocument/2006/math" xmlns:v="urn:schemas-microsoft-com:vml" xmlns:wp14="http://schemas.microsoft.com/office/word/2010/wordprocessingDrawing" xmlns:wp="http://schemas.openxmlformats.org/drawingml/2006/wordprocessingDrawing" xmlns:w10="urn:schemas-microsoft-com:office:word" xmlns:w="http://schemas.openxmlformats.org/wordprocessingml/2006/main" xmlns:w14="http://schemas.microsoft.com/office/word/2010/wordml" xmlns:wpg="http://schemas.microsoft.com/office/word/2010/wordprocessingGroup" xmlns:wpi="http://schemas.microsoft.com/office/word/2010/wordprocessingInk" xmlns:wne="http://schemas.microsoft.com/office/word/2006/wordml" xmlns:wps="http://schemas.microsoft.com/office/word/2010/wordprocessingShape" mc:Ignorable="w14 wp14">
   <w:abstractNum w:abstractNumId="0">
     <w:nsid w:val="04F601EF"/>
     <w:multiLevelType w:val="hybridMultilevel"/>
@@ -51173,7 +52281,7 @@
     </w:rPrDefault>
     <w:pPrDefault/>
   </w:docDefaults>
-  <w:latentStyles w:defLockedState="0" w:defUIPriority="99" w:defSemiHidden="1" w:defUnhideWhenUsed="1" w:defQFormat="0" w:count="267">
+  <w:latentStyles w:defLockedState="0" w:defUIPriority="99" w:defSemiHidden="1" w:defUnhideWhenUsed="1" w:defQFormat="0" w:count="276">
     <w:lsdException w:name="Normal" w:semiHidden="0" w:uiPriority="0" w:unhideWhenUsed="0" w:qFormat="1"/>
     <w:lsdException w:name="heading 1" w:semiHidden="0" w:uiPriority="0" w:unhideWhenUsed="0" w:qFormat="1"/>
     <w:lsdException w:name="heading 2" w:semiHidden="0" w:uiPriority="0" w:unhideWhenUsed="0" w:qFormat="1"/>
@@ -52877,7 +53985,7 @@
 </file>
 
 <file path=word/stylesWithEffects.xml><?xml version="1.0" encoding="utf-8"?>
-<w:styles xmlns:wpc="http://schemas.microsoft.com/office/word/2010/wordprocessingCanvas" xmlns:mc="http://schemas.openxmlformats.org/markup-compatibility/2006" xmlns:o="urn:schemas-microsoft-com:office:office" xmlns:r="http://schemas.openxmlformats.org/officeDocument/2006/relationships" xmlns:m="http://schemas.openxmlformats.org/officeDocument/2006/math" xmlns:v="urn:schemas-microsoft-com:vml" xmlns:wp14="http://schemas.microsoft.com/office/word/2010/wordprocessingDrawing" xmlns:wp="http://schemas.openxmlformats.org/drawingml/2006/wordprocessingDrawing" xmlns:w10="urn:schemas-microsoft-com:office:word" xmlns:w="http://schemas.openxmlformats.org/wordprocessingml/2006/main" xmlns:w14="http://schemas.microsoft.com/office/word/2010/wordml" xmlns:wpg="http://schemas.microsoft.com/office/word/2010/wordprocessingGroup" xmlns:wpi="http://schemas.microsoft.com/office/word/2010/wordprocessingInk" xmlns:wne="http://schemas.microsoft.com/office/word/2006/wordml" xmlns:wps="http://schemas.microsoft.com/office/word/2010/wordprocessingShape" mc:Ignorable="w14 wp14">
+<w:styles xmlns:wpc="http://schemas.microsoft.com/office/word/2010/wordprocessingCanvas" xmlns:mo="http://schemas.microsoft.com/office/mac/office/2008/main" xmlns:mc="http://schemas.openxmlformats.org/markup-compatibility/2006" xmlns:mv="urn:schemas-microsoft-com:mac:vml" xmlns:o="urn:schemas-microsoft-com:office:office" xmlns:r="http://schemas.openxmlformats.org/officeDocument/2006/relationships" xmlns:m="http://schemas.openxmlformats.org/officeDocument/2006/math" xmlns:v="urn:schemas-microsoft-com:vml" xmlns:wp14="http://schemas.microsoft.com/office/word/2010/wordprocessingDrawing" xmlns:wp="http://schemas.openxmlformats.org/drawingml/2006/wordprocessingDrawing" xmlns:w10="urn:schemas-microsoft-com:office:word" xmlns:w="http://schemas.openxmlformats.org/wordprocessingml/2006/main" xmlns:w14="http://schemas.microsoft.com/office/word/2010/wordml" xmlns:wpg="http://schemas.microsoft.com/office/word/2010/wordprocessingGroup" xmlns:wpi="http://schemas.microsoft.com/office/word/2010/wordprocessingInk" xmlns:wne="http://schemas.microsoft.com/office/word/2006/wordml" xmlns:wps="http://schemas.microsoft.com/office/word/2010/wordprocessingShape" mc:Ignorable="w14 wp14">
   <w:docDefaults>
     <w:rPrDefault>
       <w:rPr>
@@ -52887,7 +53995,7 @@
     </w:rPrDefault>
     <w:pPrDefault/>
   </w:docDefaults>
-  <w:latentStyles w:defLockedState="0" w:defUIPriority="99" w:defSemiHidden="1" w:defUnhideWhenUsed="1" w:defQFormat="0" w:count="267">
+  <w:latentStyles w:defLockedState="0" w:defUIPriority="99" w:defSemiHidden="1" w:defUnhideWhenUsed="1" w:defQFormat="0" w:count="276">
     <w:lsdException w:name="Normal" w:semiHidden="0" w:uiPriority="0" w:unhideWhenUsed="0" w:qFormat="1"/>
     <w:lsdException w:name="heading 1" w:semiHidden="0" w:uiPriority="0" w:unhideWhenUsed="0" w:qFormat="1"/>
     <w:lsdException w:name="heading 2" w:semiHidden="0" w:uiPriority="0" w:unhideWhenUsed="0" w:qFormat="1"/>
@@ -54640,67 +55748,67 @@
                 <c:formatCode>General</c:formatCode>
                 <c:ptCount val="21"/>
                 <c:pt idx="0">
-                  <c:v>0</c:v>
+                  <c:v>0.0</c:v>
                 </c:pt>
                 <c:pt idx="1">
-                  <c:v>0</c:v>
+                  <c:v>0.0</c:v>
                 </c:pt>
                 <c:pt idx="2">
-                  <c:v>0</c:v>
+                  <c:v>0.0</c:v>
                 </c:pt>
                 <c:pt idx="3">
-                  <c:v>0</c:v>
+                  <c:v>0.0</c:v>
                 </c:pt>
                 <c:pt idx="4">
-                  <c:v>0</c:v>
+                  <c:v>0.0</c:v>
                 </c:pt>
                 <c:pt idx="5">
-                  <c:v>-10</c:v>
+                  <c:v>-10.0</c:v>
                 </c:pt>
                 <c:pt idx="6">
-                  <c:v>-20</c:v>
+                  <c:v>-20.0</c:v>
                 </c:pt>
                 <c:pt idx="7">
-                  <c:v>-30</c:v>
+                  <c:v>-30.0</c:v>
                 </c:pt>
                 <c:pt idx="8">
-                  <c:v>-40</c:v>
+                  <c:v>-40.0</c:v>
                 </c:pt>
                 <c:pt idx="9">
-                  <c:v>-40</c:v>
+                  <c:v>-40.0</c:v>
                 </c:pt>
                 <c:pt idx="10">
-                  <c:v>-40</c:v>
+                  <c:v>-40.0</c:v>
                 </c:pt>
                 <c:pt idx="11">
-                  <c:v>-40</c:v>
+                  <c:v>-40.0</c:v>
                 </c:pt>
                 <c:pt idx="12">
-                  <c:v>-40</c:v>
+                  <c:v>-40.0</c:v>
                 </c:pt>
                 <c:pt idx="13">
-                  <c:v>-40</c:v>
+                  <c:v>-40.0</c:v>
                 </c:pt>
                 <c:pt idx="14">
-                  <c:v>-40</c:v>
+                  <c:v>-40.0</c:v>
                 </c:pt>
                 <c:pt idx="15">
-                  <c:v>-40</c:v>
+                  <c:v>-40.0</c:v>
                 </c:pt>
                 <c:pt idx="16">
-                  <c:v>-40</c:v>
+                  <c:v>-40.0</c:v>
                 </c:pt>
                 <c:pt idx="17">
-                  <c:v>-40</c:v>
+                  <c:v>-40.0</c:v>
                 </c:pt>
                 <c:pt idx="18">
-                  <c:v>-40</c:v>
+                  <c:v>-40.0</c:v>
                 </c:pt>
                 <c:pt idx="19">
-                  <c:v>-40</c:v>
+                  <c:v>-40.0</c:v>
                 </c:pt>
                 <c:pt idx="20">
-                  <c:v>-40</c:v>
+                  <c:v>-40.0</c:v>
                 </c:pt>
               </c:numCache>
             </c:numRef>
@@ -54740,67 +55848,67 @@
                 <c:formatCode>General</c:formatCode>
                 <c:ptCount val="21"/>
                 <c:pt idx="0">
-                  <c:v>0</c:v>
+                  <c:v>0.0</c:v>
                 </c:pt>
                 <c:pt idx="1">
-                  <c:v>0</c:v>
+                  <c:v>0.0</c:v>
                 </c:pt>
                 <c:pt idx="2">
-                  <c:v>0</c:v>
+                  <c:v>0.0</c:v>
                 </c:pt>
                 <c:pt idx="3">
-                  <c:v>0</c:v>
+                  <c:v>0.0</c:v>
                 </c:pt>
                 <c:pt idx="4">
-                  <c:v>-10</c:v>
+                  <c:v>-10.0</c:v>
                 </c:pt>
                 <c:pt idx="5">
-                  <c:v>-20</c:v>
+                  <c:v>-20.0</c:v>
                 </c:pt>
                 <c:pt idx="6">
-                  <c:v>-30</c:v>
+                  <c:v>-30.0</c:v>
                 </c:pt>
                 <c:pt idx="7">
-                  <c:v>-40</c:v>
+                  <c:v>-40.0</c:v>
                 </c:pt>
                 <c:pt idx="8">
-                  <c:v>-40</c:v>
+                  <c:v>-40.0</c:v>
                 </c:pt>
                 <c:pt idx="9">
-                  <c:v>-40</c:v>
+                  <c:v>-40.0</c:v>
                 </c:pt>
                 <c:pt idx="10">
-                  <c:v>-40</c:v>
+                  <c:v>-40.0</c:v>
                 </c:pt>
                 <c:pt idx="11">
-                  <c:v>-40</c:v>
+                  <c:v>-40.0</c:v>
                 </c:pt>
                 <c:pt idx="12">
-                  <c:v>-40</c:v>
+                  <c:v>-40.0</c:v>
                 </c:pt>
                 <c:pt idx="13">
-                  <c:v>-40</c:v>
+                  <c:v>-40.0</c:v>
                 </c:pt>
                 <c:pt idx="14">
-                  <c:v>-40</c:v>
+                  <c:v>-40.0</c:v>
                 </c:pt>
                 <c:pt idx="15">
-                  <c:v>-40</c:v>
+                  <c:v>-40.0</c:v>
                 </c:pt>
                 <c:pt idx="16">
-                  <c:v>-40</c:v>
+                  <c:v>-40.0</c:v>
                 </c:pt>
                 <c:pt idx="17">
-                  <c:v>-40</c:v>
+                  <c:v>-40.0</c:v>
                 </c:pt>
                 <c:pt idx="18">
-                  <c:v>-40</c:v>
+                  <c:v>-40.0</c:v>
                 </c:pt>
                 <c:pt idx="19">
-                  <c:v>-40</c:v>
+                  <c:v>-40.0</c:v>
                 </c:pt>
                 <c:pt idx="20">
-                  <c:v>-40</c:v>
+                  <c:v>-40.0</c:v>
                 </c:pt>
               </c:numCache>
             </c:numRef>
@@ -54817,11 +55925,11 @@
         </c:dLbls>
         <c:marker val="1"/>
         <c:smooth val="0"/>
-        <c:axId val="90120576"/>
-        <c:axId val="90122112"/>
+        <c:axId val="2100925000"/>
+        <c:axId val="2100928024"/>
       </c:lineChart>
       <c:catAx>
-        <c:axId val="90120576"/>
+        <c:axId val="2100925000"/>
         <c:scaling>
           <c:orientation val="minMax"/>
         </c:scaling>
@@ -54830,7 +55938,7 @@
         <c:majorTickMark val="out"/>
         <c:minorTickMark val="none"/>
         <c:tickLblPos val="nextTo"/>
-        <c:crossAx val="90122112"/>
+        <c:crossAx val="2100928024"/>
         <c:crosses val="autoZero"/>
         <c:auto val="1"/>
         <c:lblAlgn val="ctr"/>
@@ -54838,10 +55946,10 @@
         <c:noMultiLvlLbl val="0"/>
       </c:catAx>
       <c:valAx>
-        <c:axId val="90122112"/>
+        <c:axId val="2100928024"/>
         <c:scaling>
           <c:orientation val="minMax"/>
-          <c:min val="-40"/>
+          <c:min val="-40.0"/>
         </c:scaling>
         <c:delete val="0"/>
         <c:axPos val="l"/>
@@ -54850,13 +55958,14 @@
         <c:majorTickMark val="out"/>
         <c:minorTickMark val="none"/>
         <c:tickLblPos val="nextTo"/>
-        <c:crossAx val="90120576"/>
+        <c:crossAx val="2100925000"/>
         <c:crosses val="autoZero"/>
         <c:crossBetween val="between"/>
       </c:valAx>
     </c:plotArea>
     <c:legend>
       <c:legendPos val="r"/>
+      <c:layout/>
       <c:overlay val="0"/>
     </c:legend>
     <c:plotVisOnly val="1"/>
@@ -54919,67 +56028,67 @@
                 <c:formatCode>General</c:formatCode>
                 <c:ptCount val="21"/>
                 <c:pt idx="0">
-                  <c:v>0</c:v>
+                  <c:v>0.0</c:v>
                 </c:pt>
                 <c:pt idx="1">
-                  <c:v>0</c:v>
+                  <c:v>0.0</c:v>
                 </c:pt>
                 <c:pt idx="2">
-                  <c:v>0</c:v>
+                  <c:v>0.0</c:v>
                 </c:pt>
                 <c:pt idx="3">
-                  <c:v>0</c:v>
+                  <c:v>0.0</c:v>
                 </c:pt>
                 <c:pt idx="4">
-                  <c:v>0</c:v>
+                  <c:v>0.0</c:v>
                 </c:pt>
                 <c:pt idx="5">
-                  <c:v>-1</c:v>
+                  <c:v>-1.0</c:v>
                 </c:pt>
                 <c:pt idx="6">
-                  <c:v>-2</c:v>
+                  <c:v>-2.0</c:v>
                 </c:pt>
                 <c:pt idx="7">
-                  <c:v>-3</c:v>
+                  <c:v>-3.0</c:v>
                 </c:pt>
                 <c:pt idx="8">
-                  <c:v>-4</c:v>
+                  <c:v>-4.0</c:v>
                 </c:pt>
                 <c:pt idx="9">
-                  <c:v>-4</c:v>
+                  <c:v>-4.0</c:v>
                 </c:pt>
                 <c:pt idx="10">
-                  <c:v>-4</c:v>
+                  <c:v>-4.0</c:v>
                 </c:pt>
                 <c:pt idx="11">
-                  <c:v>-4</c:v>
+                  <c:v>-4.0</c:v>
                 </c:pt>
                 <c:pt idx="12">
-                  <c:v>-4</c:v>
+                  <c:v>-4.0</c:v>
                 </c:pt>
                 <c:pt idx="13">
-                  <c:v>-4</c:v>
+                  <c:v>-4.0</c:v>
                 </c:pt>
                 <c:pt idx="14">
-                  <c:v>-4</c:v>
+                  <c:v>-4.0</c:v>
                 </c:pt>
                 <c:pt idx="15">
-                  <c:v>-4</c:v>
+                  <c:v>-4.0</c:v>
                 </c:pt>
                 <c:pt idx="16">
-                  <c:v>-4</c:v>
+                  <c:v>-4.0</c:v>
                 </c:pt>
                 <c:pt idx="17">
-                  <c:v>-4</c:v>
+                  <c:v>-4.0</c:v>
                 </c:pt>
                 <c:pt idx="18">
-                  <c:v>-4</c:v>
+                  <c:v>-4.0</c:v>
                 </c:pt>
                 <c:pt idx="19">
-                  <c:v>-4</c:v>
+                  <c:v>-4.0</c:v>
                 </c:pt>
                 <c:pt idx="20">
-                  <c:v>-4</c:v>
+                  <c:v>-4.0</c:v>
                 </c:pt>
               </c:numCache>
             </c:numRef>
@@ -55019,67 +56128,67 @@
                 <c:formatCode>General</c:formatCode>
                 <c:ptCount val="21"/>
                 <c:pt idx="0">
-                  <c:v>0</c:v>
+                  <c:v>0.0</c:v>
                 </c:pt>
                 <c:pt idx="1">
-                  <c:v>0</c:v>
+                  <c:v>0.0</c:v>
                 </c:pt>
                 <c:pt idx="2">
-                  <c:v>0</c:v>
+                  <c:v>0.0</c:v>
                 </c:pt>
                 <c:pt idx="3">
-                  <c:v>0</c:v>
+                  <c:v>0.0</c:v>
                 </c:pt>
                 <c:pt idx="4">
-                  <c:v>-10</c:v>
+                  <c:v>-10.0</c:v>
                 </c:pt>
                 <c:pt idx="5">
-                  <c:v>-11</c:v>
+                  <c:v>-11.0</c:v>
                 </c:pt>
                 <c:pt idx="6">
-                  <c:v>-12</c:v>
+                  <c:v>-12.0</c:v>
                 </c:pt>
                 <c:pt idx="7">
-                  <c:v>-13</c:v>
+                  <c:v>-13.0</c:v>
                 </c:pt>
                 <c:pt idx="8">
-                  <c:v>-4</c:v>
+                  <c:v>-4.0</c:v>
                 </c:pt>
                 <c:pt idx="9">
-                  <c:v>-4</c:v>
+                  <c:v>-4.0</c:v>
                 </c:pt>
                 <c:pt idx="10">
-                  <c:v>-4</c:v>
+                  <c:v>-4.0</c:v>
                 </c:pt>
                 <c:pt idx="11">
-                  <c:v>-4</c:v>
+                  <c:v>-4.0</c:v>
                 </c:pt>
                 <c:pt idx="12">
-                  <c:v>-4</c:v>
+                  <c:v>-4.0</c:v>
                 </c:pt>
                 <c:pt idx="13">
-                  <c:v>-4</c:v>
+                  <c:v>-4.0</c:v>
                 </c:pt>
                 <c:pt idx="14">
-                  <c:v>-4</c:v>
+                  <c:v>-4.0</c:v>
                 </c:pt>
                 <c:pt idx="15">
-                  <c:v>-4</c:v>
+                  <c:v>-4.0</c:v>
                 </c:pt>
                 <c:pt idx="16">
-                  <c:v>-4</c:v>
+                  <c:v>-4.0</c:v>
                 </c:pt>
                 <c:pt idx="17">
-                  <c:v>-4</c:v>
+                  <c:v>-4.0</c:v>
                 </c:pt>
                 <c:pt idx="18">
-                  <c:v>-4</c:v>
+                  <c:v>-4.0</c:v>
                 </c:pt>
                 <c:pt idx="19">
-                  <c:v>-4</c:v>
+                  <c:v>-4.0</c:v>
                 </c:pt>
                 <c:pt idx="20">
-                  <c:v>-4</c:v>
+                  <c:v>-4.0</c:v>
                 </c:pt>
               </c:numCache>
             </c:numRef>
@@ -55096,11 +56205,11 @@
         </c:dLbls>
         <c:marker val="1"/>
         <c:smooth val="0"/>
-        <c:axId val="49948928"/>
-        <c:axId val="49950720"/>
+        <c:axId val="2101862008"/>
+        <c:axId val="2101864984"/>
       </c:lineChart>
       <c:catAx>
-        <c:axId val="49948928"/>
+        <c:axId val="2101862008"/>
         <c:scaling>
           <c:orientation val="minMax"/>
         </c:scaling>
@@ -55109,7 +56218,7 @@
         <c:majorTickMark val="out"/>
         <c:minorTickMark val="none"/>
         <c:tickLblPos val="nextTo"/>
-        <c:crossAx val="49950720"/>
+        <c:crossAx val="2101864984"/>
         <c:crosses val="autoZero"/>
         <c:auto val="1"/>
         <c:lblAlgn val="ctr"/>
@@ -55117,10 +56226,10 @@
         <c:noMultiLvlLbl val="0"/>
       </c:catAx>
       <c:valAx>
-        <c:axId val="49950720"/>
+        <c:axId val="2101864984"/>
         <c:scaling>
           <c:orientation val="minMax"/>
-          <c:min val="-40"/>
+          <c:min val="-40.0"/>
         </c:scaling>
         <c:delete val="0"/>
         <c:axPos val="l"/>
@@ -55129,13 +56238,14 @@
         <c:majorTickMark val="out"/>
         <c:minorTickMark val="none"/>
         <c:tickLblPos val="nextTo"/>
-        <c:crossAx val="49948928"/>
+        <c:crossAx val="2101862008"/>
         <c:crosses val="autoZero"/>
         <c:crossBetween val="between"/>
       </c:valAx>
     </c:plotArea>
     <c:legend>
       <c:legendPos val="r"/>
+      <c:layout/>
       <c:overlay val="0"/>
     </c:legend>
     <c:plotVisOnly val="1"/>
@@ -55170,10 +56280,10 @@
           <c:layoutTarget val="inner"/>
           <c:xMode val="edge"/>
           <c:yMode val="edge"/>
-          <c:x val="5.3367151221481897E-2"/>
-          <c:y val="8.7758667197595397E-2"/>
-          <c:w val="0.82496029342485999"/>
-          <c:h val="0.87905751977081303"/>
+          <c:x val="0.0533671512214819"/>
+          <c:y val="0.0877586671975954"/>
+          <c:w val="0.82496029342486"/>
+          <c:h val="0.879057519770813"/>
         </c:manualLayout>
       </c:layout>
       <c:lineChart>
@@ -55208,22 +56318,22 @@
                 <c:formatCode>General</c:formatCode>
                 <c:ptCount val="21"/>
                 <c:pt idx="0">
-                  <c:v>0</c:v>
+                  <c:v>0.0</c:v>
                 </c:pt>
                 <c:pt idx="1">
-                  <c:v>0</c:v>
+                  <c:v>0.0</c:v>
                 </c:pt>
                 <c:pt idx="2">
-                  <c:v>0</c:v>
+                  <c:v>0.0</c:v>
                 </c:pt>
                 <c:pt idx="3">
-                  <c:v>0</c:v>
+                  <c:v>0.0</c:v>
                 </c:pt>
                 <c:pt idx="4">
-                  <c:v>0</c:v>
+                  <c:v>0.0</c:v>
                 </c:pt>
                 <c:pt idx="5">
-                  <c:v>-1</c:v>
+                  <c:v>-1.0</c:v>
                 </c:pt>
                 <c:pt idx="6">
                   <c:v>-1.9</c:v>
@@ -55232,19 +56342,19 @@
                   <c:v>-2.71</c:v>
                 </c:pt>
                 <c:pt idx="8">
-                  <c:v>-3.4390000000000001</c:v>
+                  <c:v>-3.439</c:v>
                 </c:pt>
                 <c:pt idx="9">
-                  <c:v>-3.0951000000000009</c:v>
+                  <c:v>-3.095100000000001</c:v>
                 </c:pt>
                 <c:pt idx="10">
-                  <c:v>-2.7855900000000009</c:v>
+                  <c:v>-2.785590000000001</c:v>
                 </c:pt>
                 <c:pt idx="11">
-                  <c:v>-2.5070310000000009</c:v>
+                  <c:v>-2.507031000000001</c:v>
                 </c:pt>
                 <c:pt idx="12">
-                  <c:v>-2.2563279000000009</c:v>
+                  <c:v>-2.256327900000001</c:v>
                 </c:pt>
                 <c:pt idx="13">
                   <c:v>-2.030695109999999</c:v>
@@ -55259,16 +56369,16 @@
                   <c:v>-1.480376735190001</c:v>
                 </c:pt>
                 <c:pt idx="17">
-                  <c:v>-1.3323390616710009</c:v>
+                  <c:v>-1.332339061671001</c:v>
                 </c:pt>
                 <c:pt idx="18">
                   <c:v>-1.199105155503901</c:v>
                 </c:pt>
                 <c:pt idx="19">
-                  <c:v>-1.0791946399535111</c:v>
+                  <c:v>-1.079194639953511</c:v>
                 </c:pt>
                 <c:pt idx="20">
-                  <c:v>-0.97127517595816004</c:v>
+                  <c:v>-0.97127517595816</c:v>
                 </c:pt>
               </c:numCache>
             </c:numRef>
@@ -55308,22 +56418,22 @@
                 <c:formatCode>General</c:formatCode>
                 <c:ptCount val="21"/>
                 <c:pt idx="0">
-                  <c:v>0</c:v>
+                  <c:v>0.0</c:v>
                 </c:pt>
                 <c:pt idx="1">
-                  <c:v>0</c:v>
+                  <c:v>0.0</c:v>
                 </c:pt>
                 <c:pt idx="2">
-                  <c:v>0</c:v>
+                  <c:v>0.0</c:v>
                 </c:pt>
                 <c:pt idx="3">
-                  <c:v>0</c:v>
+                  <c:v>0.0</c:v>
                 </c:pt>
                 <c:pt idx="4">
-                  <c:v>-10</c:v>
+                  <c:v>-10.0</c:v>
                 </c:pt>
                 <c:pt idx="5">
-                  <c:v>-11</c:v>
+                  <c:v>-11.0</c:v>
                 </c:pt>
                 <c:pt idx="6">
                   <c:v>-11.9</c:v>
@@ -55332,19 +56442,19 @@
                   <c:v>-12.71</c:v>
                 </c:pt>
                 <c:pt idx="8">
-                  <c:v>-3.4390000000000001</c:v>
+                  <c:v>-3.439</c:v>
                 </c:pt>
                 <c:pt idx="9">
-                  <c:v>-3.0951000000000009</c:v>
+                  <c:v>-3.095100000000001</c:v>
                 </c:pt>
                 <c:pt idx="10">
-                  <c:v>-2.7855900000000009</c:v>
+                  <c:v>-2.785590000000001</c:v>
                 </c:pt>
                 <c:pt idx="11">
-                  <c:v>-2.5070310000000009</c:v>
+                  <c:v>-2.507031000000001</c:v>
                 </c:pt>
                 <c:pt idx="12">
-                  <c:v>-2.2563279000000009</c:v>
+                  <c:v>-2.256327900000001</c:v>
                 </c:pt>
                 <c:pt idx="13">
                   <c:v>-2.030695109999999</c:v>
@@ -55359,16 +56469,16 @@
                   <c:v>-1.480376735190001</c:v>
                 </c:pt>
                 <c:pt idx="17">
-                  <c:v>-1.3323390616710009</c:v>
+                  <c:v>-1.332339061671001</c:v>
                 </c:pt>
                 <c:pt idx="18">
                   <c:v>-1.199105155503901</c:v>
                 </c:pt>
                 <c:pt idx="19">
-                  <c:v>-1.0791946399535111</c:v>
+                  <c:v>-1.079194639953511</c:v>
                 </c:pt>
                 <c:pt idx="20">
-                  <c:v>-0.97127517595816004</c:v>
+                  <c:v>-0.97127517595816</c:v>
                 </c:pt>
               </c:numCache>
             </c:numRef>
@@ -55385,11 +56495,11 @@
         </c:dLbls>
         <c:marker val="1"/>
         <c:smooth val="0"/>
-        <c:axId val="118862208"/>
-        <c:axId val="118863744"/>
+        <c:axId val="2100955480"/>
+        <c:axId val="2100958456"/>
       </c:lineChart>
       <c:catAx>
-        <c:axId val="118862208"/>
+        <c:axId val="2100955480"/>
         <c:scaling>
           <c:orientation val="minMax"/>
         </c:scaling>
@@ -55398,7 +56508,7 @@
         <c:majorTickMark val="out"/>
         <c:minorTickMark val="none"/>
         <c:tickLblPos val="nextTo"/>
-        <c:crossAx val="118863744"/>
+        <c:crossAx val="2100958456"/>
         <c:crosses val="autoZero"/>
         <c:auto val="1"/>
         <c:lblAlgn val="ctr"/>
@@ -55406,10 +56516,10 @@
         <c:noMultiLvlLbl val="0"/>
       </c:catAx>
       <c:valAx>
-        <c:axId val="118863744"/>
+        <c:axId val="2100958456"/>
         <c:scaling>
           <c:orientation val="minMax"/>
-          <c:min val="-40"/>
+          <c:min val="-40.0"/>
         </c:scaling>
         <c:delete val="0"/>
         <c:axPos val="l"/>
@@ -55418,13 +56528,14 @@
         <c:majorTickMark val="out"/>
         <c:minorTickMark val="none"/>
         <c:tickLblPos val="nextTo"/>
-        <c:crossAx val="118862208"/>
+        <c:crossAx val="2100955480"/>
         <c:crosses val="autoZero"/>
         <c:crossBetween val="between"/>
       </c:valAx>
     </c:plotArea>
     <c:legend>
       <c:legendPos val="r"/>
+      <c:layout/>
       <c:overlay val="0"/>
     </c:legend>
     <c:plotVisOnly val="1"/>
@@ -56605,7 +57716,7 @@
 </file>
 
 <file path=customXml/itemProps1.xml><?xml version="1.0" encoding="utf-8"?>
-<ds:datastoreItem xmlns:ds="http://schemas.openxmlformats.org/officeDocument/2006/customXml" ds:itemID="{D786A4F3-CA38-4D2D-991A-3C44B89773B8}">
+<ds:datastoreItem xmlns:ds="http://schemas.openxmlformats.org/officeDocument/2006/customXml" ds:itemID="{758E4C97-71ED-7540-BCA5-9B1FE8EC9CC5}">
   <ds:schemaRefs>
     <ds:schemaRef ds:uri="http://schemas.openxmlformats.org/officeDocument/2006/bibliography"/>
   </ds:schemaRefs>

</xml_diff>